<commit_message>
small edits on functionalities of task 02.Movies
</commit_message>
<xml_diff>
--- a/JS Applications/10_Ex-Single Page Applications/04.JS-Applications-Single-Page-Applications-Exercise.docx
+++ b/JS Applications/10_Ex-Single Page Applications/04.JS-Applications-Single-Page-Applications-Exercise.docx
@@ -1,10 +1,10 @@
 
 <file path=word/document.xml><?xml version="1.0" encoding="utf-8"?>
-<w:document xmlns:wpc="http://schemas.microsoft.com/office/word/2010/wordprocessingCanvas" xmlns:cx="http://schemas.microsoft.com/office/drawing/2014/chartex" xmlns:cx1="http://schemas.microsoft.com/office/drawing/2015/9/8/chartex" xmlns:mc="http://schemas.openxmlformats.org/markup-compatibility/2006" xmlns:o="urn:schemas-microsoft-com:office:office" xmlns:r="http://schemas.openxmlformats.org/officeDocument/2006/relationships" xmlns:m="http://schemas.openxmlformats.org/officeDocument/2006/math" xmlns:v="urn:schemas-microsoft-com:vml" xmlns:wp14="http://schemas.microsoft.com/office/word/2010/wordprocessingDrawing" xmlns:wp="http://schemas.openxmlformats.org/drawingml/2006/wordprocessingDrawing" xmlns:w10="urn:schemas-microsoft-com:office:word" xmlns:w="http://schemas.openxmlformats.org/wordprocessingml/2006/main" xmlns:w14="http://schemas.microsoft.com/office/word/2010/wordml" xmlns:w15="http://schemas.microsoft.com/office/word/2012/wordml" xmlns:w16se="http://schemas.microsoft.com/office/word/2015/wordml/symex" xmlns:wpg="http://schemas.microsoft.com/office/word/2010/wordprocessingGroup" xmlns:wpi="http://schemas.microsoft.com/office/word/2010/wordprocessingInk" xmlns:wne="http://schemas.microsoft.com/office/word/2006/wordml" xmlns:wps="http://schemas.microsoft.com/office/word/2010/wordprocessingShape" mc:Ignorable="w14 w15 w16se wp14">
+<w:document xmlns:wpc="http://schemas.microsoft.com/office/word/2010/wordprocessingCanvas" xmlns:cx="http://schemas.microsoft.com/office/drawing/2014/chartex" xmlns:cx1="http://schemas.microsoft.com/office/drawing/2015/9/8/chartex" xmlns:cx2="http://schemas.microsoft.com/office/drawing/2015/10/21/chartex" xmlns:cx3="http://schemas.microsoft.com/office/drawing/2016/5/9/chartex" xmlns:cx4="http://schemas.microsoft.com/office/drawing/2016/5/10/chartex" xmlns:cx5="http://schemas.microsoft.com/office/drawing/2016/5/11/chartex" xmlns:cx6="http://schemas.microsoft.com/office/drawing/2016/5/12/chartex" xmlns:cx7="http://schemas.microsoft.com/office/drawing/2016/5/13/chartex" xmlns:cx8="http://schemas.microsoft.com/office/drawing/2016/5/14/chartex" xmlns:mc="http://schemas.openxmlformats.org/markup-compatibility/2006" xmlns:aink="http://schemas.microsoft.com/office/drawing/2016/ink" xmlns:am3d="http://schemas.microsoft.com/office/drawing/2017/model3d" xmlns:o="urn:schemas-microsoft-com:office:office" xmlns:oel="http://schemas.microsoft.com/office/2019/extlst" xmlns:r="http://schemas.openxmlformats.org/officeDocument/2006/relationships" xmlns:m="http://schemas.openxmlformats.org/officeDocument/2006/math" xmlns:v="urn:schemas-microsoft-com:vml" xmlns:wp14="http://schemas.microsoft.com/office/word/2010/wordprocessingDrawing" xmlns:wp="http://schemas.openxmlformats.org/drawingml/2006/wordprocessingDrawing" xmlns:w10="urn:schemas-microsoft-com:office:word" xmlns:w="http://schemas.openxmlformats.org/wordprocessingml/2006/main" xmlns:w14="http://schemas.microsoft.com/office/word/2010/wordml" xmlns:w15="http://schemas.microsoft.com/office/word/2012/wordml" xmlns:w16cex="http://schemas.microsoft.com/office/word/2018/wordml/cex" xmlns:w16cid="http://schemas.microsoft.com/office/word/2016/wordml/cid" xmlns:w16="http://schemas.microsoft.com/office/word/2018/wordml" xmlns:w16sdtdh="http://schemas.microsoft.com/office/word/2020/wordml/sdtdatahash" xmlns:w16se="http://schemas.microsoft.com/office/word/2015/wordml/symex" xmlns:wpg="http://schemas.microsoft.com/office/word/2010/wordprocessingGroup" xmlns:wpi="http://schemas.microsoft.com/office/word/2010/wordprocessingInk" xmlns:wne="http://schemas.microsoft.com/office/word/2006/wordml" xmlns:wps="http://schemas.microsoft.com/office/word/2010/wordprocessingShape" mc:Ignorable="w14 w15 w16se w16cid w16 w16cex w16sdtdh wp14">
   <w:body>
     <w:p>
       <w:pPr>
-        <w:pStyle w:val="Heading1"/>
+        <w:pStyle w:val="1"/>
         <w:jc w:val="center"/>
         <w:rPr>
           <w:rFonts w:cstheme="minorHAnsi"/>
@@ -12,8 +12,6 @@
           <w:lang w:val="bg-BG"/>
         </w:rPr>
       </w:pPr>
-      <w:bookmarkStart w:id="0" w:name="_GoBack"/>
-      <w:bookmarkEnd w:id="0"/>
       <w:r>
         <w:rPr>
           <w:rFonts w:cstheme="minorHAnsi"/>
@@ -38,8 +36,8 @@
       </w:r>
     </w:p>
     <w:p>
-      <w:bookmarkStart w:id="1" w:name="_Hlk65055461"/>
-      <w:bookmarkStart w:id="2" w:name="_Hlk65060598"/>
+      <w:bookmarkStart w:id="0" w:name="_Hlk65055461"/>
+      <w:bookmarkStart w:id="1" w:name="_Hlk65060598"/>
       <w:r>
         <w:rPr>
           <w:rFonts w:cstheme="minorHAnsi"/>
@@ -52,7 +50,7 @@
       <w:hyperlink r:id="rId8" w:history="1">
         <w:r>
           <w:rPr>
-            <w:rStyle w:val="Hyperlink"/>
+            <w:rStyle w:val="a9"/>
             <w:rFonts w:cstheme="minorHAnsi"/>
             <w:noProof/>
             <w:sz w:val="24"/>
@@ -114,7 +112,7 @@
       <w:hyperlink r:id="rId9" w:history="1">
         <w:r>
           <w:rPr>
-            <w:rStyle w:val="Hyperlink"/>
+            <w:rStyle w:val="a9"/>
           </w:rPr>
           <w:t>read the documentation here</w:t>
         </w:r>
@@ -122,12 +120,12 @@
       <w:r>
         <w:t>.</w:t>
       </w:r>
-      <w:bookmarkEnd w:id="1"/>
-    </w:p>
-    <w:bookmarkEnd w:id="2"/>
-    <w:p>
-      <w:pPr>
-        <w:pStyle w:val="Heading2"/>
+      <w:bookmarkEnd w:id="0"/>
+    </w:p>
+    <w:bookmarkEnd w:id="1"/>
+    <w:p>
+      <w:pPr>
+        <w:pStyle w:val="2"/>
         <w:numPr>
           <w:ilvl w:val="0"/>
           <w:numId w:val="2"/>
@@ -241,7 +239,7 @@
     </w:p>
     <w:p>
       <w:pPr>
-        <w:pStyle w:val="Heading3"/>
+        <w:pStyle w:val="3"/>
         <w:rPr>
           <w:rFonts w:cstheme="minorHAnsi"/>
           <w:noProof/>
@@ -395,7 +393,7 @@
     <w:p>
       <w:pPr>
         <w:rPr>
-          <w:rStyle w:val="Heading2Char"/>
+          <w:rStyle w:val="20"/>
           <w:rFonts w:eastAsiaTheme="minorHAnsi" w:cstheme="minorHAnsi"/>
           <w:b w:val="0"/>
           <w:bCs w:val="0"/>
@@ -440,7 +438,7 @@
     </w:p>
     <w:p>
       <w:pPr>
-        <w:pStyle w:val="Heading3"/>
+        <w:pStyle w:val="3"/>
         <w:rPr>
           <w:b w:val="0"/>
           <w:bCs/>
@@ -449,7 +447,7 @@
       </w:pPr>
       <w:r>
         <w:rPr>
-          <w:rStyle w:val="Heading2Char"/>
+          <w:rStyle w:val="20"/>
           <w:b/>
           <w:bCs w:val="0"/>
         </w:rPr>
@@ -471,7 +469,7 @@
     </w:p>
     <w:p>
       <w:pPr>
-        <w:pStyle w:val="Heading3"/>
+        <w:pStyle w:val="3"/>
         <w:rPr>
           <w:noProof/>
         </w:rPr>
@@ -601,7 +599,7 @@
     </w:p>
     <w:p>
       <w:pPr>
-        <w:pStyle w:val="Heading2"/>
+        <w:pStyle w:val="2"/>
         <w:rPr>
           <w:noProof/>
           <w:lang w:val="bg-BG"/>
@@ -868,12 +866,12 @@
     <w:p>
       <w:pPr>
         <w:rPr>
-          <w:rStyle w:val="Strong"/>
-        </w:rPr>
-      </w:pPr>
-      <w:r>
-        <w:rPr>
-          <w:rStyle w:val="Strong"/>
+          <w:rStyle w:val="ab"/>
+        </w:rPr>
+      </w:pPr>
+      <w:r>
+        <w:rPr>
+          <w:rStyle w:val="ab"/>
         </w:rPr>
         <w:t>REST Service</w:t>
       </w:r>
@@ -893,7 +891,7 @@
     </w:p>
     <w:p>
       <w:pPr>
-        <w:pStyle w:val="ListParagraph"/>
+        <w:pStyle w:val="ac"/>
         <w:numPr>
           <w:ilvl w:val="0"/>
           <w:numId w:val="11"/>
@@ -925,7 +923,7 @@
     </w:p>
     <w:p>
       <w:pPr>
-        <w:pStyle w:val="ListParagraph"/>
+        <w:pStyle w:val="ac"/>
         <w:numPr>
           <w:ilvl w:val="0"/>
           <w:numId w:val="11"/>
@@ -960,7 +958,7 @@
     </w:p>
     <w:p>
       <w:pPr>
-        <w:pStyle w:val="ListParagraph"/>
+        <w:pStyle w:val="ac"/>
         <w:numPr>
           <w:ilvl w:val="0"/>
           <w:numId w:val="11"/>
@@ -995,7 +993,7 @@
     </w:p>
     <w:p>
       <w:pPr>
-        <w:pStyle w:val="ListParagraph"/>
+        <w:pStyle w:val="ac"/>
         <w:numPr>
           <w:ilvl w:val="0"/>
           <w:numId w:val="11"/>
@@ -1030,7 +1028,7 @@
     </w:p>
     <w:p>
       <w:pPr>
-        <w:pStyle w:val="ListParagraph"/>
+        <w:pStyle w:val="ac"/>
         <w:numPr>
           <w:ilvl w:val="0"/>
           <w:numId w:val="11"/>
@@ -1100,7 +1098,7 @@
     </w:p>
     <w:p>
       <w:pPr>
-        <w:pStyle w:val="ListParagraph"/>
+        <w:pStyle w:val="ac"/>
         <w:numPr>
           <w:ilvl w:val="0"/>
           <w:numId w:val="11"/>
@@ -1178,7 +1176,7 @@
     </w:p>
     <w:p>
       <w:pPr>
-        <w:pStyle w:val="ListParagraph"/>
+        <w:pStyle w:val="ac"/>
         <w:numPr>
           <w:ilvl w:val="0"/>
           <w:numId w:val="11"/>
@@ -1213,7 +1211,7 @@
     </w:p>
     <w:p>
       <w:pPr>
-        <w:pStyle w:val="ListParagraph"/>
+        <w:pStyle w:val="ac"/>
         <w:numPr>
           <w:ilvl w:val="0"/>
           <w:numId w:val="11"/>
@@ -1262,12 +1260,12 @@
     <w:p>
       <w:pPr>
         <w:rPr>
-          <w:rStyle w:val="Strong"/>
-        </w:rPr>
-      </w:pPr>
-      <w:r>
-        <w:rPr>
-          <w:rStyle w:val="Strong"/>
+          <w:rStyle w:val="ab"/>
+        </w:rPr>
+      </w:pPr>
+      <w:r>
+        <w:rPr>
+          <w:rStyle w:val="ab"/>
         </w:rPr>
         <w:t>HTML and CSS</w:t>
       </w:r>
@@ -1443,7 +1441,7 @@
       </w:r>
       <w:r>
         <w:rPr>
-          <w:rStyle w:val="Strong"/>
+          <w:rStyle w:val="ab"/>
           <w:noProof/>
         </w:rPr>
         <w:t>allowed</w:t>
@@ -1456,7 +1454,7 @@
       </w:r>
       <w:r>
         <w:rPr>
-          <w:rStyle w:val="Strong"/>
+          <w:rStyle w:val="ab"/>
           <w:noProof/>
         </w:rPr>
         <w:t>data attributes</w:t>
@@ -1475,7 +1473,7 @@
       </w:r>
       <w:r>
         <w:rPr>
-          <w:rStyle w:val="Strong"/>
+          <w:rStyle w:val="ab"/>
           <w:noProof/>
         </w:rPr>
         <w:t xml:space="preserve"> attributes</w:t>
@@ -1494,7 +1492,7 @@
       </w:r>
       <w:r>
         <w:rPr>
-          <w:rStyle w:val="Strong"/>
+          <w:rStyle w:val="ab"/>
           <w:noProof/>
         </w:rPr>
         <w:t>/</w:t>
@@ -1507,7 +1505,7 @@
       </w:r>
       <w:r>
         <w:rPr>
-          <w:rStyle w:val="Strong"/>
+          <w:rStyle w:val="ab"/>
           <w:noProof/>
         </w:rPr>
         <w:t xml:space="preserve"> attributes</w:t>
@@ -1535,7 +1533,7 @@
     </w:p>
     <w:p>
       <w:pPr>
-        <w:pStyle w:val="Heading3"/>
+        <w:pStyle w:val="3"/>
         <w:rPr>
           <w:noProof/>
           <w:lang w:val="bg-BG"/>
@@ -1564,19 +1562,21 @@
     </w:p>
     <w:p>
       <w:pPr>
-        <w:pStyle w:val="ListParagraph"/>
+        <w:pStyle w:val="ac"/>
         <w:numPr>
           <w:ilvl w:val="0"/>
           <w:numId w:val="3"/>
         </w:numPr>
         <w:rPr>
           <w:noProof/>
-          <w:lang w:val="bg-BG"/>
-        </w:rPr>
-      </w:pPr>
-      <w:r>
-        <w:rPr>
-          <w:noProof/>
+          <w:color w:val="00B050"/>
+          <w:lang w:val="bg-BG"/>
+        </w:rPr>
+      </w:pPr>
+      <w:r>
+        <w:rPr>
+          <w:noProof/>
+          <w:color w:val="00B050"/>
         </w:rPr>
         <w:t xml:space="preserve">Clicking on the links in the </w:t>
       </w:r>
@@ -1584,18 +1584,21 @@
         <w:rPr>
           <w:b/>
           <w:noProof/>
+          <w:color w:val="00B050"/>
         </w:rPr>
         <w:t>NavBar</w:t>
       </w:r>
       <w:r>
         <w:rPr>
           <w:noProof/>
+          <w:color w:val="00B050"/>
         </w:rPr>
         <w:t xml:space="preserve"> should display the view behind the</w:t>
       </w:r>
       <w:r>
         <w:rPr>
           <w:noProof/>
+          <w:color w:val="00B050"/>
           <w:lang w:val="bg-BG"/>
         </w:rPr>
         <w:t xml:space="preserve"> </w:t>
@@ -1603,31 +1606,28 @@
       <w:r>
         <w:rPr>
           <w:noProof/>
-        </w:rPr>
-        <w:t>navigation</w:t>
-      </w:r>
-      <w:r>
-        <w:rPr>
-          <w:noProof/>
-        </w:rPr>
-        <w:t xml:space="preserve"> link.</w:t>
-      </w:r>
-    </w:p>
-    <w:p>
-      <w:pPr>
-        <w:pStyle w:val="ListParagraph"/>
+          <w:color w:val="00B050"/>
+        </w:rPr>
+        <w:t>navigation link.</w:t>
+      </w:r>
+    </w:p>
+    <w:p>
+      <w:pPr>
+        <w:pStyle w:val="ac"/>
         <w:numPr>
           <w:ilvl w:val="0"/>
           <w:numId w:val="3"/>
         </w:numPr>
         <w:rPr>
           <w:noProof/>
-          <w:lang w:val="bg-BG"/>
-        </w:rPr>
-      </w:pPr>
-      <w:r>
-        <w:rPr>
-          <w:noProof/>
+          <w:color w:val="00B050"/>
+          <w:lang w:val="bg-BG"/>
+        </w:rPr>
+      </w:pPr>
+      <w:r>
+        <w:rPr>
+          <w:noProof/>
+          <w:color w:val="00B050"/>
         </w:rPr>
         <w:t xml:space="preserve">Your application may </w:t>
       </w:r>
@@ -1635,6 +1635,7 @@
         <w:rPr>
           <w:b/>
           <w:noProof/>
+          <w:color w:val="00B050"/>
         </w:rPr>
         <w:t>hide</w:t>
       </w:r>
@@ -1642,6 +1643,7 @@
         <w:rPr>
           <w:bCs/>
           <w:noProof/>
+          <w:color w:val="00B050"/>
         </w:rPr>
         <w:t>/</w:t>
       </w:r>
@@ -1649,24 +1651,28 @@
         <w:rPr>
           <w:b/>
           <w:noProof/>
+          <w:color w:val="00B050"/>
         </w:rPr>
         <w:t>show elements</w:t>
       </w:r>
       <w:r>
         <w:rPr>
           <w:noProof/>
+          <w:color w:val="00B050"/>
         </w:rPr>
         <w:t xml:space="preserve"> by CSS (</w:t>
       </w:r>
       <w:r>
         <w:rPr>
           <w:rStyle w:val="CodeChar"/>
+          <w:color w:val="00B050"/>
         </w:rPr>
         <w:t>display: none</w:t>
       </w:r>
       <w:r>
         <w:rPr>
           <w:noProof/>
+          <w:color w:val="00B050"/>
         </w:rPr>
         <w:t xml:space="preserve">) or </w:t>
       </w:r>
@@ -1674,6 +1680,7 @@
         <w:rPr>
           <w:b/>
           <w:noProof/>
+          <w:color w:val="00B050"/>
         </w:rPr>
         <w:t>delete</w:t>
       </w:r>
@@ -1681,6 +1688,7 @@
         <w:rPr>
           <w:bCs/>
           <w:noProof/>
+          <w:color w:val="00B050"/>
         </w:rPr>
         <w:t>/</w:t>
       </w:r>
@@ -1688,19 +1696,21 @@
         <w:rPr>
           <w:b/>
           <w:noProof/>
+          <w:color w:val="00B050"/>
         </w:rPr>
         <w:t>reattach</w:t>
       </w:r>
       <w:r>
         <w:rPr>
           <w:noProof/>
+          <w:color w:val="00B050"/>
         </w:rPr>
         <w:t xml:space="preserve"> from and to the DOM all unneeded elements, or just display the views it needs to display.</w:t>
       </w:r>
     </w:p>
     <w:p>
       <w:pPr>
-        <w:pStyle w:val="ListParagraph"/>
+        <w:pStyle w:val="ac"/>
         <w:numPr>
           <w:ilvl w:val="0"/>
           <w:numId w:val="3"/>
@@ -1708,44 +1718,44 @@
         <w:rPr>
           <w:b/>
           <w:noProof/>
-          <w:lang w:val="bg-BG"/>
-        </w:rPr>
-      </w:pPr>
-      <w:r>
-        <w:rPr>
-          <w:b/>
-          <w:noProof/>
+          <w:color w:val="00B050"/>
+          <w:lang w:val="bg-BG"/>
+        </w:rPr>
+      </w:pPr>
+      <w:r>
+        <w:rPr>
+          <w:b/>
+          <w:noProof/>
+          <w:color w:val="00B050"/>
         </w:rPr>
         <w:t>The Logged-in</w:t>
       </w:r>
       <w:r>
         <w:rPr>
           <w:noProof/>
-        </w:rPr>
-        <w:t xml:space="preserve"> user navbar should contain the following elements:</w:t>
-      </w:r>
-      <w:r>
-        <w:rPr>
-          <w:noProof/>
-        </w:rPr>
-        <w:t>[</w:t>
-      </w:r>
-      <w:r>
-        <w:rPr>
-          <w:b/>
-          <w:noProof/>
+          <w:color w:val="00B050"/>
+        </w:rPr>
+        <w:t xml:space="preserve"> user navbar should contain the following elements:[</w:t>
+      </w:r>
+      <w:r>
+        <w:rPr>
+          <w:b/>
+          <w:noProof/>
+          <w:color w:val="00B050"/>
         </w:rPr>
         <w:t>Movies</w:t>
       </w:r>
       <w:r>
         <w:rPr>
           <w:noProof/>
+          <w:color w:val="00B050"/>
         </w:rPr>
         <w:t>]</w:t>
       </w:r>
       <w:r>
         <w:rPr>
           <w:noProof/>
+          <w:color w:val="00B050"/>
           <w:lang w:val="bg-BG"/>
         </w:rPr>
         <w:t xml:space="preserve"> </w:t>
@@ -1753,6 +1763,7 @@
       <w:r>
         <w:rPr>
           <w:noProof/>
+          <w:color w:val="00B050"/>
         </w:rPr>
         <w:t xml:space="preserve">a </w:t>
       </w:r>
@@ -1760,78 +1771,70 @@
         <w:rPr>
           <w:b/>
           <w:noProof/>
+          <w:color w:val="00B050"/>
         </w:rPr>
         <w:t>link</w:t>
       </w:r>
       <w:r>
         <w:rPr>
           <w:noProof/>
+          <w:color w:val="00B050"/>
         </w:rPr>
         <w:t xml:space="preserve"> to the </w:t>
       </w:r>
       <w:r>
         <w:rPr>
           <w:rStyle w:val="CodeChar"/>
+          <w:color w:val="00B050"/>
         </w:rPr>
         <w:t>Home</w:t>
       </w:r>
       <w:r>
         <w:rPr>
           <w:noProof/>
+          <w:color w:val="00B050"/>
         </w:rPr>
         <w:t xml:space="preserve"> </w:t>
       </w:r>
       <w:r>
         <w:rPr>
           <w:rStyle w:val="CodeChar"/>
+          <w:color w:val="00B050"/>
         </w:rPr>
         <w:t>page</w:t>
       </w:r>
       <w:r>
         <w:rPr>
           <w:noProof/>
-        </w:rPr>
-        <w:t>,</w:t>
-      </w:r>
-      <w:r>
-        <w:rPr>
-          <w:noProof/>
-        </w:rPr>
-        <w:t xml:space="preserve"> the user caption ("</w:t>
-      </w:r>
-      <w:r>
-        <w:rPr>
-          <w:noProof/>
-        </w:rPr>
-        <w:t xml:space="preserve">Welcome, </w:t>
-      </w:r>
-      <w:r>
-        <w:rPr>
-          <w:noProof/>
-        </w:rPr>
-        <w:t>{</w:t>
+          <w:color w:val="00B050"/>
+        </w:rPr>
+        <w:t>, the user caption ("Welcome, {</w:t>
       </w:r>
       <w:r>
         <w:rPr>
           <w:rStyle w:val="CodeChar"/>
+          <w:color w:val="00B050"/>
         </w:rPr>
         <w:t>email</w:t>
       </w:r>
       <w:r>
         <w:rPr>
           <w:noProof/>
+          <w:color w:val="00B050"/>
         </w:rPr>
         <w:t>}"), [</w:t>
       </w:r>
       <w:r>
         <w:rPr>
           <w:rStyle w:val="CodeChar"/>
+          <w:color w:val="00B050"/>
         </w:rPr>
         <w:t>Logout</w:t>
       </w:r>
       <w:r>
         <w:rPr>
           <w:noProof/>
+          <w:color w:val="00B050"/>
         </w:rPr>
         <w:t>].</w:t>
       </w:r>
@@ -1839,19 +1842,21 @@
         <w:rPr>
           <w:b/>
           <w:noProof/>
+          <w:color w:val="00B050"/>
         </w:rPr>
         <w:t xml:space="preserve"> </w:t>
       </w:r>
       <w:r>
         <w:rPr>
           <w:noProof/>
+          <w:color w:val="00B050"/>
         </w:rPr>
         <w:t>Each link navigates to the named page.</w:t>
       </w:r>
     </w:p>
     <w:p>
       <w:pPr>
-        <w:pStyle w:val="ListParagraph"/>
+        <w:pStyle w:val="ac"/>
         <w:rPr>
           <w:noProof/>
           <w:lang w:val="bg-BG"/>
@@ -1901,127 +1906,117 @@
     </w:p>
     <w:p>
       <w:pPr>
-        <w:pStyle w:val="ListParagraph"/>
+        <w:pStyle w:val="ac"/>
         <w:numPr>
           <w:ilvl w:val="0"/>
           <w:numId w:val="10"/>
         </w:numPr>
         <w:rPr>
           <w:noProof/>
-          <w:lang w:val="bg-BG"/>
-        </w:rPr>
-      </w:pPr>
-      <w:r>
-        <w:rPr>
-          <w:noProof/>
-        </w:rPr>
-        <w:t>The guest users navbar should co</w:t>
-      </w:r>
-      <w:r>
-        <w:rPr>
-          <w:noProof/>
-        </w:rPr>
-        <w:t>ntain the following elements: : [</w:t>
+          <w:color w:val="00B050"/>
+          <w:lang w:val="bg-BG"/>
+        </w:rPr>
+      </w:pPr>
+      <w:r>
+        <w:rPr>
+          <w:noProof/>
+          <w:color w:val="00B050"/>
+        </w:rPr>
+        <w:t>The guest users navbar should contain the following elements: : [</w:t>
       </w:r>
       <w:r>
         <w:rPr>
           <w:rFonts w:ascii="Consolas" w:hAnsi="Consolas"/>
           <w:b/>
           <w:noProof/>
+          <w:color w:val="00B050"/>
         </w:rPr>
         <w:t>Movies</w:t>
       </w:r>
       <w:r>
         <w:rPr>
           <w:noProof/>
-        </w:rPr>
-        <w:t>]</w:t>
-      </w:r>
-      <w:r>
-        <w:rPr>
-          <w:noProof/>
-        </w:rPr>
-        <w:t xml:space="preserve"> which is a </w:t>
-      </w:r>
-      <w:r>
-        <w:rPr>
-          <w:b/>
-          <w:noProof/>
+          <w:color w:val="00B050"/>
+        </w:rPr>
+        <w:t xml:space="preserve">] which is a </w:t>
+      </w:r>
+      <w:r>
+        <w:rPr>
+          <w:b/>
+          <w:noProof/>
+          <w:color w:val="00B050"/>
         </w:rPr>
         <w:t>link</w:t>
       </w:r>
       <w:r>
         <w:rPr>
           <w:noProof/>
+          <w:color w:val="00B050"/>
         </w:rPr>
         <w:t xml:space="preserve"> to the </w:t>
       </w:r>
       <w:r>
         <w:rPr>
           <w:rStyle w:val="CodeChar"/>
+          <w:color w:val="00B050"/>
         </w:rPr>
         <w:t>Home</w:t>
       </w:r>
       <w:r>
         <w:rPr>
           <w:noProof/>
+          <w:color w:val="00B050"/>
         </w:rPr>
         <w:t xml:space="preserve"> </w:t>
       </w:r>
       <w:r>
         <w:rPr>
           <w:rStyle w:val="CodeChar"/>
+          <w:color w:val="00B050"/>
         </w:rPr>
         <w:t>page</w:t>
       </w:r>
       <w:r>
         <w:rPr>
           <w:noProof/>
+          <w:color w:val="00B050"/>
         </w:rPr>
         <w:t xml:space="preserve"> and [</w:t>
       </w:r>
       <w:r>
         <w:rPr>
           <w:rStyle w:val="CodeChar"/>
+          <w:color w:val="00B050"/>
         </w:rPr>
         <w:t>Login</w:t>
       </w:r>
       <w:r>
         <w:rPr>
           <w:noProof/>
-        </w:rPr>
-        <w:t>]</w:t>
-      </w:r>
-      <w:r>
-        <w:rPr>
-          <w:noProof/>
-        </w:rPr>
-        <w:t>, [</w:t>
+          <w:color w:val="00B050"/>
+        </w:rPr>
+        <w:t>], [</w:t>
       </w:r>
       <w:r>
         <w:rPr>
           <w:rFonts w:ascii="Consolas" w:hAnsi="Consolas"/>
           <w:b/>
           <w:noProof/>
+          <w:color w:val="00B050"/>
         </w:rPr>
         <w:t>Register</w:t>
       </w:r>
       <w:r>
         <w:rPr>
           <w:noProof/>
-        </w:rPr>
-        <w:t>]</w:t>
-      </w:r>
-      <w:r>
-        <w:rPr>
-          <w:noProof/>
-        </w:rPr>
-        <w:t>.</w:t>
-      </w:r>
-    </w:p>
-    <w:p>
-      <w:pPr>
-        <w:pStyle w:val="ListParagraph"/>
+          <w:color w:val="00B050"/>
+        </w:rPr>
+        <w:t>].</w:t>
+      </w:r>
+    </w:p>
+    <w:p>
+      <w:pPr>
+        <w:pStyle w:val="ac"/>
         <w:rPr>
           <w:noProof/>
           <w:lang w:val="bg-BG"/>
@@ -2071,7 +2066,7 @@
     </w:p>
     <w:p>
       <w:pPr>
-        <w:pStyle w:val="Heading3"/>
+        <w:pStyle w:val="3"/>
         <w:rPr>
           <w:noProof/>
           <w:lang w:val="bg-BG"/>
@@ -2128,7 +2123,7 @@
     </w:p>
     <w:p>
       <w:pPr>
-        <w:pStyle w:val="ListParagraph"/>
+        <w:pStyle w:val="ac"/>
         <w:numPr>
           <w:ilvl w:val="0"/>
           <w:numId w:val="6"/>
@@ -2148,7 +2143,7 @@
     </w:p>
     <w:p>
       <w:pPr>
-        <w:pStyle w:val="ListParagraph"/>
+        <w:pStyle w:val="ac"/>
         <w:numPr>
           <w:ilvl w:val="1"/>
           <w:numId w:val="6"/>
@@ -2201,7 +2196,7 @@
     </w:p>
     <w:p>
       <w:pPr>
-        <w:pStyle w:val="ListParagraph"/>
+        <w:pStyle w:val="ac"/>
         <w:numPr>
           <w:ilvl w:val="1"/>
           <w:numId w:val="6"/>
@@ -2247,7 +2242,7 @@
     </w:p>
     <w:p>
       <w:pPr>
-        <w:pStyle w:val="ListParagraph"/>
+        <w:pStyle w:val="ac"/>
         <w:numPr>
           <w:ilvl w:val="1"/>
           <w:numId w:val="6"/>
@@ -2287,7 +2282,7 @@
     </w:p>
     <w:p>
       <w:pPr>
-        <w:pStyle w:val="ListParagraph"/>
+        <w:pStyle w:val="ac"/>
         <w:numPr>
           <w:ilvl w:val="0"/>
           <w:numId w:val="5"/>
@@ -2353,7 +2348,7 @@
     </w:p>
     <w:p>
       <w:pPr>
-        <w:pStyle w:val="ListParagraph"/>
+        <w:pStyle w:val="ac"/>
         <w:numPr>
           <w:ilvl w:val="0"/>
           <w:numId w:val="5"/>
@@ -2413,7 +2408,7 @@
     </w:p>
     <w:p>
       <w:pPr>
-        <w:pStyle w:val="ListParagraph"/>
+        <w:pStyle w:val="ac"/>
         <w:numPr>
           <w:ilvl w:val="0"/>
           <w:numId w:val="5"/>
@@ -2467,7 +2462,7 @@
     </w:p>
     <w:p>
       <w:pPr>
-        <w:pStyle w:val="ListParagraph"/>
+        <w:pStyle w:val="ac"/>
         <w:numPr>
           <w:ilvl w:val="0"/>
           <w:numId w:val="5"/>
@@ -2594,7 +2589,7 @@
     </w:p>
     <w:p>
       <w:pPr>
-        <w:pStyle w:val="Heading3"/>
+        <w:pStyle w:val="3"/>
         <w:rPr>
           <w:noProof/>
           <w:lang w:val="bg-BG"/>
@@ -2613,12 +2608,14 @@
         <w:jc w:val="both"/>
         <w:rPr>
           <w:noProof/>
-          <w:lang w:val="bg-BG"/>
-        </w:rPr>
-      </w:pPr>
-      <w:r>
-        <w:rPr>
-          <w:noProof/>
+          <w:color w:val="00B050"/>
+          <w:lang w:val="bg-BG"/>
+        </w:rPr>
+      </w:pPr>
+      <w:r>
+        <w:rPr>
+          <w:noProof/>
+          <w:color w:val="00B050"/>
         </w:rPr>
         <w:t xml:space="preserve">By given </w:t>
       </w:r>
@@ -2626,12 +2623,14 @@
         <w:rPr>
           <w:b/>
           <w:noProof/>
+          <w:color w:val="00B050"/>
         </w:rPr>
         <w:t>username</w:t>
       </w:r>
       <w:r>
         <w:rPr>
           <w:noProof/>
+          <w:color w:val="00B050"/>
         </w:rPr>
         <w:t xml:space="preserve"> and </w:t>
       </w:r>
@@ -2639,19 +2638,21 @@
         <w:rPr>
           <w:b/>
           <w:noProof/>
+          <w:color w:val="00B050"/>
         </w:rPr>
         <w:t>password,</w:t>
       </w:r>
       <w:r>
         <w:rPr>
           <w:noProof/>
+          <w:color w:val="00B050"/>
         </w:rPr>
         <w:t xml:space="preserve"> the app should login an existing user.</w:t>
       </w:r>
     </w:p>
     <w:p>
       <w:pPr>
-        <w:pStyle w:val="ListParagraph"/>
+        <w:pStyle w:val="ac"/>
         <w:numPr>
           <w:ilvl w:val="0"/>
           <w:numId w:val="7"/>
@@ -2660,12 +2661,14 @@
         <w:jc w:val="both"/>
         <w:rPr>
           <w:noProof/>
-          <w:lang w:val="bg-BG"/>
-        </w:rPr>
-      </w:pPr>
-      <w:r>
-        <w:rPr>
-          <w:noProof/>
+          <w:color w:val="00B050"/>
+          <w:lang w:val="bg-BG"/>
+        </w:rPr>
+      </w:pPr>
+      <w:r>
+        <w:rPr>
+          <w:noProof/>
+          <w:color w:val="00B050"/>
         </w:rPr>
         <w:t xml:space="preserve">After a </w:t>
       </w:r>
@@ -2673,12 +2676,14 @@
         <w:rPr>
           <w:b/>
           <w:noProof/>
+          <w:color w:val="00B050"/>
         </w:rPr>
         <w:t>successful login</w:t>
       </w:r>
       <w:r>
         <w:rPr>
           <w:noProof/>
+          <w:color w:val="00B050"/>
         </w:rPr>
         <w:t xml:space="preserve"> the user </w:t>
       </w:r>
@@ -2686,33 +2691,21 @@
         <w:rPr>
           <w:b/>
           <w:noProof/>
-        </w:rPr>
-        <w:t xml:space="preserve">home </w:t>
-      </w:r>
-      <w:r>
-        <w:rPr>
-          <w:b/>
-          <w:noProof/>
-        </w:rPr>
-        <w:t>page</w:t>
-      </w:r>
-      <w:r>
-        <w:rPr>
-          <w:b/>
-          <w:noProof/>
-        </w:rPr>
-        <w:t xml:space="preserve"> should be displayed</w:t>
-      </w:r>
-      <w:r>
-        <w:rPr>
-          <w:noProof/>
+          <w:color w:val="00B050"/>
+        </w:rPr>
+        <w:t>home page should be displayed</w:t>
+      </w:r>
+      <w:r>
+        <w:rPr>
+          <w:noProof/>
+          <w:color w:val="00B050"/>
         </w:rPr>
         <w:t>.</w:t>
       </w:r>
     </w:p>
     <w:p>
       <w:pPr>
-        <w:pStyle w:val="ListParagraph"/>
+        <w:pStyle w:val="ac"/>
         <w:numPr>
           <w:ilvl w:val="0"/>
           <w:numId w:val="7"/>
@@ -2721,12 +2714,14 @@
         <w:jc w:val="both"/>
         <w:rPr>
           <w:noProof/>
-          <w:lang w:val="bg-BG"/>
-        </w:rPr>
-      </w:pPr>
-      <w:r>
-        <w:rPr>
-          <w:noProof/>
+          <w:highlight w:val="yellow"/>
+          <w:lang w:val="bg-BG"/>
+        </w:rPr>
+      </w:pPr>
+      <w:r>
+        <w:rPr>
+          <w:noProof/>
+          <w:highlight w:val="yellow"/>
         </w:rPr>
         <w:t xml:space="preserve">In case of </w:t>
       </w:r>
@@ -2734,12 +2729,14 @@
         <w:rPr>
           <w:b/>
           <w:noProof/>
+          <w:highlight w:val="yellow"/>
         </w:rPr>
         <w:t>error</w:t>
       </w:r>
       <w:r>
         <w:rPr>
           <w:noProof/>
+          <w:highlight w:val="yellow"/>
         </w:rPr>
         <w:t xml:space="preserve">, an appropriate error </w:t>
       </w:r>
@@ -2747,19 +2744,58 @@
         <w:rPr>
           <w:b/>
           <w:noProof/>
+          <w:highlight w:val="yellow"/>
         </w:rPr>
         <w:t>message</w:t>
       </w:r>
       <w:r>
         <w:rPr>
           <w:noProof/>
+          <w:highlight w:val="yellow"/>
         </w:rPr>
         <w:t xml:space="preserve"> should be displayed and the user should be able to fill in the login form again.</w:t>
       </w:r>
     </w:p>
     <w:p>
       <w:pPr>
-        <w:pStyle w:val="ListParagraph"/>
+        <w:pStyle w:val="ac"/>
+        <w:numPr>
+          <w:ilvl w:val="0"/>
+          <w:numId w:val="7"/>
+        </w:numPr>
+        <w:shd w:val="clear" w:color="auto" w:fill="FFFFC5"/>
+        <w:spacing w:before="120" w:line="240" w:lineRule="auto"/>
+        <w:jc w:val="both"/>
+        <w:rPr>
+          <w:noProof/>
+          <w:lang w:val="bg-BG"/>
+        </w:rPr>
+      </w:pPr>
+      <w:r>
+        <w:rPr>
+          <w:noProof/>
+          <w:color w:val="00B050"/>
+        </w:rPr>
+        <w:t xml:space="preserve">Keep the user data in the browser's </w:t>
+      </w:r>
+      <w:r>
+        <w:rPr>
+          <w:b/>
+          <w:noProof/>
+          <w:color w:val="00B050"/>
+        </w:rPr>
+        <w:t>session or locale storage</w:t>
+      </w:r>
+      <w:r>
+        <w:rPr>
+          <w:noProof/>
+        </w:rPr>
+        <w:t xml:space="preserve">. </w:t>
+      </w:r>
+    </w:p>
+    <w:p>
+      <w:pPr>
+        <w:pStyle w:val="ac"/>
         <w:numPr>
           <w:ilvl w:val="0"/>
           <w:numId w:val="7"/>
@@ -2768,66 +2804,14 @@
         <w:jc w:val="both"/>
         <w:rPr>
           <w:noProof/>
-          <w:lang w:val="bg-BG"/>
-        </w:rPr>
-      </w:pPr>
-      <w:r>
-        <w:rPr>
-          <w:noProof/>
-        </w:rPr>
-        <w:t xml:space="preserve">Keep the user data in the browser's </w:t>
-      </w:r>
-      <w:r>
-        <w:rPr>
-          <w:b/>
-          <w:noProof/>
-        </w:rPr>
-        <w:t>session</w:t>
-      </w:r>
-      <w:r>
-        <w:rPr>
-          <w:b/>
-          <w:noProof/>
-        </w:rPr>
-        <w:t xml:space="preserve"> or locale</w:t>
-      </w:r>
-      <w:r>
-        <w:rPr>
-          <w:b/>
-          <w:noProof/>
-        </w:rPr>
-        <w:t xml:space="preserve"> storage</w:t>
-      </w:r>
-      <w:r>
-        <w:rPr>
-          <w:noProof/>
-        </w:rPr>
-        <w:t>.</w:t>
-      </w:r>
-      <w:r>
-        <w:rPr>
-          <w:noProof/>
-        </w:rPr>
-        <w:t xml:space="preserve"> </w:t>
-      </w:r>
-    </w:p>
-    <w:p>
-      <w:pPr>
-        <w:pStyle w:val="ListParagraph"/>
-        <w:numPr>
-          <w:ilvl w:val="0"/>
-          <w:numId w:val="7"/>
-        </w:numPr>
-        <w:spacing w:before="120" w:line="240" w:lineRule="auto"/>
-        <w:jc w:val="both"/>
-        <w:rPr>
-          <w:noProof/>
-          <w:lang w:val="bg-BG"/>
-        </w:rPr>
-      </w:pPr>
-      <w:r>
-        <w:rPr>
-          <w:noProof/>
+          <w:color w:val="00B050"/>
+          <w:lang w:val="bg-BG"/>
+        </w:rPr>
+      </w:pPr>
+      <w:r>
+        <w:rPr>
+          <w:noProof/>
+          <w:color w:val="00B050"/>
         </w:rPr>
         <w:t xml:space="preserve">After a </w:t>
       </w:r>
@@ -2835,19 +2819,14 @@
         <w:rPr>
           <w:b/>
           <w:noProof/>
-        </w:rPr>
-        <w:t xml:space="preserve">successful </w:t>
-      </w:r>
-      <w:r>
-        <w:rPr>
-          <w:b/>
-          <w:noProof/>
-        </w:rPr>
-        <w:t>login</w:t>
-      </w:r>
-      <w:r>
-        <w:rPr>
-          <w:noProof/>
+          <w:color w:val="00B050"/>
+        </w:rPr>
+        <w:t>successful login</w:t>
+      </w:r>
+      <w:r>
+        <w:rPr>
+          <w:noProof/>
+          <w:color w:val="00B050"/>
         </w:rPr>
         <w:t xml:space="preserve"> redirect to </w:t>
       </w:r>
@@ -2855,15 +2834,9 @@
         <w:rPr>
           <w:b/>
           <w:noProof/>
-        </w:rPr>
-        <w:t>Home page</w:t>
-      </w:r>
-      <w:r>
-        <w:rPr>
-          <w:b/>
-          <w:noProof/>
-        </w:rPr>
-        <w:t>.</w:t>
+          <w:color w:val="00B050"/>
+        </w:rPr>
+        <w:t>Home page.</w:t>
       </w:r>
     </w:p>
     <w:p>
@@ -2956,7 +2929,7 @@
     </w:p>
     <w:p>
       <w:pPr>
-        <w:pStyle w:val="Heading3"/>
+        <w:pStyle w:val="3"/>
         <w:rPr>
           <w:noProof/>
           <w:lang w:val="bg-BG"/>
@@ -2976,12 +2949,14 @@
         <w:jc w:val="both"/>
         <w:rPr>
           <w:noProof/>
-          <w:lang w:val="bg-BG"/>
-        </w:rPr>
-      </w:pPr>
-      <w:r>
-        <w:rPr>
-          <w:noProof/>
+          <w:color w:val="00B050"/>
+          <w:lang w:val="bg-BG"/>
+        </w:rPr>
+      </w:pPr>
+      <w:r>
+        <w:rPr>
+          <w:noProof/>
+          <w:color w:val="00B050"/>
         </w:rPr>
         <w:t xml:space="preserve">Successfully logged in users should be able to </w:t>
       </w:r>
@@ -2989,19 +2964,129 @@
         <w:rPr>
           <w:b/>
           <w:noProof/>
+          <w:color w:val="00B050"/>
         </w:rPr>
         <w:t>logout</w:t>
       </w:r>
       <w:r>
         <w:rPr>
           <w:noProof/>
+          <w:color w:val="00B050"/>
         </w:rPr>
         <w:t xml:space="preserve"> from the app.</w:t>
       </w:r>
     </w:p>
     <w:p>
       <w:pPr>
-        <w:pStyle w:val="ListParagraph"/>
+        <w:pStyle w:val="ac"/>
+        <w:numPr>
+          <w:ilvl w:val="0"/>
+          <w:numId w:val="4"/>
+        </w:numPr>
+        <w:shd w:val="clear" w:color="auto" w:fill="FFFF00"/>
+        <w:spacing w:before="120" w:after="160" w:line="240" w:lineRule="auto"/>
+        <w:jc w:val="both"/>
+        <w:rPr>
+          <w:noProof/>
+          <w:lang w:val="bg-BG"/>
+        </w:rPr>
+      </w:pPr>
+      <w:r>
+        <w:rPr>
+          <w:noProof/>
+        </w:rPr>
+        <w:t xml:space="preserve">After a </w:t>
+      </w:r>
+      <w:r>
+        <w:rPr>
+          <w:b/>
+          <w:noProof/>
+        </w:rPr>
+        <w:t>successful</w:t>
+      </w:r>
+      <w:r>
+        <w:rPr>
+          <w:noProof/>
+        </w:rPr>
+        <w:t xml:space="preserve"> logout</w:t>
+      </w:r>
+      <w:r>
+        <w:rPr>
+          <w:noProof/>
+        </w:rPr>
+        <w:t xml:space="preserve"> the </w:t>
+      </w:r>
+      <w:r>
+        <w:rPr>
+          <w:b/>
+          <w:noProof/>
+        </w:rPr>
+        <w:t>anonymous screen</w:t>
+      </w:r>
+      <w:r>
+        <w:rPr>
+          <w:noProof/>
+        </w:rPr>
+        <w:t xml:space="preserve"> should be shown</w:t>
+      </w:r>
+    </w:p>
+    <w:p>
+      <w:pPr>
+        <w:pStyle w:val="ac"/>
+        <w:numPr>
+          <w:ilvl w:val="0"/>
+          <w:numId w:val="4"/>
+        </w:numPr>
+        <w:shd w:val="clear" w:color="auto" w:fill="FFFFC5"/>
+        <w:spacing w:before="120" w:after="160" w:line="240" w:lineRule="auto"/>
+        <w:jc w:val="both"/>
+        <w:rPr>
+          <w:noProof/>
+          <w:color w:val="00B050"/>
+          <w:lang w:val="bg-BG"/>
+        </w:rPr>
+      </w:pPr>
+      <w:r>
+        <w:rPr>
+          <w:noProof/>
+          <w:color w:val="00B050"/>
+        </w:rPr>
+        <w:t xml:space="preserve">The </w:t>
+      </w:r>
+      <w:r>
+        <w:rPr>
+          <w:b/>
+          <w:noProof/>
+          <w:color w:val="00B050"/>
+        </w:rPr>
+        <w:t>"logout" REST service</w:t>
+      </w:r>
+      <w:r>
+        <w:rPr>
+          <w:noProof/>
+          <w:color w:val="00B050"/>
+        </w:rPr>
+        <w:t xml:space="preserve"> at the back-end  </w:t>
+      </w:r>
+      <w:r>
+        <w:rPr>
+          <w:b/>
+          <w:noProof/>
+          <w:color w:val="00B050"/>
+        </w:rPr>
+        <w:t>must</w:t>
+      </w:r>
+      <w:r>
+        <w:rPr>
+          <w:noProof/>
+          <w:color w:val="00B050"/>
+        </w:rPr>
+        <w:t xml:space="preserve"> be called at logout</w:t>
+      </w:r>
+    </w:p>
+    <w:p>
+      <w:pPr>
+        <w:pStyle w:val="ac"/>
         <w:numPr>
           <w:ilvl w:val="0"/>
           <w:numId w:val="4"/>
@@ -3010,113 +3095,14 @@
         <w:jc w:val="both"/>
         <w:rPr>
           <w:noProof/>
-          <w:lang w:val="bg-BG"/>
-        </w:rPr>
-      </w:pPr>
-      <w:r>
-        <w:rPr>
-          <w:noProof/>
-        </w:rPr>
-        <w:t xml:space="preserve">After a </w:t>
-      </w:r>
-      <w:r>
-        <w:rPr>
-          <w:b/>
-          <w:noProof/>
-        </w:rPr>
-        <w:t>successful</w:t>
-      </w:r>
-      <w:r>
-        <w:rPr>
-          <w:noProof/>
-        </w:rPr>
-        <w:t xml:space="preserve"> logout</w:t>
-      </w:r>
-      <w:r>
-        <w:rPr>
-          <w:noProof/>
-        </w:rPr>
-        <w:t xml:space="preserve"> the </w:t>
-      </w:r>
-      <w:r>
-        <w:rPr>
-          <w:b/>
-          <w:noProof/>
-        </w:rPr>
-        <w:t>anonymous screen</w:t>
-      </w:r>
-      <w:r>
-        <w:rPr>
-          <w:noProof/>
-        </w:rPr>
-        <w:t xml:space="preserve"> should be shown</w:t>
-      </w:r>
-    </w:p>
-    <w:p>
-      <w:pPr>
-        <w:pStyle w:val="ListParagraph"/>
-        <w:numPr>
-          <w:ilvl w:val="0"/>
-          <w:numId w:val="4"/>
-        </w:numPr>
-        <w:spacing w:before="120" w:after="160" w:line="240" w:lineRule="auto"/>
-        <w:jc w:val="both"/>
-        <w:rPr>
-          <w:noProof/>
-          <w:lang w:val="bg-BG"/>
-        </w:rPr>
-      </w:pPr>
-      <w:r>
-        <w:rPr>
-          <w:noProof/>
-        </w:rPr>
-        <w:t xml:space="preserve">The </w:t>
-      </w:r>
-      <w:r>
-        <w:rPr>
-          <w:b/>
-          <w:noProof/>
-        </w:rPr>
-        <w:t>"logout" REST service</w:t>
-      </w:r>
-      <w:r>
-        <w:rPr>
-          <w:noProof/>
-        </w:rPr>
-        <w:t xml:space="preserve"> at the back-end  </w:t>
-      </w:r>
-      <w:r>
-        <w:rPr>
-          <w:b/>
-          <w:noProof/>
-        </w:rPr>
-        <w:t>must</w:t>
-      </w:r>
-      <w:r>
-        <w:rPr>
-          <w:noProof/>
-        </w:rPr>
-        <w:t xml:space="preserve"> be called at logout</w:t>
-      </w:r>
-    </w:p>
-    <w:p>
-      <w:pPr>
-        <w:pStyle w:val="ListParagraph"/>
-        <w:numPr>
-          <w:ilvl w:val="0"/>
-          <w:numId w:val="4"/>
-        </w:numPr>
-        <w:spacing w:before="120" w:after="160" w:line="240" w:lineRule="auto"/>
-        <w:jc w:val="both"/>
-        <w:rPr>
-          <w:noProof/>
-          <w:lang w:val="bg-BG"/>
-        </w:rPr>
-      </w:pPr>
-      <w:r>
-        <w:rPr>
-          <w:noProof/>
-          <w:color w:val="000000" w:themeColor="text1"/>
+          <w:color w:val="00B050"/>
+          <w:lang w:val="bg-BG"/>
+        </w:rPr>
+      </w:pPr>
+      <w:r>
+        <w:rPr>
+          <w:noProof/>
+          <w:color w:val="00B050"/>
         </w:rPr>
         <w:t>All local information in the browser (</w:t>
       </w:r>
@@ -3124,21 +3110,21 @@
         <w:rPr>
           <w:b/>
           <w:noProof/>
-          <w:color w:val="000000" w:themeColor="text1"/>
+          <w:color w:val="00B050"/>
         </w:rPr>
         <w:t>user session data</w:t>
       </w:r>
       <w:r>
         <w:rPr>
           <w:noProof/>
-          <w:color w:val="000000" w:themeColor="text1"/>
+          <w:color w:val="00B050"/>
         </w:rPr>
         <w:t>) about the current user should be deleted</w:t>
       </w:r>
     </w:p>
     <w:p>
       <w:pPr>
-        <w:pStyle w:val="ListParagraph"/>
+        <w:pStyle w:val="ac"/>
         <w:numPr>
           <w:ilvl w:val="0"/>
           <w:numId w:val="4"/>
@@ -3147,12 +3133,14 @@
         <w:jc w:val="both"/>
         <w:rPr>
           <w:noProof/>
-          <w:lang w:val="bg-BG"/>
-        </w:rPr>
-      </w:pPr>
-      <w:r>
-        <w:rPr>
-          <w:noProof/>
+          <w:color w:val="00B050"/>
+          <w:lang w:val="bg-BG"/>
+        </w:rPr>
+      </w:pPr>
+      <w:r>
+        <w:rPr>
+          <w:noProof/>
+          <w:color w:val="00B050"/>
         </w:rPr>
         <w:t xml:space="preserve">After a </w:t>
       </w:r>
@@ -3160,19 +3148,14 @@
         <w:rPr>
           <w:b/>
           <w:noProof/>
-        </w:rPr>
-        <w:t xml:space="preserve">successful </w:t>
-      </w:r>
-      <w:r>
-        <w:rPr>
-          <w:b/>
-          <w:noProof/>
-        </w:rPr>
-        <w:t>logout</w:t>
-      </w:r>
-      <w:r>
-        <w:rPr>
-          <w:noProof/>
+          <w:color w:val="00B050"/>
+        </w:rPr>
+        <w:t>successful logout</w:t>
+      </w:r>
+      <w:r>
+        <w:rPr>
+          <w:noProof/>
+          <w:color w:val="00B050"/>
         </w:rPr>
         <w:t xml:space="preserve"> redirect to </w:t>
       </w:r>
@@ -3180,27 +3163,14 @@
         <w:rPr>
           <w:b/>
           <w:noProof/>
-        </w:rPr>
-        <w:t>Login</w:t>
-      </w:r>
-      <w:r>
-        <w:rPr>
-          <w:b/>
-          <w:noProof/>
-        </w:rPr>
-        <w:t xml:space="preserve"> page</w:t>
-      </w:r>
-      <w:r>
-        <w:rPr>
-          <w:b/>
-          <w:noProof/>
-        </w:rPr>
-        <w:t>.</w:t>
-      </w:r>
-    </w:p>
-    <w:p>
-      <w:pPr>
-        <w:pStyle w:val="Heading3"/>
+          <w:color w:val="00B050"/>
+        </w:rPr>
+        <w:t>Login page.</w:t>
+      </w:r>
+    </w:p>
+    <w:p>
+      <w:pPr>
+        <w:pStyle w:val="3"/>
         <w:rPr>
           <w:noProof/>
           <w:lang w:val="bg-BG"/>
@@ -3217,24 +3187,21 @@
       <w:pPr>
         <w:rPr>
           <w:noProof/>
-          <w:lang w:val="bg-BG"/>
-        </w:rPr>
-      </w:pPr>
-      <w:r>
-        <w:rPr>
-          <w:noProof/>
-        </w:rPr>
-        <w:t>Users</w:t>
-      </w:r>
-      <w:r>
-        <w:rPr>
-          <w:noProof/>
-        </w:rPr>
-        <w:t xml:space="preserve"> should be welcomed by the </w:t>
+          <w:color w:val="00B050"/>
+          <w:lang w:val="bg-BG"/>
+        </w:rPr>
+      </w:pPr>
+      <w:r>
+        <w:rPr>
+          <w:noProof/>
+          <w:color w:val="00B050"/>
+        </w:rPr>
+        <w:t xml:space="preserve">Users should be welcomed by the </w:t>
       </w:r>
       <w:r>
         <w:rPr>
           <w:rStyle w:val="CodeChar"/>
+          <w:color w:val="00B050"/>
         </w:rPr>
         <w:t>Home</w:t>
       </w:r>
@@ -3242,26 +3209,23 @@
         <w:rPr>
           <w:b/>
           <w:noProof/>
+          <w:color w:val="00B050"/>
         </w:rPr>
         <w:t xml:space="preserve"> </w:t>
       </w:r>
       <w:r>
         <w:rPr>
           <w:rStyle w:val="CodeChar"/>
+          <w:color w:val="00B050"/>
         </w:rPr>
         <w:t>page</w:t>
       </w:r>
       <w:r>
         <w:rPr>
           <w:noProof/>
-        </w:rPr>
-        <w:t xml:space="preserve">. They should be able to see all </w:t>
-      </w:r>
-      <w:r>
-        <w:rPr>
-          <w:noProof/>
-        </w:rPr>
-        <w:t>added movies:</w:t>
+          <w:color w:val="00B050"/>
+        </w:rPr>
+        <w:t>. They should be able to see all added movies:</w:t>
       </w:r>
     </w:p>
     <w:p>
@@ -3400,7 +3364,7 @@
     </w:p>
     <w:p>
       <w:pPr>
-        <w:pStyle w:val="Heading3"/>
+        <w:pStyle w:val="3"/>
         <w:rPr>
           <w:noProof/>
           <w:lang w:val="bg-BG"/>
@@ -3582,7 +3546,7 @@
     </w:p>
     <w:p>
       <w:pPr>
-        <w:pStyle w:val="ListParagraph"/>
+        <w:pStyle w:val="ac"/>
         <w:numPr>
           <w:ilvl w:val="0"/>
           <w:numId w:val="9"/>
@@ -3601,7 +3565,7 @@
     </w:p>
     <w:p>
       <w:pPr>
-        <w:pStyle w:val="ListParagraph"/>
+        <w:pStyle w:val="ac"/>
         <w:numPr>
           <w:ilvl w:val="1"/>
           <w:numId w:val="9"/>
@@ -3694,7 +3658,7 @@
     </w:p>
     <w:p>
       <w:pPr>
-        <w:pStyle w:val="ListParagraph"/>
+        <w:pStyle w:val="ac"/>
         <w:numPr>
           <w:ilvl w:val="1"/>
           <w:numId w:val="9"/>
@@ -3787,7 +3751,7 @@
     </w:p>
     <w:p>
       <w:pPr>
-        <w:pStyle w:val="ListParagraph"/>
+        <w:pStyle w:val="ac"/>
         <w:numPr>
           <w:ilvl w:val="0"/>
           <w:numId w:val="8"/>
@@ -3967,7 +3931,7 @@
     </w:p>
     <w:p>
       <w:pPr>
-        <w:pStyle w:val="Heading3"/>
+        <w:pStyle w:val="3"/>
         <w:rPr>
           <w:noProof/>
           <w:lang w:val="bg-BG"/>
@@ -4168,7 +4132,7 @@
     </w:p>
     <w:p>
       <w:pPr>
-        <w:pStyle w:val="ListParagraph"/>
+        <w:pStyle w:val="ac"/>
         <w:numPr>
           <w:ilvl w:val="0"/>
           <w:numId w:val="9"/>
@@ -4302,7 +4266,7 @@
     </w:p>
     <w:p>
       <w:pPr>
-        <w:pStyle w:val="ListParagraph"/>
+        <w:pStyle w:val="ac"/>
         <w:numPr>
           <w:ilvl w:val="0"/>
           <w:numId w:val="9"/>
@@ -4495,7 +4459,7 @@
     </w:p>
     <w:p>
       <w:pPr>
-        <w:pStyle w:val="Heading3"/>
+        <w:pStyle w:val="3"/>
         <w:rPr>
           <w:noProof/>
           <w:lang w:val="bg-BG"/>
@@ -4814,7 +4778,7 @@
     </w:p>
     <w:p>
       <w:pPr>
-        <w:pStyle w:val="ListParagraph"/>
+        <w:pStyle w:val="ac"/>
         <w:numPr>
           <w:ilvl w:val="0"/>
           <w:numId w:val="9"/>
@@ -4883,7 +4847,7 @@
     </w:p>
     <w:p>
       <w:pPr>
-        <w:pStyle w:val="Heading3"/>
+        <w:pStyle w:val="3"/>
         <w:rPr>
           <w:noProof/>
           <w:lang w:val="bg-BG"/>
@@ -5281,7 +5245,7 @@
     </w:p>
     <w:p>
       <w:pPr>
-        <w:pStyle w:val="ListParagraph"/>
+        <w:pStyle w:val="ac"/>
         <w:numPr>
           <w:ilvl w:val="0"/>
           <w:numId w:val="8"/>
@@ -5434,7 +5398,7 @@
     </w:p>
     <w:p>
       <w:pPr>
-        <w:pStyle w:val="ListParagraph"/>
+        <w:pStyle w:val="ac"/>
         <w:ind w:left="0"/>
         <w:jc w:val="center"/>
         <w:rPr>
@@ -5587,7 +5551,7 @@
     </w:p>
     <w:p>
       <w:pPr>
-        <w:pStyle w:val="Heading3"/>
+        <w:pStyle w:val="3"/>
         <w:rPr>
           <w:noProof/>
           <w:lang w:val="bg-BG"/>
@@ -5877,7 +5841,7 @@
     </w:p>
     <w:p>
       <w:pPr>
-        <w:pStyle w:val="Heading3"/>
+        <w:pStyle w:val="3"/>
       </w:pPr>
       <w:r>
         <w:lastRenderedPageBreak/>
@@ -6142,7 +6106,7 @@
 </file>
 
 <file path=word/endnotes.xml><?xml version="1.0" encoding="utf-8"?>
-<w:endnotes xmlns:wpc="http://schemas.microsoft.com/office/word/2010/wordprocessingCanvas" xmlns:cx="http://schemas.microsoft.com/office/drawing/2014/chartex" xmlns:cx1="http://schemas.microsoft.com/office/drawing/2015/9/8/chartex" xmlns:mc="http://schemas.openxmlformats.org/markup-compatibility/2006" xmlns:o="urn:schemas-microsoft-com:office:office" xmlns:r="http://schemas.openxmlformats.org/officeDocument/2006/relationships" xmlns:m="http://schemas.openxmlformats.org/officeDocument/2006/math" xmlns:v="urn:schemas-microsoft-com:vml" xmlns:wp14="http://schemas.microsoft.com/office/word/2010/wordprocessingDrawing" xmlns:wp="http://schemas.openxmlformats.org/drawingml/2006/wordprocessingDrawing" xmlns:w10="urn:schemas-microsoft-com:office:word" xmlns:w="http://schemas.openxmlformats.org/wordprocessingml/2006/main" xmlns:w14="http://schemas.microsoft.com/office/word/2010/wordml" xmlns:w15="http://schemas.microsoft.com/office/word/2012/wordml" xmlns:w16se="http://schemas.microsoft.com/office/word/2015/wordml/symex" xmlns:wpg="http://schemas.microsoft.com/office/word/2010/wordprocessingGroup" xmlns:wpi="http://schemas.microsoft.com/office/word/2010/wordprocessingInk" xmlns:wne="http://schemas.microsoft.com/office/word/2006/wordml" xmlns:wps="http://schemas.microsoft.com/office/word/2010/wordprocessingShape" mc:Ignorable="w14 w15 w16se wp14">
+<w:endnotes xmlns:wpc="http://schemas.microsoft.com/office/word/2010/wordprocessingCanvas" xmlns:cx="http://schemas.microsoft.com/office/drawing/2014/chartex" xmlns:cx1="http://schemas.microsoft.com/office/drawing/2015/9/8/chartex" xmlns:cx2="http://schemas.microsoft.com/office/drawing/2015/10/21/chartex" xmlns:cx3="http://schemas.microsoft.com/office/drawing/2016/5/9/chartex" xmlns:cx4="http://schemas.microsoft.com/office/drawing/2016/5/10/chartex" xmlns:cx5="http://schemas.microsoft.com/office/drawing/2016/5/11/chartex" xmlns:cx6="http://schemas.microsoft.com/office/drawing/2016/5/12/chartex" xmlns:cx7="http://schemas.microsoft.com/office/drawing/2016/5/13/chartex" xmlns:cx8="http://schemas.microsoft.com/office/drawing/2016/5/14/chartex" xmlns:mc="http://schemas.openxmlformats.org/markup-compatibility/2006" xmlns:aink="http://schemas.microsoft.com/office/drawing/2016/ink" xmlns:am3d="http://schemas.microsoft.com/office/drawing/2017/model3d" xmlns:o="urn:schemas-microsoft-com:office:office" xmlns:oel="http://schemas.microsoft.com/office/2019/extlst" xmlns:r="http://schemas.openxmlformats.org/officeDocument/2006/relationships" xmlns:m="http://schemas.openxmlformats.org/officeDocument/2006/math" xmlns:v="urn:schemas-microsoft-com:vml" xmlns:wp14="http://schemas.microsoft.com/office/word/2010/wordprocessingDrawing" xmlns:wp="http://schemas.openxmlformats.org/drawingml/2006/wordprocessingDrawing" xmlns:w10="urn:schemas-microsoft-com:office:word" xmlns:w="http://schemas.openxmlformats.org/wordprocessingml/2006/main" xmlns:w14="http://schemas.microsoft.com/office/word/2010/wordml" xmlns:w15="http://schemas.microsoft.com/office/word/2012/wordml" xmlns:w16cex="http://schemas.microsoft.com/office/word/2018/wordml/cex" xmlns:w16cid="http://schemas.microsoft.com/office/word/2016/wordml/cid" xmlns:w16="http://schemas.microsoft.com/office/word/2018/wordml" xmlns:w16sdtdh="http://schemas.microsoft.com/office/word/2020/wordml/sdtdatahash" xmlns:w16se="http://schemas.microsoft.com/office/word/2015/wordml/symex" xmlns:wpg="http://schemas.microsoft.com/office/word/2010/wordprocessingGroup" xmlns:wpi="http://schemas.microsoft.com/office/word/2010/wordprocessingInk" xmlns:wne="http://schemas.microsoft.com/office/word/2006/wordml" xmlns:wps="http://schemas.microsoft.com/office/word/2010/wordprocessingShape" mc:Ignorable="w14 w15 w16se w16cid w16 w16cex w16sdtdh wp14">
   <w:endnote w:type="separator" w:id="-1">
     <w:p>
       <w:pPr>
@@ -6167,10 +6131,10 @@
 </file>
 
 <file path=word/footer1.xml><?xml version="1.0" encoding="utf-8"?>
-<w:ftr xmlns:wpc="http://schemas.microsoft.com/office/word/2010/wordprocessingCanvas" xmlns:cx="http://schemas.microsoft.com/office/drawing/2014/chartex" xmlns:cx1="http://schemas.microsoft.com/office/drawing/2015/9/8/chartex" xmlns:mc="http://schemas.openxmlformats.org/markup-compatibility/2006" xmlns:o="urn:schemas-microsoft-com:office:office" xmlns:r="http://schemas.openxmlformats.org/officeDocument/2006/relationships" xmlns:m="http://schemas.openxmlformats.org/officeDocument/2006/math" xmlns:v="urn:schemas-microsoft-com:vml" xmlns:wp14="http://schemas.microsoft.com/office/word/2010/wordprocessingDrawing" xmlns:wp="http://schemas.openxmlformats.org/drawingml/2006/wordprocessingDrawing" xmlns:w10="urn:schemas-microsoft-com:office:word" xmlns:w="http://schemas.openxmlformats.org/wordprocessingml/2006/main" xmlns:w14="http://schemas.microsoft.com/office/word/2010/wordml" xmlns:w15="http://schemas.microsoft.com/office/word/2012/wordml" xmlns:w16se="http://schemas.microsoft.com/office/word/2015/wordml/symex" xmlns:wpg="http://schemas.microsoft.com/office/word/2010/wordprocessingGroup" xmlns:wpi="http://schemas.microsoft.com/office/word/2010/wordprocessingInk" xmlns:wne="http://schemas.microsoft.com/office/word/2006/wordml" xmlns:wps="http://schemas.microsoft.com/office/word/2010/wordprocessingShape" mc:Ignorable="w14 w15 w16se wp14">
+<w:ftr xmlns:wpc="http://schemas.microsoft.com/office/word/2010/wordprocessingCanvas" xmlns:cx="http://schemas.microsoft.com/office/drawing/2014/chartex" xmlns:cx1="http://schemas.microsoft.com/office/drawing/2015/9/8/chartex" xmlns:cx2="http://schemas.microsoft.com/office/drawing/2015/10/21/chartex" xmlns:cx3="http://schemas.microsoft.com/office/drawing/2016/5/9/chartex" xmlns:cx4="http://schemas.microsoft.com/office/drawing/2016/5/10/chartex" xmlns:cx5="http://schemas.microsoft.com/office/drawing/2016/5/11/chartex" xmlns:cx6="http://schemas.microsoft.com/office/drawing/2016/5/12/chartex" xmlns:cx7="http://schemas.microsoft.com/office/drawing/2016/5/13/chartex" xmlns:cx8="http://schemas.microsoft.com/office/drawing/2016/5/14/chartex" xmlns:mc="http://schemas.openxmlformats.org/markup-compatibility/2006" xmlns:aink="http://schemas.microsoft.com/office/drawing/2016/ink" xmlns:am3d="http://schemas.microsoft.com/office/drawing/2017/model3d" xmlns:o="urn:schemas-microsoft-com:office:office" xmlns:oel="http://schemas.microsoft.com/office/2019/extlst" xmlns:r="http://schemas.openxmlformats.org/officeDocument/2006/relationships" xmlns:m="http://schemas.openxmlformats.org/officeDocument/2006/math" xmlns:v="urn:schemas-microsoft-com:vml" xmlns:wp14="http://schemas.microsoft.com/office/word/2010/wordprocessingDrawing" xmlns:wp="http://schemas.openxmlformats.org/drawingml/2006/wordprocessingDrawing" xmlns:w10="urn:schemas-microsoft-com:office:word" xmlns:w="http://schemas.openxmlformats.org/wordprocessingml/2006/main" xmlns:w14="http://schemas.microsoft.com/office/word/2010/wordml" xmlns:w15="http://schemas.microsoft.com/office/word/2012/wordml" xmlns:w16cex="http://schemas.microsoft.com/office/word/2018/wordml/cex" xmlns:w16cid="http://schemas.microsoft.com/office/word/2016/wordml/cid" xmlns:w16="http://schemas.microsoft.com/office/word/2018/wordml" xmlns:w16sdtdh="http://schemas.microsoft.com/office/word/2020/wordml/sdtdatahash" xmlns:w16se="http://schemas.microsoft.com/office/word/2015/wordml/symex" xmlns:wpg="http://schemas.microsoft.com/office/word/2010/wordprocessingGroup" xmlns:wpi="http://schemas.microsoft.com/office/word/2010/wordprocessingInk" xmlns:wne="http://schemas.microsoft.com/office/word/2006/wordml" xmlns:wps="http://schemas.microsoft.com/office/word/2010/wordprocessingShape" mc:Ignorable="w14 w15 w16se w16cid w16 w16cex w16sdtdh wp14">
   <w:p>
     <w:pPr>
-      <w:pStyle w:val="Footer"/>
+      <w:pStyle w:val="a5"/>
     </w:pPr>
     <w:r>
       <w:rPr>
@@ -6181,7 +6145,7 @@
           <v:stroke joinstyle="miter"/>
           <v:path gradientshapeok="t" o:connecttype="rect"/>
         </v:shapetype>
-        <v:shape id="Text Box 6" o:spid="_x0000_s2052" type="#_x0000_t202" style="position:absolute;margin-left:109.85pt;margin-top:28.05pt;width:40.15pt;height:13pt;z-index:251660288;visibility:visible;v-text-anchor:middle" o:gfxdata="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" filled="f" stroked="f" strokeweight=".5pt">
+        <v:shape id="Text Box 6" o:spid="_x0000_s1028" type="#_x0000_t202" style="position:absolute;margin-left:109.85pt;margin-top:28.05pt;width:40.15pt;height:13pt;z-index:251660288;visibility:visible;v-text-anchor:middle" o:gfxdata="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" filled="f" stroked="f" strokeweight=".5pt">
           <v:textbox inset=".5mm,0,0,0">
             <w:txbxContent>
               <w:p>
@@ -6210,7 +6174,7 @@
         <w:noProof/>
       </w:rPr>
       <w:pict w14:anchorId="75066382">
-        <v:shape id="Text Box 16" o:spid="_x0000_s2051" type="#_x0000_t202" style="position:absolute;margin-left:109pt;margin-top:7pt;width:411.4pt;height:40.45pt;z-index:251657216;visibility:visible" o:gfxdata="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" filled="f" stroked="f">
+        <v:shape id="Text Box 16" o:spid="_x0000_s1027" type="#_x0000_t202" style="position:absolute;margin-left:109pt;margin-top:7pt;width:411.4pt;height:40.45pt;z-index:251657216;visibility:visible" o:gfxdata="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" filled="f" stroked="f">
           <v:textbox inset=".5mm,1.2mm,.5mm,.5mm">
             <w:txbxContent>
               <w:p>
@@ -6221,7 +6185,7 @@
                     <w:szCs w:val="17"/>
                   </w:rPr>
                 </w:pPr>
-                <w:bookmarkStart w:id="3" w:name="_Hlk24191091"/>
+                <w:bookmarkStart w:id="2" w:name="_Hlk24191091"/>
                 <w:r>
                   <w:rPr>
                     <w:sz w:val="17"/>
@@ -6229,12 +6193,21 @@
                   </w:rPr>
                   <w:t xml:space="preserve">© </w:t>
                 </w:r>
+                <w:proofErr w:type="spellStart"/>
                 <w:r>
                   <w:rPr>
                     <w:sz w:val="17"/>
                     <w:szCs w:val="17"/>
                   </w:rPr>
-                  <w:t xml:space="preserve">SoftUni – </w:t>
+                  <w:t>SoftUni</w:t>
+                </w:r>
+                <w:proofErr w:type="spellEnd"/>
+                <w:r>
+                  <w:rPr>
+                    <w:sz w:val="17"/>
+                    <w:szCs w:val="17"/>
+                  </w:rPr>
+                  <w:t xml:space="preserve"> – </w:t>
                 </w:r>
                 <w:hyperlink r:id="rId1" w:history="1">
                   <w:r>
@@ -6338,7 +6311,7 @@
                   <w:t>.</w:t>
                 </w:r>
               </w:p>
-              <w:bookmarkEnd w:id="3"/>
+              <w:bookmarkEnd w:id="2"/>
               <w:p>
                 <w:pPr>
                   <w:spacing w:line="240" w:lineRule="auto"/>
@@ -6571,7 +6544,7 @@
                                     <a14:useLocalDpi xmlns:a14="http://schemas.microsoft.com/office/drawing/2010/main" val="0"/>
                                   </a:ext>
                                   <a:ext uri="{837473B0-CC2E-450A-ABE3-18F120FF3D39}">
-                                    <a1611:picAttrSrcUrl xmlns:a1611="http://schemas.microsoft.com/office/drawing/2016/11/main" xmlns:w16sdtdh="http://schemas.microsoft.com/office/word/2020/wordml/sdtdatahash" xmlns:w16="http://schemas.microsoft.com/office/word/2018/wordml" xmlns:w16cid="http://schemas.microsoft.com/office/word/2016/wordml/cid" xmlns:w16cex="http://schemas.microsoft.com/office/word/2018/wordml/cex" xmlns:w="http://schemas.openxmlformats.org/wordprocessingml/2006/main" xmlns:w10="urn:schemas-microsoft-com:office:word" xmlns:v="urn:schemas-microsoft-com:vml" xmlns:oel="http://schemas.microsoft.com/office/2019/extlst" xmlns:o="urn:schemas-microsoft-com:office:office" xmlns:am3d="http://schemas.microsoft.com/office/drawing/2017/model3d" xmlns:aink="http://schemas.microsoft.com/office/drawing/2016/ink" xmlns:cx8="http://schemas.microsoft.com/office/drawing/2016/5/14/chartex" xmlns:cx7="http://schemas.microsoft.com/office/drawing/2016/5/13/chartex" xmlns:cx6="http://schemas.microsoft.com/office/drawing/2016/5/12/chartex" xmlns:cx5="http://schemas.microsoft.com/office/drawing/2016/5/11/chartex" xmlns:cx4="http://schemas.microsoft.com/office/drawing/2016/5/10/chartex" xmlns:cx3="http://schemas.microsoft.com/office/drawing/2016/5/9/chartex" xmlns:cx2="http://schemas.microsoft.com/office/drawing/2015/10/21/chartex" xmlns="" r:id="rId9"/>
+                                    <a1611:picAttrSrcUrl xmlns:a1611="http://schemas.microsoft.com/office/drawing/2016/11/main" r:id="rId9"/>
                                   </a:ext>
                                 </a:extLst>
                               </a:blip>
@@ -6975,7 +6948,7 @@
         <w:noProof/>
       </w:rPr>
       <w:pict w14:anchorId="673655DD">
-        <v:line id="Straight Connector 19" o:spid="_x0000_s2050" style="position:absolute;flip:y;z-index:251622400;visibility:visible;mso-position-horizontal-relative:text;mso-position-vertical-relative:text" from="-.1pt,5.2pt" to="520.7pt,5.2pt" o:gfxdata="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" strokecolor="#974706 [1609]" strokeweight="1pt">
+        <v:line id="Straight Connector 19" o:spid="_x0000_s1026" style="position:absolute;flip:y;z-index:251622400;visibility:visible;mso-position-horizontal-relative:text;mso-position-vertical-relative:text" from="-.1pt,5.2pt" to="520.7pt,5.2pt" o:gfxdata="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" strokecolor="#974706 [1609]" strokeweight="1pt">
           <v:stroke endcap="round"/>
         </v:line>
       </w:pict>
@@ -6985,7 +6958,7 @@
         <w:noProof/>
       </w:rPr>
       <w:pict w14:anchorId="2A88DB60">
-        <v:shape id="Text Box 4" o:spid="_x0000_s2049" type="#_x0000_t202" style="position:absolute;margin-left:444.65pt;margin-top:26.95pt;width:70.9pt;height:15.9pt;z-index:251663360;visibility:visible;mso-position-horizontal-relative:text;mso-position-vertical-relative:text;v-text-anchor:middle" o:gfxdata="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" filled="f" stroked="f" strokeweight=".5pt">
+        <v:shape id="Text Box 4" o:spid="_x0000_s1025" type="#_x0000_t202" style="position:absolute;margin-left:444.65pt;margin-top:26.95pt;width:70.9pt;height:15.9pt;z-index:251663360;visibility:visible;mso-position-horizontal-relative:text;mso-position-vertical-relative:text;v-text-anchor:middle" o:gfxdata="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" filled="f" stroked="f" strokeweight=".5pt">
           <v:textbox inset="0,0,0,0">
             <w:txbxContent>
               <w:p>
@@ -7047,31 +7020,16 @@
                   </w:rPr>
                   <w:t xml:space="preserve"> of </w:t>
                 </w:r>
-                <w:r>
-                  <w:fldChar w:fldCharType="begin"/>
-                </w:r>
-                <w:r>
-                  <w:instrText xml:space="preserve"> NUMPAGES   \* MERGEFORMAT </w:instrText>
-                </w:r>
-                <w:r>
-                  <w:fldChar w:fldCharType="separate"/>
-                </w:r>
-                <w:r>
-                  <w:rPr>
-                    <w:noProof/>
-                    <w:sz w:val="18"/>
-                    <w:szCs w:val="18"/>
-                  </w:rPr>
-                  <w:t>12</w:t>
-                </w:r>
-                <w:r>
-                  <w:rPr>
-                    <w:noProof/>
-                    <w:sz w:val="18"/>
-                    <w:szCs w:val="18"/>
-                  </w:rPr>
-                  <w:fldChar w:fldCharType="end"/>
-                </w:r>
+                <w:fldSimple w:instr=" NUMPAGES   \* MERGEFORMAT ">
+                  <w:r>
+                    <w:rPr>
+                      <w:noProof/>
+                      <w:sz w:val="18"/>
+                      <w:szCs w:val="18"/>
+                    </w:rPr>
+                    <w:t>12</w:t>
+                  </w:r>
+                </w:fldSimple>
               </w:p>
             </w:txbxContent>
           </v:textbox>
@@ -7083,7 +7041,7 @@
 </file>
 
 <file path=word/footnotes.xml><?xml version="1.0" encoding="utf-8"?>
-<w:footnotes xmlns:wpc="http://schemas.microsoft.com/office/word/2010/wordprocessingCanvas" xmlns:cx="http://schemas.microsoft.com/office/drawing/2014/chartex" xmlns:cx1="http://schemas.microsoft.com/office/drawing/2015/9/8/chartex" xmlns:mc="http://schemas.openxmlformats.org/markup-compatibility/2006" xmlns:o="urn:schemas-microsoft-com:office:office" xmlns:r="http://schemas.openxmlformats.org/officeDocument/2006/relationships" xmlns:m="http://schemas.openxmlformats.org/officeDocument/2006/math" xmlns:v="urn:schemas-microsoft-com:vml" xmlns:wp14="http://schemas.microsoft.com/office/word/2010/wordprocessingDrawing" xmlns:wp="http://schemas.openxmlformats.org/drawingml/2006/wordprocessingDrawing" xmlns:w10="urn:schemas-microsoft-com:office:word" xmlns:w="http://schemas.openxmlformats.org/wordprocessingml/2006/main" xmlns:w14="http://schemas.microsoft.com/office/word/2010/wordml" xmlns:w15="http://schemas.microsoft.com/office/word/2012/wordml" xmlns:w16se="http://schemas.microsoft.com/office/word/2015/wordml/symex" xmlns:wpg="http://schemas.microsoft.com/office/word/2010/wordprocessingGroup" xmlns:wpi="http://schemas.microsoft.com/office/word/2010/wordprocessingInk" xmlns:wne="http://schemas.microsoft.com/office/word/2006/wordml" xmlns:wps="http://schemas.microsoft.com/office/word/2010/wordprocessingShape" mc:Ignorable="w14 w15 w16se wp14">
+<w:footnotes xmlns:wpc="http://schemas.microsoft.com/office/word/2010/wordprocessingCanvas" xmlns:cx="http://schemas.microsoft.com/office/drawing/2014/chartex" xmlns:cx1="http://schemas.microsoft.com/office/drawing/2015/9/8/chartex" xmlns:cx2="http://schemas.microsoft.com/office/drawing/2015/10/21/chartex" xmlns:cx3="http://schemas.microsoft.com/office/drawing/2016/5/9/chartex" xmlns:cx4="http://schemas.microsoft.com/office/drawing/2016/5/10/chartex" xmlns:cx5="http://schemas.microsoft.com/office/drawing/2016/5/11/chartex" xmlns:cx6="http://schemas.microsoft.com/office/drawing/2016/5/12/chartex" xmlns:cx7="http://schemas.microsoft.com/office/drawing/2016/5/13/chartex" xmlns:cx8="http://schemas.microsoft.com/office/drawing/2016/5/14/chartex" xmlns:mc="http://schemas.openxmlformats.org/markup-compatibility/2006" xmlns:aink="http://schemas.microsoft.com/office/drawing/2016/ink" xmlns:am3d="http://schemas.microsoft.com/office/drawing/2017/model3d" xmlns:o="urn:schemas-microsoft-com:office:office" xmlns:oel="http://schemas.microsoft.com/office/2019/extlst" xmlns:r="http://schemas.openxmlformats.org/officeDocument/2006/relationships" xmlns:m="http://schemas.openxmlformats.org/officeDocument/2006/math" xmlns:v="urn:schemas-microsoft-com:vml" xmlns:wp14="http://schemas.microsoft.com/office/word/2010/wordprocessingDrawing" xmlns:wp="http://schemas.openxmlformats.org/drawingml/2006/wordprocessingDrawing" xmlns:w10="urn:schemas-microsoft-com:office:word" xmlns:w="http://schemas.openxmlformats.org/wordprocessingml/2006/main" xmlns:w14="http://schemas.microsoft.com/office/word/2010/wordml" xmlns:w15="http://schemas.microsoft.com/office/word/2012/wordml" xmlns:w16cex="http://schemas.microsoft.com/office/word/2018/wordml/cex" xmlns:w16cid="http://schemas.microsoft.com/office/word/2016/wordml/cid" xmlns:w16="http://schemas.microsoft.com/office/word/2018/wordml" xmlns:w16sdtdh="http://schemas.microsoft.com/office/word/2020/wordml/sdtdatahash" xmlns:w16se="http://schemas.microsoft.com/office/word/2015/wordml/symex" xmlns:wpg="http://schemas.microsoft.com/office/word/2010/wordprocessingGroup" xmlns:wpi="http://schemas.microsoft.com/office/word/2010/wordprocessingInk" xmlns:wne="http://schemas.microsoft.com/office/word/2006/wordml" xmlns:wps="http://schemas.microsoft.com/office/word/2010/wordprocessingShape" mc:Ignorable="w14 w15 w16se w16cid w16 w16cex w16sdtdh wp14">
   <w:footnote w:type="separator" w:id="-1">
     <w:p>
       <w:pPr>
@@ -7108,10 +7066,10 @@
 </file>
 
 <file path=word/header1.xml><?xml version="1.0" encoding="utf-8"?>
-<w:hdr xmlns:wpc="http://schemas.microsoft.com/office/word/2010/wordprocessingCanvas" xmlns:cx="http://schemas.microsoft.com/office/drawing/2014/chartex" xmlns:cx1="http://schemas.microsoft.com/office/drawing/2015/9/8/chartex" xmlns:mc="http://schemas.openxmlformats.org/markup-compatibility/2006" xmlns:o="urn:schemas-microsoft-com:office:office" xmlns:r="http://schemas.openxmlformats.org/officeDocument/2006/relationships" xmlns:m="http://schemas.openxmlformats.org/officeDocument/2006/math" xmlns:v="urn:schemas-microsoft-com:vml" xmlns:wp14="http://schemas.microsoft.com/office/word/2010/wordprocessingDrawing" xmlns:wp="http://schemas.openxmlformats.org/drawingml/2006/wordprocessingDrawing" xmlns:w10="urn:schemas-microsoft-com:office:word" xmlns:w="http://schemas.openxmlformats.org/wordprocessingml/2006/main" xmlns:w14="http://schemas.microsoft.com/office/word/2010/wordml" xmlns:w15="http://schemas.microsoft.com/office/word/2012/wordml" xmlns:w16se="http://schemas.microsoft.com/office/word/2015/wordml/symex" xmlns:wpg="http://schemas.microsoft.com/office/word/2010/wordprocessingGroup" xmlns:wpi="http://schemas.microsoft.com/office/word/2010/wordprocessingInk" xmlns:wne="http://schemas.microsoft.com/office/word/2006/wordml" xmlns:wps="http://schemas.microsoft.com/office/word/2010/wordprocessingShape" mc:Ignorable="w14 w15 w16se wp14">
+<w:hdr xmlns:wpc="http://schemas.microsoft.com/office/word/2010/wordprocessingCanvas" xmlns:cx="http://schemas.microsoft.com/office/drawing/2014/chartex" xmlns:cx1="http://schemas.microsoft.com/office/drawing/2015/9/8/chartex" xmlns:cx2="http://schemas.microsoft.com/office/drawing/2015/10/21/chartex" xmlns:cx3="http://schemas.microsoft.com/office/drawing/2016/5/9/chartex" xmlns:cx4="http://schemas.microsoft.com/office/drawing/2016/5/10/chartex" xmlns:cx5="http://schemas.microsoft.com/office/drawing/2016/5/11/chartex" xmlns:cx6="http://schemas.microsoft.com/office/drawing/2016/5/12/chartex" xmlns:cx7="http://schemas.microsoft.com/office/drawing/2016/5/13/chartex" xmlns:cx8="http://schemas.microsoft.com/office/drawing/2016/5/14/chartex" xmlns:mc="http://schemas.openxmlformats.org/markup-compatibility/2006" xmlns:aink="http://schemas.microsoft.com/office/drawing/2016/ink" xmlns:am3d="http://schemas.microsoft.com/office/drawing/2017/model3d" xmlns:o="urn:schemas-microsoft-com:office:office" xmlns:oel="http://schemas.microsoft.com/office/2019/extlst" xmlns:r="http://schemas.openxmlformats.org/officeDocument/2006/relationships" xmlns:m="http://schemas.openxmlformats.org/officeDocument/2006/math" xmlns:v="urn:schemas-microsoft-com:vml" xmlns:wp14="http://schemas.microsoft.com/office/word/2010/wordprocessingDrawing" xmlns:wp="http://schemas.openxmlformats.org/drawingml/2006/wordprocessingDrawing" xmlns:w10="urn:schemas-microsoft-com:office:word" xmlns:w="http://schemas.openxmlformats.org/wordprocessingml/2006/main" xmlns:w14="http://schemas.microsoft.com/office/word/2010/wordml" xmlns:w15="http://schemas.microsoft.com/office/word/2012/wordml" xmlns:w16cex="http://schemas.microsoft.com/office/word/2018/wordml/cex" xmlns:w16cid="http://schemas.microsoft.com/office/word/2016/wordml/cid" xmlns:w16="http://schemas.microsoft.com/office/word/2018/wordml" xmlns:w16sdtdh="http://schemas.microsoft.com/office/word/2020/wordml/sdtdatahash" xmlns:w16se="http://schemas.microsoft.com/office/word/2015/wordml/symex" xmlns:wpg="http://schemas.microsoft.com/office/word/2010/wordprocessingGroup" xmlns:wpi="http://schemas.microsoft.com/office/word/2010/wordprocessingInk" xmlns:wne="http://schemas.microsoft.com/office/word/2006/wordml" xmlns:wps="http://schemas.microsoft.com/office/word/2010/wordprocessingShape" mc:Ignorable="w14 w15 w16se w16cid w16 w16cex w16sdtdh wp14">
   <w:p>
     <w:pPr>
-      <w:pStyle w:val="Header"/>
+      <w:pStyle w:val="a3"/>
       <w:ind w:hanging="1134"/>
     </w:pPr>
   </w:p>
@@ -7119,7 +7077,7 @@
 </file>
 
 <file path=word/numbering.xml><?xml version="1.0" encoding="utf-8"?>
-<w:numbering xmlns:wpc="http://schemas.microsoft.com/office/word/2010/wordprocessingCanvas" xmlns:cx="http://schemas.microsoft.com/office/drawing/2014/chartex" xmlns:cx1="http://schemas.microsoft.com/office/drawing/2015/9/8/chartex" xmlns:mc="http://schemas.openxmlformats.org/markup-compatibility/2006" xmlns:o="urn:schemas-microsoft-com:office:office" xmlns:r="http://schemas.openxmlformats.org/officeDocument/2006/relationships" xmlns:m="http://schemas.openxmlformats.org/officeDocument/2006/math" xmlns:v="urn:schemas-microsoft-com:vml" xmlns:wp14="http://schemas.microsoft.com/office/word/2010/wordprocessingDrawing" xmlns:wp="http://schemas.openxmlformats.org/drawingml/2006/wordprocessingDrawing" xmlns:w10="urn:schemas-microsoft-com:office:word" xmlns:w="http://schemas.openxmlformats.org/wordprocessingml/2006/main" xmlns:w14="http://schemas.microsoft.com/office/word/2010/wordml" xmlns:w15="http://schemas.microsoft.com/office/word/2012/wordml" xmlns:w16se="http://schemas.microsoft.com/office/word/2015/wordml/symex" xmlns:wpg="http://schemas.microsoft.com/office/word/2010/wordprocessingGroup" xmlns:wpi="http://schemas.microsoft.com/office/word/2010/wordprocessingInk" xmlns:wne="http://schemas.microsoft.com/office/word/2006/wordml" xmlns:wps="http://schemas.microsoft.com/office/word/2010/wordprocessingShape" mc:Ignorable="w14 w15 w16se wp14">
+<w:numbering xmlns:wpc="http://schemas.microsoft.com/office/word/2010/wordprocessingCanvas" xmlns:cx="http://schemas.microsoft.com/office/drawing/2014/chartex" xmlns:cx1="http://schemas.microsoft.com/office/drawing/2015/9/8/chartex" xmlns:cx2="http://schemas.microsoft.com/office/drawing/2015/10/21/chartex" xmlns:cx3="http://schemas.microsoft.com/office/drawing/2016/5/9/chartex" xmlns:cx4="http://schemas.microsoft.com/office/drawing/2016/5/10/chartex" xmlns:cx5="http://schemas.microsoft.com/office/drawing/2016/5/11/chartex" xmlns:cx6="http://schemas.microsoft.com/office/drawing/2016/5/12/chartex" xmlns:cx7="http://schemas.microsoft.com/office/drawing/2016/5/13/chartex" xmlns:cx8="http://schemas.microsoft.com/office/drawing/2016/5/14/chartex" xmlns:mc="http://schemas.openxmlformats.org/markup-compatibility/2006" xmlns:aink="http://schemas.microsoft.com/office/drawing/2016/ink" xmlns:am3d="http://schemas.microsoft.com/office/drawing/2017/model3d" xmlns:o="urn:schemas-microsoft-com:office:office" xmlns:oel="http://schemas.microsoft.com/office/2019/extlst" xmlns:r="http://schemas.openxmlformats.org/officeDocument/2006/relationships" xmlns:m="http://schemas.openxmlformats.org/officeDocument/2006/math" xmlns:v="urn:schemas-microsoft-com:vml" xmlns:wp14="http://schemas.microsoft.com/office/word/2010/wordprocessingDrawing" xmlns:wp="http://schemas.openxmlformats.org/drawingml/2006/wordprocessingDrawing" xmlns:w10="urn:schemas-microsoft-com:office:word" xmlns:w="http://schemas.openxmlformats.org/wordprocessingml/2006/main" xmlns:w14="http://schemas.microsoft.com/office/word/2010/wordml" xmlns:w15="http://schemas.microsoft.com/office/word/2012/wordml" xmlns:w16cex="http://schemas.microsoft.com/office/word/2018/wordml/cex" xmlns:w16cid="http://schemas.microsoft.com/office/word/2016/wordml/cid" xmlns:w16="http://schemas.microsoft.com/office/word/2018/wordml" xmlns:w16sdtdh="http://schemas.microsoft.com/office/word/2020/wordml/sdtdatahash" xmlns:w16se="http://schemas.microsoft.com/office/word/2015/wordml/symex" xmlns:wpg="http://schemas.microsoft.com/office/word/2010/wordprocessingGroup" xmlns:wpi="http://schemas.microsoft.com/office/word/2010/wordprocessingInk" xmlns:wne="http://schemas.microsoft.com/office/word/2006/wordml" xmlns:wps="http://schemas.microsoft.com/office/word/2010/wordprocessingShape" mc:Ignorable="w14 w15 w16se w16cid w16 w16cex w16sdtdh wp14">
   <w:abstractNum w:abstractNumId="0" w15:restartNumberingAfterBreak="0">
     <w:nsid w:val="13A00DEC"/>
     <w:multiLevelType w:val="hybridMultilevel"/>
@@ -7127,7 +7085,7 @@
     <w:lvl w:ilvl="0" w:tplc="A0E28166">
       <w:start w:val="1"/>
       <w:numFmt w:val="decimal"/>
-      <w:pStyle w:val="Heading2"/>
+      <w:pStyle w:val="2"/>
       <w:lvlText w:val="%1."/>
       <w:lvlJc w:val="left"/>
       <w:pPr>
@@ -8224,10 +8182,10 @@
       </w:rPr>
     </w:lvl>
   </w:abstractNum>
-  <w:num w:numId="1">
+  <w:num w:numId="1" w16cid:durableId="1753548935">
     <w:abstractNumId w:val="0"/>
   </w:num>
-  <w:num w:numId="2">
+  <w:num w:numId="2" w16cid:durableId="1381711560">
     <w:abstractNumId w:val="0"/>
     <w:lvlOverride w:ilvl="0">
       <w:startOverride w:val="1"/>
@@ -8257,31 +8215,31 @@
       <w:startOverride w:val="1"/>
     </w:lvlOverride>
   </w:num>
-  <w:num w:numId="3">
+  <w:num w:numId="3" w16cid:durableId="608314715">
     <w:abstractNumId w:val="9"/>
   </w:num>
-  <w:num w:numId="4">
+  <w:num w:numId="4" w16cid:durableId="465783682">
     <w:abstractNumId w:val="4"/>
   </w:num>
-  <w:num w:numId="5">
+  <w:num w:numId="5" w16cid:durableId="1605386155">
     <w:abstractNumId w:val="1"/>
   </w:num>
-  <w:num w:numId="6">
+  <w:num w:numId="6" w16cid:durableId="932013339">
     <w:abstractNumId w:val="5"/>
   </w:num>
-  <w:num w:numId="7">
+  <w:num w:numId="7" w16cid:durableId="1951663348">
     <w:abstractNumId w:val="2"/>
   </w:num>
-  <w:num w:numId="8">
+  <w:num w:numId="8" w16cid:durableId="963537158">
     <w:abstractNumId w:val="8"/>
   </w:num>
-  <w:num w:numId="9">
+  <w:num w:numId="9" w16cid:durableId="2123765769">
     <w:abstractNumId w:val="3"/>
   </w:num>
-  <w:num w:numId="10">
+  <w:num w:numId="10" w16cid:durableId="1122531464">
     <w:abstractNumId w:val="7"/>
   </w:num>
-  <w:num w:numId="11">
+  <w:num w:numId="11" w16cid:durableId="2099788070">
     <w:abstractNumId w:val="6"/>
   </w:num>
   <w:numIdMacAtCleanup w:val="11"/>
@@ -8289,7 +8247,7 @@
 </file>
 
 <file path=word/styles.xml><?xml version="1.0" encoding="utf-8"?>
-<w:styles xmlns:mc="http://schemas.openxmlformats.org/markup-compatibility/2006" xmlns:r="http://schemas.openxmlformats.org/officeDocument/2006/relationships" xmlns:w="http://schemas.openxmlformats.org/wordprocessingml/2006/main" xmlns:w14="http://schemas.microsoft.com/office/word/2010/wordml" xmlns:w15="http://schemas.microsoft.com/office/word/2012/wordml" xmlns:w16se="http://schemas.microsoft.com/office/word/2015/wordml/symex" mc:Ignorable="w14 w15 w16se">
+<w:styles xmlns:mc="http://schemas.openxmlformats.org/markup-compatibility/2006" xmlns:r="http://schemas.openxmlformats.org/officeDocument/2006/relationships" xmlns:w="http://schemas.openxmlformats.org/wordprocessingml/2006/main" xmlns:w14="http://schemas.microsoft.com/office/word/2010/wordml" xmlns:w15="http://schemas.microsoft.com/office/word/2012/wordml" xmlns:w16cex="http://schemas.microsoft.com/office/word/2018/wordml/cex" xmlns:w16cid="http://schemas.microsoft.com/office/word/2016/wordml/cid" xmlns:w16="http://schemas.microsoft.com/office/word/2018/wordml" xmlns:w16sdtdh="http://schemas.microsoft.com/office/word/2020/wordml/sdtdatahash" xmlns:w16se="http://schemas.microsoft.com/office/word/2015/wordml/symex" mc:Ignorable="w14 w15 w16se w16cid w16 w16cex w16sdtdh">
   <w:docDefaults>
     <w:rPrDefault>
       <w:rPr>
@@ -8305,7 +8263,7 @@
       </w:pPr>
     </w:pPrDefault>
   </w:docDefaults>
-  <w:latentStyles w:defLockedState="0" w:defUIPriority="99" w:defSemiHidden="0" w:defUnhideWhenUsed="0" w:defQFormat="0" w:count="371">
+  <w:latentStyles w:defLockedState="0" w:defUIPriority="99" w:defSemiHidden="0" w:defUnhideWhenUsed="0" w:defQFormat="0" w:count="376">
     <w:lsdException w:name="Normal" w:uiPriority="0" w:qFormat="1"/>
     <w:lsdException w:name="heading 1" w:uiPriority="9" w:qFormat="1"/>
     <w:lsdException w:name="heading 2" w:semiHidden="1" w:uiPriority="9" w:unhideWhenUsed="1" w:qFormat="1"/>
@@ -8677,8 +8635,13 @@
     <w:lsdException w:name="List Table 5 Dark Accent 6" w:uiPriority="50"/>
     <w:lsdException w:name="List Table 6 Colorful Accent 6" w:uiPriority="51"/>
     <w:lsdException w:name="List Table 7 Colorful Accent 6" w:uiPriority="52"/>
+    <w:lsdException w:name="Mention" w:semiHidden="1" w:unhideWhenUsed="1"/>
+    <w:lsdException w:name="Smart Hyperlink" w:semiHidden="1" w:unhideWhenUsed="1"/>
+    <w:lsdException w:name="Hashtag" w:semiHidden="1" w:unhideWhenUsed="1"/>
+    <w:lsdException w:name="Unresolved Mention" w:semiHidden="1" w:unhideWhenUsed="1"/>
+    <w:lsdException w:name="Smart Link" w:semiHidden="1" w:unhideWhenUsed="1"/>
   </w:latentStyles>
-  <w:style w:type="paragraph" w:default="1" w:styleId="Normal">
+  <w:style w:type="paragraph" w:default="1" w:styleId="a">
     <w:name w:val="Normal"/>
     <w:qFormat/>
     <w:rsid w:val="008063E1"/>
@@ -8686,11 +8649,11 @@
       <w:spacing w:before="80" w:after="120"/>
     </w:pPr>
   </w:style>
-  <w:style w:type="paragraph" w:styleId="Heading1">
+  <w:style w:type="paragraph" w:styleId="1">
     <w:name w:val="heading 1"/>
-    <w:basedOn w:val="Normal"/>
-    <w:next w:val="Normal"/>
-    <w:link w:val="Heading1Char"/>
+    <w:basedOn w:val="a"/>
+    <w:next w:val="a"/>
+    <w:link w:val="10"/>
     <w:uiPriority w:val="9"/>
     <w:qFormat/>
     <w:rsid w:val="009254B7"/>
@@ -8708,11 +8671,11 @@
       <w:szCs w:val="32"/>
     </w:rPr>
   </w:style>
-  <w:style w:type="paragraph" w:styleId="Heading2">
+  <w:style w:type="paragraph" w:styleId="2">
     <w:name w:val="heading 2"/>
-    <w:basedOn w:val="Normal"/>
-    <w:next w:val="Normal"/>
-    <w:link w:val="Heading2Char"/>
+    <w:basedOn w:val="a"/>
+    <w:next w:val="a"/>
+    <w:link w:val="20"/>
     <w:uiPriority w:val="9"/>
     <w:qFormat/>
     <w:rsid w:val="006E55B4"/>
@@ -8734,11 +8697,11 @@
       <w:szCs w:val="36"/>
     </w:rPr>
   </w:style>
-  <w:style w:type="paragraph" w:styleId="Heading3">
+  <w:style w:type="paragraph" w:styleId="3">
     <w:name w:val="heading 3"/>
-    <w:basedOn w:val="Normal"/>
-    <w:next w:val="Normal"/>
-    <w:link w:val="Heading3Char"/>
+    <w:basedOn w:val="a"/>
+    <w:next w:val="a"/>
+    <w:link w:val="30"/>
     <w:uiPriority w:val="9"/>
     <w:unhideWhenUsed/>
     <w:qFormat/>
@@ -8757,11 +8720,11 @@
       <w:szCs w:val="32"/>
     </w:rPr>
   </w:style>
-  <w:style w:type="paragraph" w:styleId="Heading4">
+  <w:style w:type="paragraph" w:styleId="4">
     <w:name w:val="heading 4"/>
-    <w:basedOn w:val="Normal"/>
-    <w:next w:val="Normal"/>
-    <w:link w:val="Heading4Char"/>
+    <w:basedOn w:val="a"/>
+    <w:next w:val="a"/>
+    <w:link w:val="40"/>
     <w:uiPriority w:val="9"/>
     <w:unhideWhenUsed/>
     <w:qFormat/>
@@ -8780,11 +8743,11 @@
       <w:sz w:val="28"/>
     </w:rPr>
   </w:style>
-  <w:style w:type="paragraph" w:styleId="Heading5">
+  <w:style w:type="paragraph" w:styleId="5">
     <w:name w:val="heading 5"/>
-    <w:basedOn w:val="Normal"/>
-    <w:next w:val="Normal"/>
-    <w:link w:val="Heading5Char"/>
+    <w:basedOn w:val="a"/>
+    <w:next w:val="a"/>
+    <w:link w:val="50"/>
     <w:uiPriority w:val="9"/>
     <w:semiHidden/>
     <w:unhideWhenUsed/>
@@ -8802,13 +8765,13 @@
       <w:color w:val="B2500E"/>
     </w:rPr>
   </w:style>
-  <w:style w:type="character" w:default="1" w:styleId="DefaultParagraphFont">
+  <w:style w:type="character" w:default="1" w:styleId="a0">
     <w:name w:val="Default Paragraph Font"/>
     <w:uiPriority w:val="1"/>
     <w:semiHidden/>
     <w:unhideWhenUsed/>
   </w:style>
-  <w:style w:type="table" w:default="1" w:styleId="TableNormal">
+  <w:style w:type="table" w:default="1" w:styleId="a1">
     <w:name w:val="Normal Table"/>
     <w:uiPriority w:val="99"/>
     <w:semiHidden/>
@@ -8823,16 +8786,16 @@
       </w:tblCellMar>
     </w:tblPr>
   </w:style>
-  <w:style w:type="numbering" w:default="1" w:styleId="NoList">
+  <w:style w:type="numbering" w:default="1" w:styleId="a2">
     <w:name w:val="No List"/>
     <w:uiPriority w:val="99"/>
     <w:semiHidden/>
     <w:unhideWhenUsed/>
   </w:style>
-  <w:style w:type="paragraph" w:styleId="Header">
+  <w:style w:type="paragraph" w:styleId="a3">
     <w:name w:val="header"/>
-    <w:basedOn w:val="Normal"/>
-    <w:link w:val="HeaderChar"/>
+    <w:basedOn w:val="a"/>
+    <w:link w:val="a4"/>
     <w:uiPriority w:val="99"/>
     <w:unhideWhenUsed/>
     <w:rsid w:val="008068A2"/>
@@ -8844,17 +8807,17 @@
       <w:spacing w:after="0" w:line="240" w:lineRule="auto"/>
     </w:pPr>
   </w:style>
-  <w:style w:type="character" w:customStyle="1" w:styleId="HeaderChar">
-    <w:name w:val="Header Char"/>
-    <w:basedOn w:val="DefaultParagraphFont"/>
-    <w:link w:val="Header"/>
+  <w:style w:type="character" w:customStyle="1" w:styleId="a4">
+    <w:name w:val="Горен колонтитул Знак"/>
+    <w:basedOn w:val="a0"/>
+    <w:link w:val="a3"/>
     <w:uiPriority w:val="99"/>
     <w:rsid w:val="008068A2"/>
   </w:style>
-  <w:style w:type="paragraph" w:styleId="Footer">
+  <w:style w:type="paragraph" w:styleId="a5">
     <w:name w:val="footer"/>
-    <w:basedOn w:val="Normal"/>
-    <w:link w:val="FooterChar"/>
+    <w:basedOn w:val="a"/>
+    <w:link w:val="a6"/>
     <w:uiPriority w:val="99"/>
     <w:unhideWhenUsed/>
     <w:rsid w:val="008068A2"/>
@@ -8866,17 +8829,17 @@
       <w:spacing w:after="0" w:line="240" w:lineRule="auto"/>
     </w:pPr>
   </w:style>
-  <w:style w:type="character" w:customStyle="1" w:styleId="FooterChar">
-    <w:name w:val="Footer Char"/>
-    <w:basedOn w:val="DefaultParagraphFont"/>
-    <w:link w:val="Footer"/>
+  <w:style w:type="character" w:customStyle="1" w:styleId="a6">
+    <w:name w:val="Долен колонтитул Знак"/>
+    <w:basedOn w:val="a0"/>
+    <w:link w:val="a5"/>
     <w:uiPriority w:val="99"/>
     <w:rsid w:val="008068A2"/>
   </w:style>
-  <w:style w:type="paragraph" w:styleId="BalloonText">
+  <w:style w:type="paragraph" w:styleId="a7">
     <w:name w:val="Balloon Text"/>
-    <w:basedOn w:val="Normal"/>
-    <w:link w:val="BalloonTextChar"/>
+    <w:basedOn w:val="a"/>
+    <w:link w:val="a8"/>
     <w:uiPriority w:val="99"/>
     <w:semiHidden/>
     <w:unhideWhenUsed/>
@@ -8890,10 +8853,10 @@
       <w:szCs w:val="16"/>
     </w:rPr>
   </w:style>
-  <w:style w:type="character" w:customStyle="1" w:styleId="BalloonTextChar">
-    <w:name w:val="Balloon Text Char"/>
-    <w:basedOn w:val="DefaultParagraphFont"/>
-    <w:link w:val="BalloonText"/>
+  <w:style w:type="character" w:customStyle="1" w:styleId="a8">
+    <w:name w:val="Изнесен текст Знак"/>
+    <w:basedOn w:val="a0"/>
+    <w:link w:val="a7"/>
     <w:uiPriority w:val="99"/>
     <w:semiHidden/>
     <w:rsid w:val="00564D7B"/>
@@ -8903,9 +8866,9 @@
       <w:szCs w:val="16"/>
     </w:rPr>
   </w:style>
-  <w:style w:type="character" w:styleId="Hyperlink">
+  <w:style w:type="character" w:styleId="a9">
     <w:name w:val="Hyperlink"/>
-    <w:basedOn w:val="DefaultParagraphFont"/>
+    <w:basedOn w:val="a0"/>
     <w:uiPriority w:val="99"/>
     <w:unhideWhenUsed/>
     <w:rsid w:val="0079324A"/>
@@ -8914,10 +8877,10 @@
       <w:u w:val="single"/>
     </w:rPr>
   </w:style>
-  <w:style w:type="character" w:customStyle="1" w:styleId="Heading1Char">
-    <w:name w:val="Heading 1 Char"/>
-    <w:basedOn w:val="DefaultParagraphFont"/>
-    <w:link w:val="Heading1"/>
+  <w:style w:type="character" w:customStyle="1" w:styleId="10">
+    <w:name w:val="Заглавие 1 Знак"/>
+    <w:basedOn w:val="a0"/>
+    <w:link w:val="1"/>
     <w:uiPriority w:val="9"/>
     <w:rsid w:val="009254B7"/>
     <w:rPr>
@@ -8928,10 +8891,10 @@
       <w:szCs w:val="32"/>
     </w:rPr>
   </w:style>
-  <w:style w:type="character" w:customStyle="1" w:styleId="Heading2Char">
-    <w:name w:val="Heading 2 Char"/>
-    <w:basedOn w:val="DefaultParagraphFont"/>
-    <w:link w:val="Heading2"/>
+  <w:style w:type="character" w:customStyle="1" w:styleId="20">
+    <w:name w:val="Заглавие 2 Знак"/>
+    <w:basedOn w:val="a0"/>
+    <w:link w:val="2"/>
     <w:uiPriority w:val="9"/>
     <w:rsid w:val="006E55B4"/>
     <w:rPr>
@@ -8943,9 +8906,9 @@
       <w:szCs w:val="36"/>
     </w:rPr>
   </w:style>
-  <w:style w:type="paragraph" w:styleId="NormalWeb">
+  <w:style w:type="paragraph" w:styleId="aa">
     <w:name w:val="Normal (Web)"/>
-    <w:basedOn w:val="Normal"/>
+    <w:basedOn w:val="a"/>
     <w:uiPriority w:val="99"/>
     <w:semiHidden/>
     <w:unhideWhenUsed/>
@@ -8959,9 +8922,9 @@
       <w:szCs w:val="24"/>
     </w:rPr>
   </w:style>
-  <w:style w:type="character" w:styleId="Strong">
+  <w:style w:type="character" w:styleId="ab">
     <w:name w:val="Strong"/>
-    <w:basedOn w:val="DefaultParagraphFont"/>
+    <w:basedOn w:val="a0"/>
     <w:uiPriority w:val="22"/>
     <w:qFormat/>
     <w:rsid w:val="00524789"/>
@@ -8970,10 +8933,10 @@
       <w:bCs/>
     </w:rPr>
   </w:style>
-  <w:style w:type="character" w:customStyle="1" w:styleId="Heading3Char">
-    <w:name w:val="Heading 3 Char"/>
-    <w:basedOn w:val="DefaultParagraphFont"/>
-    <w:link w:val="Heading3"/>
+  <w:style w:type="character" w:customStyle="1" w:styleId="30">
+    <w:name w:val="Заглавие 3 Знак"/>
+    <w:basedOn w:val="a0"/>
+    <w:link w:val="3"/>
     <w:uiPriority w:val="9"/>
     <w:rsid w:val="008C5930"/>
     <w:rPr>
@@ -8984,10 +8947,10 @@
       <w:szCs w:val="32"/>
     </w:rPr>
   </w:style>
-  <w:style w:type="character" w:customStyle="1" w:styleId="Heading4Char">
-    <w:name w:val="Heading 4 Char"/>
-    <w:basedOn w:val="DefaultParagraphFont"/>
-    <w:link w:val="Heading4"/>
+  <w:style w:type="character" w:customStyle="1" w:styleId="40">
+    <w:name w:val="Заглавие 4 Знак"/>
+    <w:basedOn w:val="a0"/>
+    <w:link w:val="4"/>
     <w:uiPriority w:val="9"/>
     <w:rsid w:val="008C5930"/>
     <w:rPr>
@@ -8998,10 +8961,10 @@
       <w:sz w:val="28"/>
     </w:rPr>
   </w:style>
-  <w:style w:type="paragraph" w:styleId="ListParagraph">
+  <w:style w:type="paragraph" w:styleId="ac">
     <w:name w:val="List Paragraph"/>
-    <w:basedOn w:val="Normal"/>
-    <w:link w:val="ListParagraphChar"/>
+    <w:basedOn w:val="a"/>
+    <w:link w:val="ad"/>
     <w:uiPriority w:val="34"/>
     <w:qFormat/>
     <w:rsid w:val="008617B5"/>
@@ -9010,9 +8973,9 @@
       <w:contextualSpacing/>
     </w:pPr>
   </w:style>
-  <w:style w:type="character" w:styleId="FollowedHyperlink">
+  <w:style w:type="character" w:styleId="ae">
     <w:name w:val="FollowedHyperlink"/>
-    <w:basedOn w:val="DefaultParagraphFont"/>
+    <w:basedOn w:val="a0"/>
     <w:uiPriority w:val="99"/>
     <w:semiHidden/>
     <w:unhideWhenUsed/>
@@ -9022,10 +8985,10 @@
       <w:u w:val="single"/>
     </w:rPr>
   </w:style>
-  <w:style w:type="character" w:customStyle="1" w:styleId="Heading5Char">
-    <w:name w:val="Heading 5 Char"/>
-    <w:basedOn w:val="DefaultParagraphFont"/>
-    <w:link w:val="Heading5"/>
+  <w:style w:type="character" w:customStyle="1" w:styleId="50">
+    <w:name w:val="Заглавие 5 Знак"/>
+    <w:basedOn w:val="a0"/>
+    <w:link w:val="5"/>
     <w:uiPriority w:val="9"/>
     <w:semiHidden/>
     <w:rsid w:val="008C5930"/>
@@ -9037,7 +9000,7 @@
   </w:style>
   <w:style w:type="paragraph" w:customStyle="1" w:styleId="Code">
     <w:name w:val="Code"/>
-    <w:basedOn w:val="Normal"/>
+    <w:basedOn w:val="a"/>
     <w:link w:val="CodeChar"/>
     <w:qFormat/>
     <w:rsid w:val="008063E1"/>
@@ -9049,7 +9012,7 @@
   </w:style>
   <w:style w:type="character" w:customStyle="1" w:styleId="CodeChar">
     <w:name w:val="Code Char"/>
-    <w:basedOn w:val="DefaultParagraphFont"/>
+    <w:basedOn w:val="a0"/>
     <w:link w:val="Code"/>
     <w:qFormat/>
     <w:rsid w:val="008063E1"/>
@@ -9059,9 +9022,9 @@
       <w:noProof/>
     </w:rPr>
   </w:style>
-  <w:style w:type="table" w:styleId="TableGrid">
+  <w:style w:type="table" w:styleId="af">
     <w:name w:val="Table Grid"/>
-    <w:basedOn w:val="TableNormal"/>
+    <w:basedOn w:val="a1"/>
     <w:uiPriority w:val="59"/>
     <w:rsid w:val="00763912"/>
     <w:pPr>
@@ -9080,12 +9043,12 @@
   </w:style>
   <w:style w:type="character" w:customStyle="1" w:styleId="tgc">
     <w:name w:val="_tgc"/>
-    <w:basedOn w:val="DefaultParagraphFont"/>
+    <w:basedOn w:val="a0"/>
     <w:rsid w:val="00D8395C"/>
   </w:style>
   <w:style w:type="paragraph" w:customStyle="1" w:styleId="Index">
     <w:name w:val="Index"/>
-    <w:basedOn w:val="Normal"/>
+    <w:basedOn w:val="a"/>
     <w:qFormat/>
     <w:rsid w:val="005054C7"/>
     <w:pPr>
@@ -9096,17 +9059,17 @@
       <w:rFonts w:cs="FreeSans"/>
     </w:rPr>
   </w:style>
-  <w:style w:type="character" w:customStyle="1" w:styleId="ListParagraphChar">
-    <w:name w:val="List Paragraph Char"/>
-    <w:basedOn w:val="DefaultParagraphFont"/>
-    <w:link w:val="ListParagraph"/>
+  <w:style w:type="character" w:customStyle="1" w:styleId="ad">
+    <w:name w:val="Списък на абзаци Знак"/>
+    <w:basedOn w:val="a0"/>
+    <w:link w:val="ac"/>
     <w:uiPriority w:val="34"/>
     <w:qFormat/>
     <w:rsid w:val="005054C7"/>
   </w:style>
   <w:style w:type="character" w:customStyle="1" w:styleId="InternetLink">
     <w:name w:val="Internet Link"/>
-    <w:basedOn w:val="DefaultParagraphFont"/>
+    <w:basedOn w:val="a0"/>
     <w:uiPriority w:val="99"/>
     <w:unhideWhenUsed/>
     <w:rsid w:val="005054C7"/>
@@ -9117,7 +9080,7 @@
   </w:style>
   <w:style w:type="character" w:customStyle="1" w:styleId="UnresolvedMention1">
     <w:name w:val="Unresolved Mention1"/>
-    <w:basedOn w:val="DefaultParagraphFont"/>
+    <w:basedOn w:val="a0"/>
     <w:uiPriority w:val="99"/>
     <w:semiHidden/>
     <w:unhideWhenUsed/>
@@ -9127,10 +9090,10 @@
       <w:shd w:val="clear" w:color="auto" w:fill="E1DFDD"/>
     </w:rPr>
   </w:style>
-  <w:style w:type="paragraph" w:styleId="HTMLPreformatted">
+  <w:style w:type="paragraph" w:styleId="HTML">
     <w:name w:val="HTML Preformatted"/>
-    <w:basedOn w:val="Normal"/>
-    <w:link w:val="HTMLPreformattedChar"/>
+    <w:basedOn w:val="a"/>
+    <w:link w:val="HTML0"/>
     <w:uiPriority w:val="99"/>
     <w:unhideWhenUsed/>
     <w:rsid w:val="002D7BC7"/>
@@ -9161,10 +9124,10 @@
       <w:szCs w:val="20"/>
     </w:rPr>
   </w:style>
-  <w:style w:type="character" w:customStyle="1" w:styleId="HTMLPreformattedChar">
-    <w:name w:val="HTML Preformatted Char"/>
-    <w:basedOn w:val="DefaultParagraphFont"/>
-    <w:link w:val="HTMLPreformatted"/>
+  <w:style w:type="character" w:customStyle="1" w:styleId="HTML0">
+    <w:name w:val="HTML стандартен Знак"/>
+    <w:basedOn w:val="a0"/>
+    <w:link w:val="HTML"/>
     <w:uiPriority w:val="99"/>
     <w:rsid w:val="002D7BC7"/>
     <w:rPr>
@@ -9175,7 +9138,7 @@
   </w:style>
   <w:style w:type="character" w:customStyle="1" w:styleId="UnresolvedMention2">
     <w:name w:val="Unresolved Mention2"/>
-    <w:basedOn w:val="DefaultParagraphFont"/>
+    <w:basedOn w:val="a0"/>
     <w:uiPriority w:val="99"/>
     <w:semiHidden/>
     <w:unhideWhenUsed/>
@@ -9185,9 +9148,9 @@
       <w:shd w:val="clear" w:color="auto" w:fill="E1DFDD"/>
     </w:rPr>
   </w:style>
-  <w:style w:type="character" w:customStyle="1" w:styleId="1">
+  <w:style w:type="character" w:customStyle="1" w:styleId="11">
     <w:name w:val="Неразрешено споменаване1"/>
-    <w:basedOn w:val="DefaultParagraphFont"/>
+    <w:basedOn w:val="a0"/>
     <w:uiPriority w:val="99"/>
     <w:semiHidden/>
     <w:unhideWhenUsed/>

</xml_diff>

<commit_message>
replaced and removed recourses files
</commit_message>
<xml_diff>
--- a/JS Applications/10_Ex-Single Page Applications/04.JS-Applications-Single-Page-Applications-Exercise.docx
+++ b/JS Applications/10_Ex-Single Page Applications/04.JS-Applications-Single-Page-Applications-Exercise.docx
@@ -430,7 +430,7 @@
             <v:path o:extrusionok="f" gradientshapeok="t" o:connecttype="rect"/>
             <o:lock v:ext="edit" aspectratio="t"/>
           </v:shapetype>
-          <v:shape id="_x0000_i1025" type="#_x0000_t75" style="width:349.5pt;height:301.5pt">
+          <v:shape id="_x0000_i1025" type="#_x0000_t75" style="width:349.8pt;height:301.8pt">
             <v:imagedata r:id="rId11" o:title="Screenshot 2021-03-15 011646"/>
           </v:shape>
         </w:pict>
@@ -524,7 +524,7 @@
     <w:p>
       <w:r>
         <w:pict w14:anchorId="7D90E5E6">
-          <v:shape id="_x0000_i1026" type="#_x0000_t75" style="width:521.25pt;height:142.5pt">
+          <v:shape id="_x0000_i1026" type="#_x0000_t75" style="width:521.4pt;height:142.2pt">
             <v:imagedata r:id="rId12" o:title="Screenshot 2021-03-15 015611"/>
           </v:shape>
         </w:pict>
@@ -545,7 +545,7 @@
     <w:p>
       <w:r>
         <w:pict w14:anchorId="11E0A551">
-          <v:shape id="_x0000_i1027" type="#_x0000_t75" style="width:521.25pt;height:303.75pt">
+          <v:shape id="_x0000_i1027" type="#_x0000_t75" style="width:521.4pt;height:303.6pt">
             <v:imagedata r:id="rId13" o:title="Screenshot 2021-03-15 015953"/>
           </v:shape>
         </w:pict>
@@ -575,7 +575,7 @@
           <w:noProof/>
         </w:rPr>
         <w:pict w14:anchorId="6E81009A">
-          <v:shape id="_x0000_i1028" type="#_x0000_t75" style="width:457.5pt;height:344.25pt">
+          <v:shape id="_x0000_i1028" type="#_x0000_t75" style="width:457.2pt;height:344.4pt">
             <v:imagedata r:id="rId14" o:title="Screenshot 2021-03-15 020021"/>
           </v:shape>
         </w:pict>
@@ -2085,12 +2085,14 @@
         <w:jc w:val="both"/>
         <w:rPr>
           <w:noProof/>
-          <w:lang w:val="bg-BG"/>
-        </w:rPr>
-      </w:pPr>
-      <w:r>
-        <w:rPr>
-          <w:noProof/>
+          <w:color w:val="00B050"/>
+          <w:lang w:val="bg-BG"/>
+        </w:rPr>
+      </w:pPr>
+      <w:r>
+        <w:rPr>
+          <w:noProof/>
+          <w:color w:val="00B050"/>
         </w:rPr>
         <w:t xml:space="preserve">By given </w:t>
       </w:r>
@@ -2098,12 +2100,14 @@
         <w:rPr>
           <w:b/>
           <w:noProof/>
+          <w:color w:val="00B050"/>
         </w:rPr>
         <w:t>email</w:t>
       </w:r>
       <w:r>
         <w:rPr>
           <w:noProof/>
+          <w:color w:val="00B050"/>
         </w:rPr>
         <w:t xml:space="preserve"> and </w:t>
       </w:r>
@@ -2111,12 +2115,14 @@
         <w:rPr>
           <w:b/>
           <w:noProof/>
+          <w:color w:val="00B050"/>
         </w:rPr>
         <w:t xml:space="preserve">password, </w:t>
       </w:r>
       <w:r>
         <w:rPr>
           <w:noProof/>
+          <w:color w:val="00B050"/>
         </w:rPr>
         <w:t>the app should register a new user in the system.</w:t>
       </w:r>
@@ -2131,12 +2137,14 @@
         <w:spacing w:before="120" w:line="240" w:lineRule="auto"/>
         <w:rPr>
           <w:noProof/>
-          <w:lang w:val="bg-BG"/>
-        </w:rPr>
-      </w:pPr>
-      <w:r>
-        <w:rPr>
-          <w:noProof/>
+          <w:color w:val="00B050"/>
+          <w:lang w:val="bg-BG"/>
+        </w:rPr>
+      </w:pPr>
+      <w:r>
+        <w:rPr>
+          <w:noProof/>
+          <w:color w:val="00B050"/>
         </w:rPr>
         <w:t>The following validations should be made:</w:t>
       </w:r>
@@ -2151,12 +2159,14 @@
         <w:spacing w:before="120" w:line="240" w:lineRule="auto"/>
         <w:rPr>
           <w:noProof/>
-          <w:lang w:val="bg-BG"/>
-        </w:rPr>
-      </w:pPr>
-      <w:r>
-        <w:rPr>
-          <w:noProof/>
+          <w:color w:val="00B050"/>
+          <w:lang w:val="bg-BG"/>
+        </w:rPr>
+      </w:pPr>
+      <w:r>
+        <w:rPr>
+          <w:noProof/>
+          <w:color w:val="00B050"/>
         </w:rPr>
         <w:lastRenderedPageBreak/>
         <w:t xml:space="preserve">The </w:t>
@@ -2165,31 +2175,22 @@
         <w:rPr>
           <w:b/>
           <w:noProof/>
+          <w:color w:val="00B050"/>
         </w:rPr>
         <w:t>email</w:t>
       </w:r>
       <w:r>
         <w:rPr>
           <w:noProof/>
-        </w:rPr>
-        <w:t xml:space="preserve"> </w:t>
-      </w:r>
-      <w:r>
-        <w:rPr>
-          <w:noProof/>
-        </w:rPr>
-        <w:t>input must</w:t>
-      </w:r>
-      <w:r>
-        <w:rPr>
-          <w:noProof/>
-        </w:rPr>
-        <w:t xml:space="preserve"> be </w:t>
-      </w:r>
-      <w:r>
-        <w:rPr>
-          <w:b/>
-          <w:noProof/>
+          <w:color w:val="00B050"/>
+        </w:rPr>
+        <w:t xml:space="preserve"> input must be </w:t>
+      </w:r>
+      <w:r>
+        <w:rPr>
+          <w:b/>
+          <w:noProof/>
+          <w:color w:val="00B050"/>
         </w:rPr>
         <w:t>filled</w:t>
       </w:r>
@@ -2204,12 +2205,14 @@
         <w:spacing w:before="120" w:line="240" w:lineRule="auto"/>
         <w:rPr>
           <w:noProof/>
-          <w:lang w:val="bg-BG"/>
-        </w:rPr>
-      </w:pPr>
-      <w:r>
-        <w:rPr>
-          <w:noProof/>
+          <w:color w:val="00B050"/>
+          <w:lang w:val="bg-BG"/>
+        </w:rPr>
+      </w:pPr>
+      <w:r>
+        <w:rPr>
+          <w:noProof/>
+          <w:color w:val="00B050"/>
         </w:rPr>
         <w:t xml:space="preserve">The </w:t>
       </w:r>
@@ -2217,12 +2220,14 @@
         <w:rPr>
           <w:b/>
           <w:noProof/>
+          <w:color w:val="00B050"/>
         </w:rPr>
         <w:t xml:space="preserve">password </w:t>
       </w:r>
       <w:r>
         <w:rPr>
           <w:noProof/>
+          <w:color w:val="00B050"/>
         </w:rPr>
         <w:t xml:space="preserve">should be </w:t>
       </w:r>
@@ -2230,12 +2235,14 @@
         <w:rPr>
           <w:b/>
           <w:noProof/>
+          <w:color w:val="00B050"/>
         </w:rPr>
         <w:t>at least 6 characters</w:t>
       </w:r>
       <w:r>
         <w:rPr>
           <w:noProof/>
+          <w:color w:val="00B050"/>
         </w:rPr>
         <w:t xml:space="preserve"> long</w:t>
       </w:r>
@@ -2250,12 +2257,14 @@
         <w:spacing w:before="120" w:line="240" w:lineRule="auto"/>
         <w:rPr>
           <w:noProof/>
-          <w:lang w:val="bg-BG"/>
-        </w:rPr>
-      </w:pPr>
-      <w:r>
-        <w:rPr>
-          <w:noProof/>
+          <w:color w:val="00B050"/>
+          <w:lang w:val="bg-BG"/>
+        </w:rPr>
+      </w:pPr>
+      <w:r>
+        <w:rPr>
+          <w:noProof/>
+          <w:color w:val="00B050"/>
         </w:rPr>
         <w:t xml:space="preserve">The </w:t>
       </w:r>
@@ -2263,12 +2272,14 @@
         <w:rPr>
           <w:b/>
           <w:noProof/>
+          <w:color w:val="00B050"/>
         </w:rPr>
         <w:t>repeat password</w:t>
       </w:r>
       <w:r>
         <w:rPr>
           <w:noProof/>
+          <w:color w:val="00B050"/>
         </w:rPr>
         <w:t xml:space="preserve"> should be </w:t>
       </w:r>
@@ -2276,6 +2287,7 @@
         <w:rPr>
           <w:b/>
           <w:noProof/>
+          <w:color w:val="00B050"/>
         </w:rPr>
         <w:t>equal to the password</w:t>
       </w:r>
@@ -2291,12 +2303,14 @@
         <w:jc w:val="both"/>
         <w:rPr>
           <w:noProof/>
-          <w:lang w:val="bg-BG"/>
-        </w:rPr>
-      </w:pPr>
-      <w:r>
-        <w:rPr>
-          <w:noProof/>
+          <w:color w:val="00B050"/>
+          <w:lang w:val="bg-BG"/>
+        </w:rPr>
+      </w:pPr>
+      <w:r>
+        <w:rPr>
+          <w:noProof/>
+          <w:color w:val="00B050"/>
         </w:rPr>
         <w:t xml:space="preserve">After a </w:t>
       </w:r>
@@ -2304,31 +2318,29 @@
         <w:rPr>
           <w:b/>
           <w:noProof/>
+          <w:color w:val="00B050"/>
         </w:rPr>
         <w:t>successful registration</w:t>
       </w:r>
       <w:r>
         <w:rPr>
           <w:noProof/>
-        </w:rPr>
-        <w:t xml:space="preserve"> </w:t>
-      </w:r>
-      <w:r>
-        <w:rPr>
-          <w:noProof/>
-        </w:rPr>
-        <w:t xml:space="preserve">the app should </w:t>
-      </w:r>
-      <w:r>
-        <w:rPr>
-          <w:b/>
-          <w:noProof/>
+          <w:color w:val="00B050"/>
+        </w:rPr>
+        <w:t xml:space="preserve"> the app should </w:t>
+      </w:r>
+      <w:r>
+        <w:rPr>
+          <w:b/>
+          <w:noProof/>
+          <w:color w:val="00B050"/>
         </w:rPr>
         <w:t>redirect</w:t>
       </w:r>
       <w:r>
         <w:rPr>
           <w:noProof/>
+          <w:color w:val="00B050"/>
         </w:rPr>
         <w:t xml:space="preserve"> to the </w:t>
       </w:r>
@@ -2336,12 +2348,14 @@
         <w:rPr>
           <w:b/>
           <w:noProof/>
+          <w:color w:val="00B050"/>
         </w:rPr>
         <w:t>home page with the right navbar</w:t>
       </w:r>
       <w:r>
         <w:rPr>
           <w:noProof/>
+          <w:color w:val="00B050"/>
         </w:rPr>
         <w:t>.</w:t>
       </w:r>
@@ -2357,12 +2371,14 @@
         <w:jc w:val="both"/>
         <w:rPr>
           <w:noProof/>
-          <w:lang w:val="bg-BG"/>
-        </w:rPr>
-      </w:pPr>
-      <w:r>
-        <w:rPr>
-          <w:noProof/>
+          <w:color w:val="00B050"/>
+          <w:lang w:val="bg-BG"/>
+        </w:rPr>
+      </w:pPr>
+      <w:r>
+        <w:rPr>
+          <w:noProof/>
+          <w:color w:val="00B050"/>
         </w:rPr>
         <w:t xml:space="preserve">In case of </w:t>
       </w:r>
@@ -2370,12 +2386,14 @@
         <w:rPr>
           <w:b/>
           <w:noProof/>
+          <w:color w:val="00B050"/>
         </w:rPr>
         <w:t xml:space="preserve">error </w:t>
       </w:r>
       <w:r>
         <w:rPr>
           <w:noProof/>
+          <w:color w:val="00B050"/>
         </w:rPr>
         <w:t xml:space="preserve">(eg. invalid username/password), an appropriate error </w:t>
       </w:r>
@@ -2383,12 +2401,14 @@
         <w:rPr>
           <w:b/>
           <w:noProof/>
+          <w:color w:val="00B050"/>
         </w:rPr>
         <w:t>message</w:t>
       </w:r>
       <w:r>
         <w:rPr>
           <w:noProof/>
+          <w:color w:val="00B050"/>
         </w:rPr>
         <w:t xml:space="preserve"> should be displayed, and the user should be able to </w:t>
       </w:r>
@@ -2396,12 +2416,14 @@
         <w:rPr>
           <w:b/>
           <w:noProof/>
+          <w:color w:val="00B050"/>
         </w:rPr>
         <w:t>try</w:t>
       </w:r>
       <w:r>
         <w:rPr>
           <w:noProof/>
+          <w:color w:val="00B050"/>
         </w:rPr>
         <w:t xml:space="preserve"> to register again.</w:t>
       </w:r>
@@ -2417,12 +2439,14 @@
         <w:jc w:val="both"/>
         <w:rPr>
           <w:noProof/>
-          <w:lang w:val="bg-BG"/>
-        </w:rPr>
-      </w:pPr>
-      <w:r>
-        <w:rPr>
-          <w:noProof/>
+          <w:color w:val="00B050"/>
+          <w:lang w:val="bg-BG"/>
+        </w:rPr>
+      </w:pPr>
+      <w:r>
+        <w:rPr>
+          <w:noProof/>
+          <w:color w:val="00B050"/>
         </w:rPr>
         <w:t xml:space="preserve">Keep the user data in the browser's </w:t>
       </w:r>
@@ -2430,34 +2454,16 @@
         <w:rPr>
           <w:b/>
           <w:noProof/>
-        </w:rPr>
-        <w:t>session</w:t>
-      </w:r>
-      <w:r>
-        <w:rPr>
-          <w:b/>
-          <w:noProof/>
-        </w:rPr>
-        <w:t xml:space="preserve"> or local</w:t>
-      </w:r>
-      <w:r>
-        <w:rPr>
-          <w:b/>
-          <w:noProof/>
-        </w:rPr>
-        <w:t xml:space="preserve"> storage</w:t>
-      </w:r>
-      <w:r>
-        <w:rPr>
-          <w:noProof/>
-        </w:rPr>
-        <w:t>.</w:t>
-      </w:r>
-      <w:r>
-        <w:rPr>
-          <w:noProof/>
-        </w:rPr>
-        <w:t xml:space="preserve"> </w:t>
+          <w:color w:val="00B050"/>
+        </w:rPr>
+        <w:t>session or local storage</w:t>
+      </w:r>
+      <w:r>
+        <w:rPr>
+          <w:noProof/>
+          <w:color w:val="00B050"/>
+        </w:rPr>
+        <w:t xml:space="preserve">. </w:t>
       </w:r>
     </w:p>
     <w:p>
@@ -2471,12 +2477,14 @@
         <w:jc w:val="both"/>
         <w:rPr>
           <w:noProof/>
-          <w:lang w:val="bg-BG"/>
-        </w:rPr>
-      </w:pPr>
-      <w:r>
-        <w:rPr>
-          <w:noProof/>
+          <w:color w:val="00B050"/>
+          <w:lang w:val="bg-BG"/>
+        </w:rPr>
+      </w:pPr>
+      <w:r>
+        <w:rPr>
+          <w:noProof/>
+          <w:color w:val="00B050"/>
         </w:rPr>
         <w:t xml:space="preserve">After a </w:t>
       </w:r>
@@ -2484,12 +2492,14 @@
         <w:rPr>
           <w:b/>
           <w:noProof/>
+          <w:color w:val="00B050"/>
         </w:rPr>
         <w:t>successful registration</w:t>
       </w:r>
       <w:r>
         <w:rPr>
           <w:noProof/>
+          <w:color w:val="00B050"/>
         </w:rPr>
         <w:t xml:space="preserve"> redirect to </w:t>
       </w:r>
@@ -2497,15 +2507,9 @@
         <w:rPr>
           <w:b/>
           <w:noProof/>
-        </w:rPr>
-        <w:t>Home page</w:t>
-      </w:r>
-      <w:r>
-        <w:rPr>
-          <w:b/>
-          <w:noProof/>
-        </w:rPr>
-        <w:t>.</w:t>
+          <w:color w:val="00B050"/>
+        </w:rPr>
+        <w:t>Home page.</w:t>
       </w:r>
     </w:p>
     <w:p>
@@ -2714,14 +2718,14 @@
         <w:jc w:val="both"/>
         <w:rPr>
           <w:noProof/>
-          <w:highlight w:val="yellow"/>
-          <w:lang w:val="bg-BG"/>
-        </w:rPr>
-      </w:pPr>
-      <w:r>
-        <w:rPr>
-          <w:noProof/>
-          <w:highlight w:val="yellow"/>
+          <w:color w:val="00B050"/>
+          <w:lang w:val="bg-BG"/>
+        </w:rPr>
+      </w:pPr>
+      <w:r>
+        <w:rPr>
+          <w:noProof/>
+          <w:color w:val="00B050"/>
         </w:rPr>
         <w:t xml:space="preserve">In case of </w:t>
       </w:r>
@@ -2729,14 +2733,14 @@
         <w:rPr>
           <w:b/>
           <w:noProof/>
-          <w:highlight w:val="yellow"/>
+          <w:color w:val="00B050"/>
         </w:rPr>
         <w:t>error</w:t>
       </w:r>
       <w:r>
         <w:rPr>
           <w:noProof/>
-          <w:highlight w:val="yellow"/>
+          <w:color w:val="00B050"/>
         </w:rPr>
         <w:t xml:space="preserve">, an appropriate error </w:t>
       </w:r>
@@ -2744,14 +2748,14 @@
         <w:rPr>
           <w:b/>
           <w:noProof/>
-          <w:highlight w:val="yellow"/>
+          <w:color w:val="00B050"/>
         </w:rPr>
         <w:t>message</w:t>
       </w:r>
       <w:r>
         <w:rPr>
           <w:noProof/>
-          <w:highlight w:val="yellow"/>
+          <w:color w:val="00B050"/>
         </w:rPr>
         <w:t xml:space="preserve"> should be displayed and the user should be able to fill in the login form again.</w:t>
       </w:r>
@@ -2763,11 +2767,11 @@
           <w:ilvl w:val="0"/>
           <w:numId w:val="7"/>
         </w:numPr>
-        <w:shd w:val="clear" w:color="auto" w:fill="FFFFC5"/>
         <w:spacing w:before="120" w:line="240" w:lineRule="auto"/>
         <w:jc w:val="both"/>
         <w:rPr>
           <w:noProof/>
+          <w:color w:val="00B050"/>
           <w:lang w:val="bg-BG"/>
         </w:rPr>
       </w:pPr>
@@ -2789,6 +2793,7 @@
       <w:r>
         <w:rPr>
           <w:noProof/>
+          <w:color w:val="00B050"/>
         </w:rPr>
         <w:t xml:space="preserve">. </w:t>
       </w:r>
@@ -2983,17 +2988,18 @@
           <w:ilvl w:val="0"/>
           <w:numId w:val="4"/>
         </w:numPr>
-        <w:shd w:val="clear" w:color="auto" w:fill="FFFF00"/>
         <w:spacing w:before="120" w:after="160" w:line="240" w:lineRule="auto"/>
         <w:jc w:val="both"/>
         <w:rPr>
           <w:noProof/>
-          <w:lang w:val="bg-BG"/>
-        </w:rPr>
-      </w:pPr>
-      <w:r>
-        <w:rPr>
-          <w:noProof/>
+          <w:color w:val="00B050"/>
+          <w:lang w:val="bg-BG"/>
+        </w:rPr>
+      </w:pPr>
+      <w:r>
+        <w:rPr>
+          <w:noProof/>
+          <w:color w:val="00B050"/>
         </w:rPr>
         <w:t xml:space="preserve">After a </w:t>
       </w:r>
@@ -3001,31 +3007,29 @@
         <w:rPr>
           <w:b/>
           <w:noProof/>
+          <w:color w:val="00B050"/>
         </w:rPr>
         <w:t>successful</w:t>
       </w:r>
       <w:r>
         <w:rPr>
           <w:noProof/>
-        </w:rPr>
-        <w:t xml:space="preserve"> logout</w:t>
-      </w:r>
-      <w:r>
-        <w:rPr>
-          <w:noProof/>
-        </w:rPr>
-        <w:t xml:space="preserve"> the </w:t>
-      </w:r>
-      <w:r>
-        <w:rPr>
-          <w:b/>
-          <w:noProof/>
+          <w:color w:val="00B050"/>
+        </w:rPr>
+        <w:t xml:space="preserve"> logout the </w:t>
+      </w:r>
+      <w:r>
+        <w:rPr>
+          <w:b/>
+          <w:noProof/>
+          <w:color w:val="00B050"/>
         </w:rPr>
         <w:t>anonymous screen</w:t>
       </w:r>
       <w:r>
         <w:rPr>
           <w:noProof/>
+          <w:color w:val="00B050"/>
         </w:rPr>
         <w:t xml:space="preserve"> should be shown</w:t>
       </w:r>
@@ -3037,7 +3041,6 @@
           <w:ilvl w:val="0"/>
           <w:numId w:val="4"/>
         </w:numPr>
-        <w:shd w:val="clear" w:color="auto" w:fill="FFFFC5"/>
         <w:spacing w:before="120" w:after="160" w:line="240" w:lineRule="auto"/>
         <w:jc w:val="both"/>
         <w:rPr>
@@ -3284,9 +3287,15 @@
       </w:r>
     </w:p>
     <w:p>
-      <w:r>
-        <w:rPr>
-          <w:noProof/>
+      <w:pPr>
+        <w:rPr>
+          <w:color w:val="00B050"/>
+        </w:rPr>
+      </w:pPr>
+      <w:r>
+        <w:rPr>
+          <w:noProof/>
+          <w:color w:val="00B050"/>
         </w:rPr>
         <w:t>[</w:t>
       </w:r>
@@ -3295,12 +3304,14 @@
           <w:rFonts w:ascii="Consolas" w:hAnsi="Consolas"/>
           <w:b/>
           <w:noProof/>
+          <w:color w:val="00B050"/>
         </w:rPr>
         <w:t>Add Movie</w:t>
       </w:r>
       <w:r>
         <w:rPr>
           <w:noProof/>
+          <w:color w:val="00B050"/>
         </w:rPr>
         <w:t xml:space="preserve">] </w:t>
       </w:r>
@@ -3308,12 +3319,14 @@
         <w:rPr>
           <w:b/>
           <w:noProof/>
+          <w:color w:val="00B050"/>
         </w:rPr>
         <w:t xml:space="preserve">button </w:t>
       </w:r>
       <w:r>
         <w:rPr>
           <w:noProof/>
+          <w:color w:val="00B050"/>
         </w:rPr>
         <w:t xml:space="preserve">should refer to the </w:t>
       </w:r>
@@ -3321,12 +3334,14 @@
         <w:rPr>
           <w:b/>
           <w:noProof/>
+          <w:color w:val="00B050"/>
         </w:rPr>
         <w:t>add</w:t>
       </w:r>
       <w:r>
         <w:rPr>
           <w:noProof/>
+          <w:color w:val="00B050"/>
         </w:rPr>
         <w:t xml:space="preserve"> </w:t>
       </w:r>
@@ -3334,12 +3349,14 @@
         <w:rPr>
           <w:b/>
           <w:noProof/>
+          <w:color w:val="00B050"/>
         </w:rPr>
         <w:t>movie</w:t>
       </w:r>
       <w:r>
         <w:rPr>
           <w:noProof/>
+          <w:color w:val="00B050"/>
         </w:rPr>
         <w:t xml:space="preserve"> </w:t>
       </w:r>
@@ -3347,10 +3364,14 @@
         <w:rPr>
           <w:b/>
           <w:noProof/>
+          <w:color w:val="00B050"/>
         </w:rPr>
         <w:t>form</w:t>
       </w:r>
       <w:r>
+        <w:rPr>
+          <w:color w:val="00B050"/>
+        </w:rPr>
         <w:t>. It should only be visible if there is a logged-in user.</w:t>
       </w:r>
     </w:p>
@@ -3382,12 +3403,14 @@
       <w:pPr>
         <w:rPr>
           <w:noProof/>
-          <w:lang w:val="bg-BG"/>
-        </w:rPr>
-      </w:pPr>
-      <w:r>
-        <w:rPr>
-          <w:noProof/>
+          <w:color w:val="00B050"/>
+          <w:lang w:val="bg-BG"/>
+        </w:rPr>
+      </w:pPr>
+      <w:r>
+        <w:rPr>
+          <w:noProof/>
+          <w:color w:val="00B050"/>
         </w:rPr>
         <w:t xml:space="preserve">Logged-in users should be able to </w:t>
       </w:r>
@@ -3395,151 +3418,142 @@
         <w:rPr>
           <w:b/>
           <w:noProof/>
-        </w:rPr>
-        <w:t>add</w:t>
-      </w:r>
-      <w:r>
-        <w:rPr>
-          <w:b/>
-          <w:noProof/>
+          <w:color w:val="00B050"/>
+        </w:rPr>
+        <w:t>add movie</w:t>
+      </w:r>
+      <w:r>
+        <w:rPr>
+          <w:noProof/>
+          <w:color w:val="00B050"/>
+        </w:rPr>
+        <w:t xml:space="preserve">. </w:t>
+      </w:r>
+    </w:p>
+    <w:p>
+      <w:pPr>
+        <w:rPr>
+          <w:noProof/>
+          <w:color w:val="00B050"/>
+          <w:lang w:val="bg-BG"/>
+        </w:rPr>
+      </w:pPr>
+      <w:r>
+        <w:rPr>
+          <w:noProof/>
+          <w:color w:val="00B050"/>
+        </w:rPr>
+        <w:t xml:space="preserve">Clicking the </w:t>
+      </w:r>
+      <w:r>
+        <w:rPr>
+          <w:bCs/>
+          <w:noProof/>
+          <w:color w:val="00B050"/>
+        </w:rPr>
+        <w:t>[</w:t>
+      </w:r>
+      <w:r>
+        <w:rPr>
+          <w:rStyle w:val="CodeChar"/>
+          <w:color w:val="00B050"/>
+        </w:rPr>
+        <w:t>Add Movie</w:t>
+      </w:r>
+      <w:r>
+        <w:rPr>
+          <w:bCs/>
+          <w:noProof/>
+          <w:color w:val="00B050"/>
+        </w:rPr>
+        <w:t>]</w:t>
+      </w:r>
+      <w:r>
+        <w:rPr>
+          <w:b/>
+          <w:noProof/>
+          <w:color w:val="00B050"/>
+        </w:rPr>
+        <w:t xml:space="preserve"> button </w:t>
+      </w:r>
+      <w:r>
+        <w:rPr>
+          <w:bCs/>
+          <w:noProof/>
+          <w:color w:val="00B050"/>
+        </w:rPr>
+        <w:t>in the</w:t>
+      </w:r>
+      <w:r>
+        <w:rPr>
+          <w:b/>
+          <w:noProof/>
+          <w:color w:val="00B050"/>
+        </w:rPr>
+        <w:t xml:space="preserve"> Home page</w:t>
+      </w:r>
+      <w:r>
+        <w:rPr>
+          <w:noProof/>
+          <w:color w:val="00B050"/>
+        </w:rPr>
+        <w:t xml:space="preserve"> should </w:t>
+      </w:r>
+      <w:r>
+        <w:rPr>
+          <w:b/>
+          <w:bCs/>
+          <w:noProof/>
+          <w:color w:val="00B050"/>
+        </w:rPr>
+        <w:t>display</w:t>
+      </w:r>
+      <w:r>
+        <w:rPr>
+          <w:noProof/>
+          <w:color w:val="00B050"/>
+        </w:rPr>
+        <w:t xml:space="preserve"> the </w:t>
+      </w:r>
+      <w:r>
+        <w:rPr>
+          <w:rStyle w:val="CodeChar"/>
+          <w:color w:val="00B050"/>
+        </w:rPr>
+        <w:t>Add</w:t>
+      </w:r>
+      <w:r>
+        <w:rPr>
+          <w:noProof/>
+          <w:color w:val="00B050"/>
         </w:rPr>
         <w:t xml:space="preserve"> </w:t>
       </w:r>
       <w:r>
         <w:rPr>
-          <w:b/>
-          <w:noProof/>
-        </w:rPr>
-        <w:t>movie</w:t>
-      </w:r>
-      <w:r>
-        <w:rPr>
-          <w:noProof/>
-        </w:rPr>
-        <w:t xml:space="preserve">. </w:t>
-      </w:r>
-    </w:p>
-    <w:p>
-      <w:pPr>
-        <w:rPr>
-          <w:noProof/>
-          <w:lang w:val="bg-BG"/>
-        </w:rPr>
-      </w:pPr>
-      <w:r>
-        <w:rPr>
-          <w:noProof/>
-        </w:rPr>
-        <w:t xml:space="preserve">Clicking the </w:t>
-      </w:r>
-      <w:r>
-        <w:rPr>
-          <w:bCs/>
-          <w:noProof/>
-        </w:rPr>
-        <w:t>[</w:t>
-      </w:r>
-      <w:r>
-        <w:rPr>
           <w:rStyle w:val="CodeChar"/>
-        </w:rPr>
-        <w:t>Add Movie</w:t>
-      </w:r>
-      <w:r>
-        <w:rPr>
-          <w:bCs/>
-          <w:noProof/>
-        </w:rPr>
-        <w:t>]</w:t>
-      </w:r>
-      <w:r>
-        <w:rPr>
-          <w:b/>
-          <w:noProof/>
+          <w:color w:val="00B050"/>
+        </w:rPr>
+        <w:t>Movie</w:t>
+      </w:r>
+      <w:r>
+        <w:rPr>
+          <w:noProof/>
+          <w:color w:val="00B050"/>
         </w:rPr>
         <w:t xml:space="preserve"> </w:t>
       </w:r>
       <w:r>
         <w:rPr>
-          <w:b/>
-          <w:noProof/>
-        </w:rPr>
-        <w:t>button</w:t>
-      </w:r>
-      <w:r>
-        <w:rPr>
-          <w:b/>
-          <w:noProof/>
-        </w:rPr>
-        <w:t xml:space="preserve"> </w:t>
-      </w:r>
-      <w:r>
-        <w:rPr>
-          <w:bCs/>
-          <w:noProof/>
-        </w:rPr>
-        <w:t>in the</w:t>
-      </w:r>
-      <w:r>
-        <w:rPr>
-          <w:b/>
-          <w:noProof/>
-        </w:rPr>
-        <w:t xml:space="preserve"> Home page</w:t>
-      </w:r>
-      <w:r>
-        <w:rPr>
-          <w:noProof/>
-        </w:rPr>
-        <w:t xml:space="preserve"> should </w:t>
-      </w:r>
-      <w:r>
-        <w:rPr>
-          <w:b/>
-          <w:bCs/>
-          <w:noProof/>
-        </w:rPr>
-        <w:t>display</w:t>
-      </w:r>
-      <w:r>
-        <w:rPr>
-          <w:noProof/>
-        </w:rPr>
-        <w:t xml:space="preserve"> the </w:t>
-      </w:r>
-      <w:r>
-        <w:rPr>
           <w:rStyle w:val="CodeChar"/>
-        </w:rPr>
-        <w:t>Add</w:t>
-      </w:r>
-      <w:r>
-        <w:rPr>
-          <w:noProof/>
-        </w:rPr>
-        <w:t xml:space="preserve"> </w:t>
-      </w:r>
-      <w:r>
-        <w:rPr>
-          <w:rStyle w:val="CodeChar"/>
-        </w:rPr>
-        <w:t>Movie</w:t>
-      </w:r>
-      <w:r>
-        <w:rPr>
-          <w:noProof/>
-        </w:rPr>
-        <w:t xml:space="preserve"> </w:t>
-      </w:r>
-      <w:r>
-        <w:rPr>
-          <w:rStyle w:val="CodeChar"/>
+          <w:color w:val="00B050"/>
         </w:rPr>
         <w:t>page</w:t>
       </w:r>
       <w:r>
         <w:rPr>
           <w:noProof/>
+          <w:color w:val="00B050"/>
         </w:rPr>
         <w:t>.</w:t>
       </w:r>
@@ -3553,12 +3567,14 @@
         </w:numPr>
         <w:rPr>
           <w:noProof/>
-          <w:lang w:val="bg-BG"/>
-        </w:rPr>
-      </w:pPr>
-      <w:r>
-        <w:rPr>
-          <w:noProof/>
+          <w:color w:val="00B050"/>
+          <w:lang w:val="bg-BG"/>
+        </w:rPr>
+      </w:pPr>
+      <w:r>
+        <w:rPr>
+          <w:noProof/>
+          <w:color w:val="00B050"/>
         </w:rPr>
         <w:t>The form should contain the following validations:</w:t>
       </w:r>
@@ -3574,12 +3590,14 @@
           <w:rFonts w:ascii="Consolas" w:hAnsi="Consolas"/>
           <w:b/>
           <w:noProof/>
-          <w:lang w:val="bg-BG"/>
-        </w:rPr>
-      </w:pPr>
-      <w:r>
-        <w:rPr>
-          <w:noProof/>
+          <w:color w:val="00B050"/>
+          <w:lang w:val="bg-BG"/>
+        </w:rPr>
+      </w:pPr>
+      <w:r>
+        <w:rPr>
+          <w:noProof/>
+          <w:color w:val="00B050"/>
         </w:rPr>
         <w:t xml:space="preserve">The </w:t>
       </w:r>
@@ -3587,73 +3605,31 @@
         <w:rPr>
           <w:b/>
           <w:noProof/>
-        </w:rPr>
-        <w:t xml:space="preserve">title, </w:t>
-      </w:r>
-      <w:r>
-        <w:rPr>
-          <w:b/>
-          <w:noProof/>
-        </w:rPr>
-        <w:t>description</w:t>
-      </w:r>
-      <w:r>
-        <w:rPr>
-          <w:b/>
-          <w:noProof/>
-        </w:rPr>
-        <w:t xml:space="preserve"> and </w:t>
-      </w:r>
-      <w:r>
-        <w:rPr>
-          <w:b/>
-          <w:noProof/>
-        </w:rPr>
-        <w:t>image</w:t>
-      </w:r>
-      <w:r>
-        <w:rPr>
-          <w:b/>
-          <w:noProof/>
-        </w:rPr>
-        <w:t xml:space="preserve"> </w:t>
-      </w:r>
-      <w:r>
-        <w:rPr>
-          <w:noProof/>
-        </w:rPr>
-        <w:t>should</w:t>
-      </w:r>
-      <w:r>
-        <w:rPr>
-          <w:noProof/>
-        </w:rPr>
-        <w:t>n’t</w:t>
-      </w:r>
-      <w:r>
-        <w:rPr>
-          <w:noProof/>
-        </w:rPr>
-        <w:t xml:space="preserve"> be </w:t>
-      </w:r>
-      <w:r>
-        <w:rPr>
-          <w:b/>
-          <w:noProof/>
+          <w:color w:val="00B050"/>
+        </w:rPr>
+        <w:t xml:space="preserve">title, description and image </w:t>
+      </w:r>
+      <w:r>
+        <w:rPr>
+          <w:noProof/>
+          <w:color w:val="00B050"/>
+        </w:rPr>
+        <w:t xml:space="preserve">shouldn’t be </w:t>
+      </w:r>
+      <w:r>
+        <w:rPr>
+          <w:b/>
+          <w:noProof/>
+          <w:color w:val="00B050"/>
         </w:rPr>
         <w:t>empty</w:t>
       </w:r>
       <w:r>
         <w:rPr>
           <w:noProof/>
-        </w:rPr>
-        <w:t>.</w:t>
-      </w:r>
-      <w:r>
-        <w:rPr>
-          <w:noProof/>
-        </w:rPr>
-        <w:t xml:space="preserve">  </w:t>
+          <w:color w:val="00B050"/>
+        </w:rPr>
+        <w:t xml:space="preserve">.  </w:t>
       </w:r>
     </w:p>
     <w:p>
@@ -3665,12 +3641,14 @@
         </w:numPr>
         <w:rPr>
           <w:noProof/>
-          <w:lang w:val="bg-BG"/>
-        </w:rPr>
-      </w:pPr>
-      <w:r>
-        <w:rPr>
-          <w:noProof/>
+          <w:color w:val="00B050"/>
+          <w:lang w:val="bg-BG"/>
+        </w:rPr>
+      </w:pPr>
+      <w:r>
+        <w:rPr>
+          <w:noProof/>
+          <w:color w:val="00B050"/>
         </w:rPr>
         <w:t xml:space="preserve">After a </w:t>
       </w:r>
@@ -3678,75 +3656,52 @@
         <w:rPr>
           <w:b/>
           <w:noProof/>
+          <w:color w:val="00B050"/>
         </w:rPr>
         <w:t>successful</w:t>
       </w:r>
       <w:r>
         <w:rPr>
           <w:noProof/>
+          <w:color w:val="00B050"/>
+        </w:rPr>
+        <w:t xml:space="preserve"> movie adding the </w:t>
+      </w:r>
+      <w:r>
+        <w:rPr>
+          <w:rStyle w:val="CodeChar"/>
+          <w:color w:val="00B050"/>
+        </w:rPr>
+        <w:t>Home</w:t>
+      </w:r>
+      <w:r>
+        <w:rPr>
+          <w:noProof/>
+          <w:color w:val="00B050"/>
         </w:rPr>
         <w:t xml:space="preserve"> </w:t>
       </w:r>
       <w:r>
         <w:rPr>
-          <w:noProof/>
-        </w:rPr>
-        <w:t>movie</w:t>
-      </w:r>
-      <w:r>
-        <w:rPr>
-          <w:noProof/>
+          <w:rStyle w:val="CodeChar"/>
+          <w:color w:val="00B050"/>
+        </w:rPr>
+        <w:t>page</w:t>
+      </w:r>
+      <w:r>
+        <w:rPr>
+          <w:b/>
+          <w:noProof/>
+          <w:color w:val="00B050"/>
         </w:rPr>
         <w:t xml:space="preserve"> </w:t>
       </w:r>
       <w:r>
         <w:rPr>
           <w:noProof/>
-        </w:rPr>
-        <w:t>adding the</w:t>
-      </w:r>
-      <w:r>
-        <w:rPr>
-          <w:noProof/>
-        </w:rPr>
-        <w:t xml:space="preserve"> </w:t>
-      </w:r>
-      <w:r>
-        <w:rPr>
-          <w:rStyle w:val="CodeChar"/>
-        </w:rPr>
-        <w:t>Home</w:t>
-      </w:r>
-      <w:r>
-        <w:rPr>
-          <w:noProof/>
-        </w:rPr>
-        <w:t xml:space="preserve"> </w:t>
-      </w:r>
-      <w:r>
-        <w:rPr>
-          <w:rStyle w:val="CodeChar"/>
-        </w:rPr>
-        <w:t>page</w:t>
-      </w:r>
-      <w:r>
-        <w:rPr>
-          <w:b/>
-          <w:noProof/>
-        </w:rPr>
-        <w:t xml:space="preserve"> </w:t>
-      </w:r>
-      <w:r>
-        <w:rPr>
-          <w:noProof/>
-        </w:rPr>
-        <w:t>should be shown.</w:t>
-      </w:r>
-      <w:r>
-        <w:rPr>
-          <w:noProof/>
-        </w:rPr>
-        <w:t xml:space="preserve"> </w:t>
+          <w:color w:val="00B050"/>
+        </w:rPr>
+        <w:t xml:space="preserve">should be shown. </w:t>
       </w:r>
     </w:p>
     <w:p>
@@ -3903,11 +3858,13 @@
         <w:rPr>
           <w:b/>
           <w:noProof/>
-        </w:rPr>
-      </w:pPr>
-      <w:r>
-        <w:rPr>
-          <w:noProof/>
+          <w:color w:val="00B050"/>
+        </w:rPr>
+      </w:pPr>
+      <w:r>
+        <w:rPr>
+          <w:noProof/>
+          <w:color w:val="00B050"/>
           <w:lang w:eastAsia="bg-BG"/>
         </w:rPr>
         <w:t xml:space="preserve">Trying to submit empty feelds should </w:t>
@@ -3916,6 +3873,7 @@
         <w:rPr>
           <w:b/>
           <w:noProof/>
+          <w:color w:val="00B050"/>
           <w:u w:val="single"/>
           <w:lang w:eastAsia="bg-BG"/>
         </w:rPr>
@@ -3924,6 +3882,7 @@
       <w:r>
         <w:rPr>
           <w:noProof/>
+          <w:color w:val="00B050"/>
           <w:lang w:eastAsia="bg-BG"/>
         </w:rPr>
         <w:t xml:space="preserve"> be possible.</w:t>
@@ -3948,12 +3907,14 @@
       <w:pPr>
         <w:rPr>
           <w:noProof/>
-          <w:lang w:val="bg-BG"/>
-        </w:rPr>
-      </w:pPr>
-      <w:r>
-        <w:rPr>
-          <w:noProof/>
+          <w:color w:val="00B050"/>
+          <w:lang w:val="bg-BG"/>
+        </w:rPr>
+      </w:pPr>
+      <w:r>
+        <w:rPr>
+          <w:noProof/>
+          <w:color w:val="00B050"/>
         </w:rPr>
         <w:t xml:space="preserve">Logged-in users should be able to </w:t>
       </w:r>
@@ -3961,6 +3922,7 @@
         <w:rPr>
           <w:b/>
           <w:noProof/>
+          <w:color w:val="00B050"/>
         </w:rPr>
         <w:t xml:space="preserve">view details </w:t>
       </w:r>
@@ -3968,6 +3930,7 @@
         <w:rPr>
           <w:bCs/>
           <w:noProof/>
+          <w:color w:val="00B050"/>
         </w:rPr>
         <w:t>about</w:t>
       </w:r>
@@ -3975,32 +3938,30 @@
         <w:rPr>
           <w:b/>
           <w:noProof/>
+          <w:color w:val="00B050"/>
         </w:rPr>
         <w:t xml:space="preserve"> </w:t>
       </w:r>
       <w:r>
         <w:rPr>
           <w:noProof/>
-        </w:rPr>
-        <w:t>movies</w:t>
-      </w:r>
-      <w:r>
-        <w:rPr>
-          <w:noProof/>
-        </w:rPr>
-        <w:t xml:space="preserve">. </w:t>
-      </w:r>
-    </w:p>
-    <w:p>
-      <w:pPr>
-        <w:rPr>
-          <w:noProof/>
-          <w:lang w:val="bg-BG"/>
-        </w:rPr>
-      </w:pPr>
-      <w:r>
-        <w:rPr>
-          <w:noProof/>
+          <w:color w:val="00B050"/>
+        </w:rPr>
+        <w:t xml:space="preserve">movies. </w:t>
+      </w:r>
+    </w:p>
+    <w:p>
+      <w:pPr>
+        <w:rPr>
+          <w:noProof/>
+          <w:color w:val="00B050"/>
+          <w:lang w:val="bg-BG"/>
+        </w:rPr>
+      </w:pPr>
+      <w:r>
+        <w:rPr>
+          <w:noProof/>
+          <w:color w:val="00B050"/>
         </w:rPr>
         <w:t xml:space="preserve">Clicking the </w:t>
       </w:r>
@@ -4008,12 +3969,14 @@
         <w:rPr>
           <w:bCs/>
           <w:noProof/>
+          <w:color w:val="00B050"/>
         </w:rPr>
         <w:t>[</w:t>
       </w:r>
       <w:r>
         <w:rPr>
           <w:rStyle w:val="CodeChar"/>
+          <w:color w:val="00B050"/>
         </w:rPr>
         <w:t>Details</w:t>
       </w:r>
@@ -4021,6 +3984,7 @@
         <w:rPr>
           <w:bCs/>
           <w:noProof/>
+          <w:color w:val="00B050"/>
         </w:rPr>
         <w:t>]</w:t>
       </w:r>
@@ -4028,104 +3992,96 @@
         <w:rPr>
           <w:b/>
           <w:noProof/>
+          <w:color w:val="00B050"/>
+        </w:rPr>
+        <w:t xml:space="preserve"> button </w:t>
+      </w:r>
+      <w:r>
+        <w:rPr>
+          <w:bCs/>
+          <w:noProof/>
+          <w:color w:val="00B050"/>
+        </w:rPr>
+        <w:t xml:space="preserve">of a </w:t>
+      </w:r>
+      <w:r>
+        <w:rPr>
+          <w:b/>
+          <w:noProof/>
+          <w:color w:val="00B050"/>
+        </w:rPr>
+        <w:t>particular movie</w:t>
+      </w:r>
+      <w:r>
+        <w:rPr>
+          <w:bCs/>
+          <w:noProof/>
+          <w:color w:val="00B050"/>
         </w:rPr>
         <w:t xml:space="preserve"> </w:t>
       </w:r>
       <w:r>
         <w:rPr>
-          <w:b/>
-          <w:noProof/>
-        </w:rPr>
-        <w:t>button</w:t>
-      </w:r>
-      <w:r>
-        <w:rPr>
-          <w:b/>
-          <w:noProof/>
+          <w:noProof/>
+          <w:color w:val="00B050"/>
+        </w:rPr>
+        <w:t xml:space="preserve">should </w:t>
+      </w:r>
+      <w:r>
+        <w:rPr>
+          <w:b/>
+          <w:bCs/>
+          <w:noProof/>
+          <w:color w:val="00B050"/>
+        </w:rPr>
+        <w:t>display</w:t>
+      </w:r>
+      <w:r>
+        <w:rPr>
+          <w:noProof/>
+          <w:color w:val="00B050"/>
+        </w:rPr>
+        <w:t xml:space="preserve"> the </w:t>
+      </w:r>
+      <w:r>
+        <w:rPr>
+          <w:rStyle w:val="CodeChar"/>
+          <w:color w:val="00B050"/>
+        </w:rPr>
+        <w:t>Movie</w:t>
+      </w:r>
+      <w:r>
+        <w:rPr>
+          <w:noProof/>
+          <w:color w:val="00B050"/>
         </w:rPr>
         <w:t xml:space="preserve"> </w:t>
       </w:r>
       <w:r>
         <w:rPr>
-          <w:bCs/>
-          <w:noProof/>
-        </w:rPr>
-        <w:t xml:space="preserve">of a </w:t>
-      </w:r>
-      <w:r>
-        <w:rPr>
-          <w:b/>
-          <w:noProof/>
-        </w:rPr>
-        <w:t xml:space="preserve">particular </w:t>
-      </w:r>
-      <w:r>
-        <w:rPr>
-          <w:b/>
-          <w:noProof/>
-        </w:rPr>
-        <w:t>movie</w:t>
-      </w:r>
-      <w:r>
-        <w:rPr>
-          <w:bCs/>
-          <w:noProof/>
+          <w:rStyle w:val="CodeChar"/>
+          <w:color w:val="00B050"/>
+        </w:rPr>
+        <w:t>Details</w:t>
+      </w:r>
+      <w:r>
+        <w:rPr>
+          <w:noProof/>
+          <w:color w:val="00B050"/>
         </w:rPr>
         <w:t xml:space="preserve"> </w:t>
       </w:r>
       <w:r>
         <w:rPr>
-          <w:noProof/>
-        </w:rPr>
-        <w:t xml:space="preserve">should </w:t>
-      </w:r>
-      <w:r>
-        <w:rPr>
-          <w:b/>
-          <w:bCs/>
-          <w:noProof/>
-        </w:rPr>
-        <w:t>display</w:t>
-      </w:r>
-      <w:r>
-        <w:rPr>
-          <w:noProof/>
-        </w:rPr>
-        <w:t xml:space="preserve"> the </w:t>
-      </w:r>
-      <w:r>
-        <w:rPr>
           <w:rStyle w:val="CodeChar"/>
-        </w:rPr>
-        <w:t>Movie</w:t>
-      </w:r>
-      <w:r>
-        <w:rPr>
-          <w:noProof/>
-        </w:rPr>
-        <w:t xml:space="preserve"> </w:t>
-      </w:r>
-      <w:r>
-        <w:rPr>
-          <w:rStyle w:val="CodeChar"/>
-        </w:rPr>
-        <w:t>Details</w:t>
-      </w:r>
-      <w:r>
-        <w:rPr>
-          <w:noProof/>
-        </w:rPr>
-        <w:t xml:space="preserve"> </w:t>
-      </w:r>
-      <w:r>
-        <w:rPr>
-          <w:rStyle w:val="CodeChar"/>
+          <w:color w:val="00B050"/>
         </w:rPr>
         <w:t>page</w:t>
       </w:r>
       <w:r>
         <w:rPr>
           <w:noProof/>
+          <w:color w:val="00B050"/>
         </w:rPr>
         <w:t>.</w:t>
       </w:r>
@@ -4139,129 +4095,73 @@
         </w:numPr>
         <w:rPr>
           <w:noProof/>
-          <w:lang w:val="bg-BG"/>
-        </w:rPr>
-      </w:pPr>
-      <w:r>
-        <w:rPr>
-          <w:noProof/>
-        </w:rPr>
-        <w:t xml:space="preserve">If the currently logged-in user is the </w:t>
-      </w:r>
-      <w:r>
-        <w:rPr>
-          <w:noProof/>
-        </w:rPr>
-        <w:t>creator of the movie</w:t>
-      </w:r>
-      <w:r>
-        <w:rPr>
-          <w:noProof/>
-        </w:rPr>
-        <w:t>, the [</w:t>
+          <w:color w:val="00B050"/>
+          <w:lang w:val="bg-BG"/>
+        </w:rPr>
+      </w:pPr>
+      <w:r>
+        <w:rPr>
+          <w:noProof/>
+          <w:color w:val="00B050"/>
+        </w:rPr>
+        <w:t>If the currently logged-in user is the creator of the movie, the [</w:t>
       </w:r>
       <w:r>
         <w:rPr>
           <w:rStyle w:val="CodeChar"/>
+          <w:color w:val="00B050"/>
         </w:rPr>
         <w:t>Delete</w:t>
       </w:r>
       <w:r>
         <w:rPr>
           <w:noProof/>
-        </w:rPr>
-        <w:t>] and</w:t>
-      </w:r>
-      <w:r>
-        <w:rPr>
-          <w:noProof/>
-        </w:rPr>
-        <w:t xml:space="preserve"> </w:t>
-      </w:r>
-      <w:r>
-        <w:rPr>
-          <w:noProof/>
-        </w:rPr>
-        <w:t>[</w:t>
+          <w:color w:val="00B050"/>
+        </w:rPr>
+        <w:t>] and [</w:t>
       </w:r>
       <w:r>
         <w:rPr>
           <w:rStyle w:val="CodeChar"/>
+          <w:color w:val="00B050"/>
         </w:rPr>
         <w:t>Edit</w:t>
       </w:r>
       <w:r>
         <w:rPr>
           <w:noProof/>
-        </w:rPr>
-        <w:t>]</w:t>
-      </w:r>
-      <w:r>
-        <w:rPr>
-          <w:noProof/>
-        </w:rPr>
-        <w:t xml:space="preserve"> </w:t>
-      </w:r>
-      <w:r>
-        <w:rPr>
-          <w:b/>
-          <w:noProof/>
+          <w:color w:val="00B050"/>
+        </w:rPr>
+        <w:t xml:space="preserve">] </w:t>
+      </w:r>
+      <w:r>
+        <w:rPr>
+          <w:b/>
+          <w:noProof/>
+          <w:color w:val="00B050"/>
         </w:rPr>
         <w:t xml:space="preserve">buttons </w:t>
       </w:r>
       <w:r>
         <w:rPr>
           <w:noProof/>
-        </w:rPr>
-        <w:t>should be</w:t>
-      </w:r>
-      <w:r>
-        <w:rPr>
-          <w:noProof/>
-        </w:rPr>
-        <w:t xml:space="preserve"> shown</w:t>
-      </w:r>
-      <w:r>
-        <w:rPr>
-          <w:noProof/>
-        </w:rPr>
-        <w:t xml:space="preserve">, otherwise </w:t>
-      </w:r>
-      <w:r>
-        <w:rPr>
-          <w:noProof/>
-        </w:rPr>
-        <w:t xml:space="preserve">show the </w:t>
-      </w:r>
-      <w:r>
-        <w:rPr>
-          <w:noProof/>
-        </w:rPr>
-        <w:t>[</w:t>
+          <w:color w:val="00B050"/>
+        </w:rPr>
+        <w:t>should be shown, otherwise show the [</w:t>
       </w:r>
       <w:r>
         <w:rPr>
           <w:rStyle w:val="CodeChar"/>
+          <w:color w:val="00B050"/>
         </w:rPr>
         <w:t>Like</w:t>
       </w:r>
       <w:r>
         <w:rPr>
           <w:noProof/>
-        </w:rPr>
-        <w:t>]</w:t>
-      </w:r>
-      <w:r>
-        <w:rPr>
-          <w:noProof/>
-        </w:rPr>
-        <w:t xml:space="preserve"> button</w:t>
-      </w:r>
-      <w:r>
-        <w:rPr>
-          <w:noProof/>
-        </w:rPr>
-        <w:t>.</w:t>
+          <w:color w:val="00B050"/>
+        </w:rPr>
+        <w:t>] button.</w:t>
       </w:r>
     </w:p>
     <w:p>
@@ -4273,12 +4173,14 @@
         </w:numPr>
         <w:rPr>
           <w:noProof/>
-          <w:lang w:val="bg-BG"/>
-        </w:rPr>
-      </w:pPr>
-      <w:r>
-        <w:rPr>
-          <w:noProof/>
+          <w:color w:val="00B050"/>
+          <w:lang w:val="bg-BG"/>
+        </w:rPr>
+      </w:pPr>
+      <w:r>
+        <w:rPr>
+          <w:noProof/>
+          <w:color w:val="00B050"/>
         </w:rPr>
         <w:t>When displaying the number of likes a movies has, make sure to only count each user once!</w:t>
       </w:r>
@@ -4482,12 +4384,14 @@
       <w:pPr>
         <w:rPr>
           <w:noProof/>
-          <w:lang w:val="bg-BG"/>
-        </w:rPr>
-      </w:pPr>
-      <w:r>
-        <w:rPr>
-          <w:noProof/>
+          <w:color w:val="00B050"/>
+          <w:lang w:val="bg-BG"/>
+        </w:rPr>
+      </w:pPr>
+      <w:r>
+        <w:rPr>
+          <w:noProof/>
+          <w:color w:val="00B050"/>
         </w:rPr>
         <w:t xml:space="preserve">Logged-in users should be able to </w:t>
       </w:r>
@@ -4495,32 +4399,30 @@
         <w:rPr>
           <w:b/>
           <w:noProof/>
+          <w:color w:val="00B050"/>
         </w:rPr>
         <w:t xml:space="preserve">edit </w:t>
       </w:r>
       <w:r>
         <w:rPr>
           <w:noProof/>
-        </w:rPr>
-        <w:t>movies, added by them</w:t>
-      </w:r>
-      <w:r>
-        <w:rPr>
-          <w:noProof/>
-        </w:rPr>
-        <w:t xml:space="preserve">. </w:t>
-      </w:r>
-    </w:p>
-    <w:p>
-      <w:pPr>
-        <w:rPr>
-          <w:noProof/>
-          <w:lang w:val="bg-BG"/>
-        </w:rPr>
-      </w:pPr>
-      <w:r>
-        <w:rPr>
-          <w:noProof/>
+          <w:color w:val="00B050"/>
+        </w:rPr>
+        <w:t xml:space="preserve">movies, added by them. </w:t>
+      </w:r>
+    </w:p>
+    <w:p>
+      <w:pPr>
+        <w:rPr>
+          <w:noProof/>
+          <w:color w:val="00B050"/>
+          <w:lang w:val="bg-BG"/>
+        </w:rPr>
+      </w:pPr>
+      <w:r>
+        <w:rPr>
+          <w:noProof/>
+          <w:color w:val="00B050"/>
         </w:rPr>
         <w:t xml:space="preserve">Clicking the </w:t>
       </w:r>
@@ -4528,12 +4430,14 @@
         <w:rPr>
           <w:bCs/>
           <w:noProof/>
+          <w:color w:val="00B050"/>
         </w:rPr>
         <w:t>[</w:t>
       </w:r>
       <w:r>
         <w:rPr>
           <w:rStyle w:val="CodeChar"/>
+          <w:color w:val="00B050"/>
         </w:rPr>
         <w:t>Edit</w:t>
       </w:r>
@@ -4541,6 +4445,7 @@
         <w:rPr>
           <w:bCs/>
           <w:noProof/>
+          <w:color w:val="00B050"/>
         </w:rPr>
         <w:t>]</w:t>
       </w:r>
@@ -4548,135 +4453,132 @@
         <w:rPr>
           <w:b/>
           <w:noProof/>
+          <w:color w:val="00B050"/>
+        </w:rPr>
+        <w:t xml:space="preserve"> button </w:t>
+      </w:r>
+      <w:r>
+        <w:rPr>
+          <w:bCs/>
+          <w:noProof/>
+          <w:color w:val="00B050"/>
+        </w:rPr>
+        <w:t xml:space="preserve">of a </w:t>
+      </w:r>
+      <w:r>
+        <w:rPr>
+          <w:b/>
+          <w:noProof/>
+          <w:color w:val="00B050"/>
+        </w:rPr>
+        <w:t>particular movie</w:t>
+      </w:r>
+      <w:r>
+        <w:rPr>
+          <w:bCs/>
+          <w:noProof/>
+          <w:color w:val="00B050"/>
+        </w:rPr>
+        <w:t xml:space="preserve"> on the </w:t>
+      </w:r>
+      <w:r>
+        <w:rPr>
+          <w:rStyle w:val="CodeChar"/>
+          <w:color w:val="00B050"/>
+        </w:rPr>
+        <w:t>Movie</w:t>
+      </w:r>
+      <w:r>
+        <w:rPr>
+          <w:noProof/>
+          <w:color w:val="00B050"/>
         </w:rPr>
         <w:t xml:space="preserve"> </w:t>
       </w:r>
       <w:r>
         <w:rPr>
-          <w:b/>
-          <w:noProof/>
-        </w:rPr>
-        <w:t>button</w:t>
-      </w:r>
-      <w:r>
-        <w:rPr>
-          <w:b/>
-          <w:noProof/>
+          <w:rStyle w:val="CodeChar"/>
+          <w:color w:val="00B050"/>
+        </w:rPr>
+        <w:t>Details</w:t>
+      </w:r>
+      <w:r>
+        <w:rPr>
+          <w:noProof/>
+          <w:color w:val="00B050"/>
         </w:rPr>
         <w:t xml:space="preserve"> </w:t>
       </w:r>
       <w:r>
         <w:rPr>
+          <w:rStyle w:val="CodeChar"/>
+          <w:color w:val="00B050"/>
+        </w:rPr>
+        <w:t>page</w:t>
+      </w:r>
+      <w:r>
+        <w:rPr>
           <w:bCs/>
           <w:noProof/>
-        </w:rPr>
-        <w:t xml:space="preserve">of a </w:t>
-      </w:r>
-      <w:r>
-        <w:rPr>
-          <w:b/>
-          <w:noProof/>
-        </w:rPr>
-        <w:t xml:space="preserve">particular </w:t>
-      </w:r>
-      <w:r>
-        <w:rPr>
-          <w:b/>
-          <w:noProof/>
-        </w:rPr>
-        <w:t>movie</w:t>
-      </w:r>
-      <w:r>
-        <w:rPr>
+          <w:color w:val="00B050"/>
+        </w:rPr>
+        <w:t xml:space="preserve"> </w:t>
+      </w:r>
+      <w:r>
+        <w:rPr>
+          <w:noProof/>
+          <w:color w:val="00B050"/>
+        </w:rPr>
+        <w:t xml:space="preserve">should </w:t>
+      </w:r>
+      <w:r>
+        <w:rPr>
+          <w:b/>
           <w:bCs/>
           <w:noProof/>
-        </w:rPr>
-        <w:t xml:space="preserve"> on the </w:t>
+          <w:color w:val="00B050"/>
+        </w:rPr>
+        <w:t>display</w:t>
+      </w:r>
+      <w:r>
+        <w:rPr>
+          <w:noProof/>
+          <w:color w:val="00B050"/>
+        </w:rPr>
+        <w:t xml:space="preserve"> the </w:t>
       </w:r>
       <w:r>
         <w:rPr>
           <w:rStyle w:val="CodeChar"/>
+          <w:color w:val="00B050"/>
+        </w:rPr>
+        <w:t>Edit</w:t>
+      </w:r>
+      <w:r>
+        <w:rPr>
+          <w:noProof/>
+          <w:color w:val="00B050"/>
+        </w:rPr>
+        <w:t xml:space="preserve"> </w:t>
+      </w:r>
+      <w:r>
+        <w:rPr>
+          <w:rStyle w:val="CodeChar"/>
+          <w:color w:val="00B050"/>
         </w:rPr>
         <w:t>Movie</w:t>
       </w:r>
       <w:r>
         <w:rPr>
           <w:noProof/>
+          <w:color w:val="00B050"/>
         </w:rPr>
         <w:t xml:space="preserve"> </w:t>
       </w:r>
       <w:r>
         <w:rPr>
           <w:rStyle w:val="CodeChar"/>
-        </w:rPr>
-        <w:t>Details</w:t>
-      </w:r>
-      <w:r>
-        <w:rPr>
-          <w:noProof/>
-        </w:rPr>
-        <w:t xml:space="preserve"> </w:t>
-      </w:r>
-      <w:r>
-        <w:rPr>
-          <w:rStyle w:val="CodeChar"/>
-        </w:rPr>
-        <w:t>page</w:t>
-      </w:r>
-      <w:r>
-        <w:rPr>
-          <w:bCs/>
-          <w:noProof/>
-        </w:rPr>
-        <w:t xml:space="preserve"> </w:t>
-      </w:r>
-      <w:r>
-        <w:rPr>
-          <w:noProof/>
-        </w:rPr>
-        <w:t xml:space="preserve">should </w:t>
-      </w:r>
-      <w:r>
-        <w:rPr>
-          <w:b/>
-          <w:bCs/>
-          <w:noProof/>
-        </w:rPr>
-        <w:t>display</w:t>
-      </w:r>
-      <w:r>
-        <w:rPr>
-          <w:noProof/>
-        </w:rPr>
-        <w:t xml:space="preserve"> the </w:t>
-      </w:r>
-      <w:r>
-        <w:rPr>
-          <w:rStyle w:val="CodeChar"/>
-        </w:rPr>
-        <w:t>Edit</w:t>
-      </w:r>
-      <w:r>
-        <w:rPr>
-          <w:noProof/>
-        </w:rPr>
-        <w:t xml:space="preserve"> </w:t>
-      </w:r>
-      <w:r>
-        <w:rPr>
-          <w:rStyle w:val="CodeChar"/>
-        </w:rPr>
-        <w:t>Movie</w:t>
-      </w:r>
-      <w:r>
-        <w:rPr>
-          <w:noProof/>
-        </w:rPr>
-        <w:t xml:space="preserve"> </w:t>
-      </w:r>
-      <w:r>
-        <w:rPr>
-          <w:rStyle w:val="CodeChar"/>
+          <w:color w:val="00B050"/>
         </w:rPr>
         <w:t xml:space="preserve">page </w:t>
       </w:r>
@@ -4685,12 +4587,14 @@
           <w:rStyle w:val="CodeChar"/>
           <w:rFonts w:asciiTheme="minorHAnsi" w:hAnsiTheme="minorHAnsi" w:cstheme="minorHAnsi"/>
           <w:b w:val="0"/>
+          <w:color w:val="00B050"/>
         </w:rPr>
         <w:t>inserting the additional information of the movie in the input feelds</w:t>
       </w:r>
       <w:r>
         <w:rPr>
           <w:noProof/>
+          <w:color w:val="00B050"/>
         </w:rPr>
         <w:t>:</w:t>
       </w:r>
@@ -4783,6 +4687,7 @@
           <w:ilvl w:val="0"/>
           <w:numId w:val="9"/>
         </w:numPr>
+        <w:shd w:val="clear" w:color="auto" w:fill="FFFF00"/>
         <w:rPr>
           <w:noProof/>
           <w:lang w:val="bg-BG"/>
@@ -4876,12 +4781,14 @@
       <w:pPr>
         <w:rPr>
           <w:noProof/>
-          <w:lang w:val="bg-BG"/>
-        </w:rPr>
-      </w:pPr>
-      <w:r>
-        <w:rPr>
-          <w:noProof/>
+          <w:color w:val="00B050"/>
+          <w:lang w:val="bg-BG"/>
+        </w:rPr>
+      </w:pPr>
+      <w:r>
+        <w:rPr>
+          <w:noProof/>
+          <w:color w:val="00B050"/>
         </w:rPr>
         <w:t xml:space="preserve">Logged-in users should be able to </w:t>
       </w:r>
@@ -4889,343 +4796,306 @@
         <w:rPr>
           <w:b/>
           <w:noProof/>
-        </w:rPr>
-        <w:t>like</w:t>
-      </w:r>
-      <w:r>
-        <w:rPr>
-          <w:b/>
-          <w:noProof/>
+          <w:color w:val="00B050"/>
+        </w:rPr>
+        <w:t xml:space="preserve">like </w:t>
+      </w:r>
+      <w:r>
+        <w:rPr>
+          <w:noProof/>
+          <w:color w:val="00B050"/>
+        </w:rPr>
+        <w:t xml:space="preserve">movie, added by </w:t>
+      </w:r>
+      <w:r>
+        <w:rPr>
+          <w:b/>
+          <w:noProof/>
+          <w:color w:val="00B050"/>
+        </w:rPr>
+        <w:t>other</w:t>
+      </w:r>
+      <w:r>
+        <w:rPr>
+          <w:noProof/>
+          <w:color w:val="00B050"/>
         </w:rPr>
         <w:t xml:space="preserve"> </w:t>
       </w:r>
       <w:r>
         <w:rPr>
-          <w:noProof/>
+          <w:b/>
+          <w:noProof/>
+          <w:color w:val="00B050"/>
+        </w:rPr>
+        <w:t>user</w:t>
+      </w:r>
+      <w:r>
+        <w:rPr>
+          <w:noProof/>
+          <w:color w:val="00B050"/>
+        </w:rPr>
+        <w:t>.</w:t>
+      </w:r>
+    </w:p>
+    <w:p>
+      <w:pPr>
+        <w:rPr>
+          <w:noProof/>
+          <w:color w:val="00B050"/>
+          <w:lang w:val="bg-BG"/>
+        </w:rPr>
+      </w:pPr>
+      <w:r>
+        <w:rPr>
+          <w:b/>
+          <w:noProof/>
+          <w:color w:val="00B050"/>
+        </w:rPr>
+        <w:t>NOTE</w:t>
+      </w:r>
+      <w:r>
+        <w:rPr>
+          <w:noProof/>
+          <w:color w:val="00B050"/>
+        </w:rPr>
+        <w:t xml:space="preserve">: A user should </w:t>
+      </w:r>
+      <w:r>
+        <w:rPr>
+          <w:b/>
+          <w:noProof/>
+          <w:color w:val="00B050"/>
+        </w:rPr>
+        <w:t>NOT</w:t>
+      </w:r>
+      <w:r>
+        <w:rPr>
+          <w:noProof/>
+          <w:color w:val="00B050"/>
+        </w:rPr>
+        <w:t xml:space="preserve"> be able to like a </w:t>
+      </w:r>
+      <w:r>
+        <w:rPr>
+          <w:b/>
+          <w:noProof/>
+          <w:color w:val="00B050"/>
         </w:rPr>
         <w:t>movie</w:t>
       </w:r>
       <w:r>
         <w:rPr>
           <w:noProof/>
-        </w:rPr>
-        <w:t xml:space="preserve">, </w:t>
-      </w:r>
-      <w:r>
-        <w:rPr>
-          <w:noProof/>
-        </w:rPr>
-        <w:t>added</w:t>
-      </w:r>
-      <w:r>
-        <w:rPr>
-          <w:noProof/>
-        </w:rPr>
-        <w:t xml:space="preserve"> by </w:t>
-      </w:r>
-      <w:r>
-        <w:rPr>
-          <w:b/>
-          <w:noProof/>
-        </w:rPr>
-        <w:t>other</w:t>
-      </w:r>
-      <w:r>
-        <w:rPr>
-          <w:noProof/>
+          <w:color w:val="00B050"/>
+        </w:rPr>
+        <w:t xml:space="preserve">, created by </w:t>
+      </w:r>
+      <w:r>
+        <w:rPr>
+          <w:b/>
+          <w:noProof/>
+          <w:color w:val="00B050"/>
+        </w:rPr>
+        <w:t>himself</w:t>
+      </w:r>
+      <w:r>
+        <w:rPr>
+          <w:noProof/>
+          <w:color w:val="00B050"/>
+        </w:rPr>
+        <w:t>.</w:t>
+      </w:r>
+    </w:p>
+    <w:p>
+      <w:pPr>
+        <w:rPr>
+          <w:noProof/>
+          <w:color w:val="00B050"/>
+        </w:rPr>
+      </w:pPr>
+      <w:r>
+        <w:rPr>
+          <w:noProof/>
+          <w:color w:val="00B050"/>
+        </w:rPr>
+        <w:t xml:space="preserve">Clicking the </w:t>
+      </w:r>
+      <w:r>
+        <w:rPr>
+          <w:bCs/>
+          <w:noProof/>
+          <w:color w:val="00B050"/>
+        </w:rPr>
+        <w:t>[</w:t>
+      </w:r>
+      <w:r>
+        <w:rPr>
+          <w:rStyle w:val="CodeChar"/>
+          <w:color w:val="00B050"/>
+        </w:rPr>
+        <w:t>Like</w:t>
+      </w:r>
+      <w:r>
+        <w:rPr>
+          <w:bCs/>
+          <w:noProof/>
+          <w:color w:val="00B050"/>
+        </w:rPr>
+        <w:t>]</w:t>
+      </w:r>
+      <w:r>
+        <w:rPr>
+          <w:b/>
+          <w:noProof/>
+          <w:color w:val="00B050"/>
+        </w:rPr>
+        <w:t xml:space="preserve"> button </w:t>
+      </w:r>
+      <w:r>
+        <w:rPr>
+          <w:bCs/>
+          <w:noProof/>
+          <w:color w:val="00B050"/>
+        </w:rPr>
+        <w:t xml:space="preserve">of an </w:t>
+      </w:r>
+      <w:r>
+        <w:rPr>
+          <w:b/>
+          <w:noProof/>
+          <w:color w:val="00B050"/>
+        </w:rPr>
+        <w:t>movie</w:t>
+      </w:r>
+      <w:r>
+        <w:rPr>
+          <w:noProof/>
+          <w:color w:val="00B050"/>
+        </w:rPr>
+        <w:t xml:space="preserve"> (on the </w:t>
+      </w:r>
+      <w:r>
+        <w:rPr>
+          <w:rStyle w:val="CodeChar"/>
+          <w:color w:val="00B050"/>
+        </w:rPr>
+        <w:t>Movie</w:t>
+      </w:r>
+      <w:r>
+        <w:rPr>
+          <w:noProof/>
+          <w:color w:val="00B050"/>
         </w:rPr>
         <w:t xml:space="preserve"> </w:t>
       </w:r>
       <w:r>
         <w:rPr>
-          <w:b/>
-          <w:noProof/>
-        </w:rPr>
-        <w:t>user</w:t>
-      </w:r>
-      <w:r>
-        <w:rPr>
-          <w:noProof/>
+          <w:rStyle w:val="CodeChar"/>
+          <w:color w:val="00B050"/>
+        </w:rPr>
+        <w:t>Details</w:t>
+      </w:r>
+      <w:r>
+        <w:rPr>
+          <w:noProof/>
+          <w:color w:val="00B050"/>
+        </w:rPr>
+        <w:t xml:space="preserve"> </w:t>
+      </w:r>
+      <w:r>
+        <w:rPr>
+          <w:rStyle w:val="CodeChar"/>
+          <w:color w:val="00B050"/>
+        </w:rPr>
+        <w:t>page</w:t>
+      </w:r>
+      <w:r>
+        <w:rPr>
+          <w:noProof/>
+          <w:color w:val="00B050"/>
+        </w:rPr>
+        <w:t xml:space="preserve">) should </w:t>
+      </w:r>
+      <w:r>
+        <w:rPr>
+          <w:b/>
+          <w:noProof/>
+          <w:color w:val="00B050"/>
+        </w:rPr>
+        <w:t xml:space="preserve">make a POST request to the following URL: http://localhost:3030/data/likes  </w:t>
+      </w:r>
+      <w:r>
+        <w:rPr>
+          <w:b/>
+          <w:noProof/>
+          <w:color w:val="00B050"/>
+        </w:rPr>
+        <w:t>with body</w:t>
+      </w:r>
+      <w:r>
+        <w:rPr>
+          <w:b/>
+          <w:noProof/>
+          <w:color w:val="00B050"/>
+        </w:rPr>
+        <w:t xml:space="preserve"> { movieId: id } ( id –</w:t>
+      </w:r>
+      <w:r>
+        <w:rPr>
+          <w:b/>
+          <w:noProof/>
+          <w:color w:val="00B050"/>
+          <w:lang w:val="bg-BG"/>
+        </w:rPr>
+        <w:t xml:space="preserve"> </w:t>
+      </w:r>
+      <w:r>
+        <w:rPr>
+          <w:b/>
+          <w:noProof/>
+          <w:color w:val="00B050"/>
+        </w:rPr>
+        <w:t>this is the id to the current movie</w:t>
+      </w:r>
+      <w:r>
+        <w:rPr>
+          <w:b/>
+          <w:noProof/>
+          <w:color w:val="00B050"/>
+          <w:lang w:val="bg-BG"/>
+        </w:rPr>
+        <w:t xml:space="preserve"> )</w:t>
+      </w:r>
+      <w:r>
+        <w:rPr>
+          <w:b/>
+          <w:noProof/>
+          <w:color w:val="00B050"/>
+        </w:rPr>
+        <w:t xml:space="preserve"> </w:t>
+      </w:r>
+      <w:r>
+        <w:rPr>
+          <w:b/>
+          <w:noProof/>
+          <w:color w:val="00B050"/>
+          <w:lang w:val="bg-BG"/>
         </w:rPr>
         <w:t>.</w:t>
       </w:r>
-    </w:p>
-    <w:p>
-      <w:pPr>
-        <w:rPr>
-          <w:noProof/>
-          <w:lang w:val="bg-BG"/>
-        </w:rPr>
-      </w:pPr>
-      <w:r>
-        <w:rPr>
-          <w:b/>
-          <w:noProof/>
-        </w:rPr>
-        <w:t>NOTE</w:t>
-      </w:r>
-      <w:r>
-        <w:rPr>
-          <w:noProof/>
-        </w:rPr>
-        <w:t xml:space="preserve">: A user should </w:t>
-      </w:r>
-      <w:r>
-        <w:rPr>
-          <w:b/>
-          <w:noProof/>
-        </w:rPr>
-        <w:t>NOT</w:t>
-      </w:r>
-      <w:r>
-        <w:rPr>
-          <w:noProof/>
-        </w:rPr>
-        <w:t xml:space="preserve"> be able to </w:t>
-      </w:r>
-      <w:r>
-        <w:rPr>
-          <w:noProof/>
-        </w:rPr>
-        <w:t>like</w:t>
-      </w:r>
-      <w:r>
-        <w:rPr>
-          <w:noProof/>
-        </w:rPr>
-        <w:t xml:space="preserve"> a </w:t>
-      </w:r>
-      <w:r>
-        <w:rPr>
-          <w:b/>
-          <w:noProof/>
-        </w:rPr>
-        <w:t>movie</w:t>
-      </w:r>
-      <w:r>
-        <w:rPr>
-          <w:noProof/>
-        </w:rPr>
-        <w:t xml:space="preserve">, </w:t>
-      </w:r>
-      <w:r>
-        <w:rPr>
-          <w:noProof/>
-        </w:rPr>
-        <w:t>created</w:t>
-      </w:r>
-      <w:r>
-        <w:rPr>
-          <w:noProof/>
-        </w:rPr>
-        <w:t xml:space="preserve"> by </w:t>
-      </w:r>
-      <w:r>
-        <w:rPr>
-          <w:b/>
-          <w:noProof/>
-        </w:rPr>
-        <w:t>himself</w:t>
-      </w:r>
-      <w:r>
-        <w:rPr>
-          <w:noProof/>
-        </w:rPr>
-        <w:t>.</w:t>
-      </w:r>
-    </w:p>
-    <w:p>
-      <w:pPr>
-        <w:rPr>
-          <w:noProof/>
-        </w:rPr>
-      </w:pPr>
-      <w:r>
-        <w:rPr>
-          <w:noProof/>
-        </w:rPr>
-        <w:t xml:space="preserve">Clicking the </w:t>
-      </w:r>
-      <w:r>
-        <w:rPr>
-          <w:bCs/>
-          <w:noProof/>
-        </w:rPr>
-        <w:t>[</w:t>
-      </w:r>
-      <w:r>
-        <w:rPr>
-          <w:rStyle w:val="CodeChar"/>
-        </w:rPr>
-        <w:t>Like</w:t>
-      </w:r>
-      <w:r>
-        <w:rPr>
-          <w:bCs/>
-          <w:noProof/>
-        </w:rPr>
-        <w:t>]</w:t>
-      </w:r>
-      <w:r>
-        <w:rPr>
-          <w:b/>
-          <w:noProof/>
+      <w:r>
+        <w:rPr>
+          <w:b/>
+          <w:noProof/>
+          <w:color w:val="00B050"/>
         </w:rPr>
         <w:t xml:space="preserve"> </w:t>
       </w:r>
       <w:r>
         <w:rPr>
-          <w:b/>
-          <w:noProof/>
-        </w:rPr>
-        <w:t>button</w:t>
-      </w:r>
-      <w:r>
-        <w:rPr>
-          <w:b/>
-          <w:noProof/>
-        </w:rPr>
-        <w:t xml:space="preserve"> </w:t>
-      </w:r>
-      <w:r>
-        <w:rPr>
-          <w:bCs/>
-          <w:noProof/>
-        </w:rPr>
-        <w:t xml:space="preserve">of an </w:t>
-      </w:r>
-      <w:r>
-        <w:rPr>
-          <w:b/>
-          <w:noProof/>
-        </w:rPr>
-        <w:t>movie</w:t>
-      </w:r>
-      <w:r>
-        <w:rPr>
-          <w:noProof/>
-        </w:rPr>
-        <w:t xml:space="preserve"> (on the </w:t>
-      </w:r>
-      <w:r>
-        <w:rPr>
-          <w:rStyle w:val="CodeChar"/>
-        </w:rPr>
-        <w:t>Movie</w:t>
-      </w:r>
-      <w:r>
-        <w:rPr>
-          <w:noProof/>
-        </w:rPr>
-        <w:t xml:space="preserve"> </w:t>
-      </w:r>
-      <w:r>
-        <w:rPr>
-          <w:rStyle w:val="CodeChar"/>
-        </w:rPr>
-        <w:t>Details</w:t>
-      </w:r>
-      <w:r>
-        <w:rPr>
-          <w:noProof/>
-        </w:rPr>
-        <w:t xml:space="preserve"> </w:t>
-      </w:r>
-      <w:r>
-        <w:rPr>
-          <w:rStyle w:val="CodeChar"/>
-        </w:rPr>
-        <w:t>page</w:t>
-      </w:r>
-      <w:r>
-        <w:rPr>
-          <w:noProof/>
-        </w:rPr>
-        <w:t xml:space="preserve">) should </w:t>
-      </w:r>
-      <w:r>
-        <w:rPr>
-          <w:b/>
-          <w:noProof/>
-        </w:rPr>
-        <w:t xml:space="preserve">make a POST request to the following URL: </w:t>
-      </w:r>
-      <w:r>
-        <w:rPr>
-          <w:b/>
-          <w:noProof/>
-        </w:rPr>
-        <w:t>http://localhost:3030/data/likes</w:t>
-      </w:r>
-      <w:r>
-        <w:rPr>
-          <w:b/>
-          <w:noProof/>
-        </w:rPr>
-        <w:t xml:space="preserve">  </w:t>
-      </w:r>
-      <w:r>
-        <w:rPr>
-          <w:b/>
-          <w:noProof/>
-        </w:rPr>
-        <w:t>with body</w:t>
-      </w:r>
-      <w:r>
-        <w:rPr>
-          <w:b/>
-          <w:noProof/>
-        </w:rPr>
-        <w:t xml:space="preserve"> { movieId: id } ( id –</w:t>
-      </w:r>
-      <w:r>
-        <w:rPr>
-          <w:b/>
-          <w:noProof/>
-          <w:lang w:val="bg-BG"/>
-        </w:rPr>
-        <w:t xml:space="preserve"> </w:t>
-      </w:r>
-      <w:r>
-        <w:rPr>
-          <w:b/>
-          <w:noProof/>
-        </w:rPr>
-        <w:t>this is the id to the current movie</w:t>
-      </w:r>
-      <w:r>
-        <w:rPr>
-          <w:b/>
-          <w:noProof/>
-          <w:lang w:val="bg-BG"/>
-        </w:rPr>
-        <w:t xml:space="preserve"> )</w:t>
-      </w:r>
-      <w:r>
-        <w:rPr>
-          <w:b/>
-          <w:noProof/>
-        </w:rPr>
-        <w:t xml:space="preserve"> </w:t>
-      </w:r>
-      <w:r>
-        <w:rPr>
-          <w:b/>
-          <w:noProof/>
-          <w:lang w:val="bg-BG"/>
-        </w:rPr>
-        <w:t>.</w:t>
-      </w:r>
-      <w:r>
-        <w:rPr>
-          <w:b/>
-          <w:noProof/>
-        </w:rPr>
-        <w:t xml:space="preserve"> </w:t>
-      </w:r>
-      <w:r>
-        <w:rPr>
-          <w:noProof/>
+          <w:noProof/>
+          <w:color w:val="00B050"/>
         </w:rPr>
         <w:t xml:space="preserve">After </w:t>
       </w:r>
@@ -5233,12 +5103,14 @@
         <w:rPr>
           <w:b/>
           <w:noProof/>
+          <w:color w:val="00B050"/>
         </w:rPr>
         <w:t>successfully like</w:t>
       </w:r>
       <w:r>
         <w:rPr>
           <w:noProof/>
+          <w:color w:val="00B050"/>
         </w:rPr>
         <w:t>:</w:t>
       </w:r>
@@ -5252,6 +5124,7 @@
         </w:numPr>
         <w:rPr>
           <w:noProof/>
+          <w:color w:val="00B050"/>
           <w:lang w:val="bg-BG"/>
         </w:rPr>
       </w:pPr>
@@ -5259,12 +5132,14 @@
         <w:rPr>
           <w:bCs/>
           <w:noProof/>
+          <w:color w:val="00B050"/>
         </w:rPr>
         <w:t>[</w:t>
       </w:r>
       <w:r>
         <w:rPr>
           <w:rStyle w:val="CodeChar"/>
+          <w:color w:val="00B050"/>
         </w:rPr>
         <w:t>Like</w:t>
       </w:r>
@@ -5272,6 +5147,7 @@
         <w:rPr>
           <w:bCs/>
           <w:noProof/>
+          <w:color w:val="00B050"/>
         </w:rPr>
         <w:t>]</w:t>
       </w:r>
@@ -5279,12 +5155,14 @@
         <w:rPr>
           <w:b/>
           <w:noProof/>
+          <w:color w:val="00B050"/>
         </w:rPr>
         <w:t xml:space="preserve"> button</w:t>
       </w:r>
       <w:r>
         <w:rPr>
           <w:noProof/>
+          <w:color w:val="00B050"/>
         </w:rPr>
         <w:t xml:space="preserve"> changes to </w:t>
       </w:r>
@@ -5292,12 +5170,14 @@
         <w:rPr>
           <w:bCs/>
           <w:noProof/>
+          <w:color w:val="00B050"/>
         </w:rPr>
         <w:t>[</w:t>
       </w:r>
       <w:r>
         <w:rPr>
           <w:rStyle w:val="CodeChar"/>
+          <w:color w:val="00B050"/>
         </w:rPr>
         <w:t>Liked {number of likes}</w:t>
       </w:r>
@@ -5305,6 +5185,7 @@
         <w:rPr>
           <w:bCs/>
           <w:noProof/>
+          <w:color w:val="00B050"/>
         </w:rPr>
         <w:t>]</w:t>
       </w:r>
@@ -5312,31 +5193,21 @@
         <w:rPr>
           <w:b/>
           <w:noProof/>
-        </w:rPr>
-        <w:t xml:space="preserve"> </w:t>
-      </w:r>
-      <w:r>
-        <w:rPr>
-          <w:b/>
-          <w:noProof/>
-        </w:rPr>
-        <w:t xml:space="preserve">span so </w:t>
-      </w:r>
-      <w:r>
-        <w:rPr>
-          <w:noProof/>
-        </w:rPr>
-        <w:t>u</w:t>
-      </w:r>
-      <w:r>
-        <w:rPr>
-          <w:noProof/>
-        </w:rPr>
-        <w:t>sers can</w:t>
-      </w:r>
-      <w:r>
-        <w:rPr>
-          <w:noProof/>
+          <w:color w:val="00B050"/>
+        </w:rPr>
+        <w:t xml:space="preserve"> span so </w:t>
+      </w:r>
+      <w:r>
+        <w:rPr>
+          <w:noProof/>
+          <w:color w:val="00B050"/>
+        </w:rPr>
+        <w:t>users can</w:t>
+      </w:r>
+      <w:r>
+        <w:rPr>
+          <w:noProof/>
+          <w:color w:val="00B050"/>
           <w:lang w:val="bg-BG"/>
         </w:rPr>
         <w:t>‘</w:t>
@@ -5344,47 +5215,23 @@
       <w:r>
         <w:rPr>
           <w:noProof/>
-        </w:rPr>
-        <w:t>t</w:t>
-      </w:r>
-      <w:r>
-        <w:rPr>
-          <w:noProof/>
-        </w:rPr>
-        <w:t xml:space="preserve"> </w:t>
-      </w:r>
-      <w:r>
-        <w:rPr>
-          <w:b/>
-          <w:noProof/>
-        </w:rPr>
-        <w:t>like</w:t>
-      </w:r>
-      <w:r>
-        <w:rPr>
-          <w:b/>
-          <w:noProof/>
-        </w:rPr>
-        <w:t xml:space="preserve"> </w:t>
-      </w:r>
-      <w:r>
-        <w:rPr>
-          <w:b/>
-          <w:noProof/>
-        </w:rPr>
-        <w:t>a movie</w:t>
-      </w:r>
-      <w:r>
-        <w:rPr>
-          <w:b/>
-          <w:noProof/>
-        </w:rPr>
-        <w:t xml:space="preserve"> </w:t>
+          <w:color w:val="00B050"/>
+        </w:rPr>
+        <w:t xml:space="preserve">t </w:t>
+      </w:r>
+      <w:r>
+        <w:rPr>
+          <w:b/>
+          <w:noProof/>
+          <w:color w:val="00B050"/>
+        </w:rPr>
+        <w:t xml:space="preserve">like a movie </w:t>
       </w:r>
       <w:r>
         <w:rPr>
           <w:bCs/>
           <w:noProof/>
+          <w:color w:val="00B050"/>
         </w:rPr>
         <w:t>multiple times</w:t>
       </w:r>
@@ -5392,6 +5239,7 @@
         <w:rPr>
           <w:b/>
           <w:noProof/>
+          <w:color w:val="00B050"/>
         </w:rPr>
         <w:t>.</w:t>
       </w:r>
@@ -5574,12 +5422,14 @@
       <w:pPr>
         <w:rPr>
           <w:noProof/>
-          <w:lang w:val="bg-BG"/>
-        </w:rPr>
-      </w:pPr>
-      <w:r>
-        <w:rPr>
-          <w:noProof/>
+          <w:color w:val="00B050"/>
+          <w:lang w:val="bg-BG"/>
+        </w:rPr>
+      </w:pPr>
+      <w:r>
+        <w:rPr>
+          <w:noProof/>
+          <w:color w:val="00B050"/>
         </w:rPr>
         <w:t xml:space="preserve">Logged-in users should be able to </w:t>
       </w:r>
@@ -5587,247 +5437,255 @@
         <w:rPr>
           <w:b/>
           <w:noProof/>
+          <w:color w:val="00B050"/>
         </w:rPr>
         <w:t>delete their</w:t>
       </w:r>
       <w:r>
         <w:rPr>
           <w:noProof/>
+          <w:color w:val="00B050"/>
+        </w:rPr>
+        <w:t xml:space="preserve"> movies. </w:t>
+      </w:r>
+    </w:p>
+    <w:p>
+      <w:pPr>
+        <w:rPr>
+          <w:noProof/>
+          <w:color w:val="00B050"/>
+          <w:lang w:val="bg-BG"/>
+        </w:rPr>
+      </w:pPr>
+      <w:r>
+        <w:rPr>
+          <w:noProof/>
+          <w:color w:val="00B050"/>
+        </w:rPr>
+        <w:t xml:space="preserve">Clicking the </w:t>
+      </w:r>
+      <w:r>
+        <w:rPr>
+          <w:bCs/>
+          <w:noProof/>
+          <w:color w:val="00B050"/>
+        </w:rPr>
+        <w:t>[</w:t>
+      </w:r>
+      <w:r>
+        <w:rPr>
+          <w:rStyle w:val="CodeChar"/>
+          <w:color w:val="00B050"/>
+        </w:rPr>
+        <w:t>Delete</w:t>
+      </w:r>
+      <w:r>
+        <w:rPr>
+          <w:bCs/>
+          <w:noProof/>
+          <w:color w:val="00B050"/>
+        </w:rPr>
+        <w:t>]</w:t>
+      </w:r>
+      <w:r>
+        <w:rPr>
+          <w:b/>
+          <w:noProof/>
+          <w:color w:val="00B050"/>
+        </w:rPr>
+        <w:t xml:space="preserve"> button </w:t>
+      </w:r>
+      <w:r>
+        <w:rPr>
+          <w:bCs/>
+          <w:noProof/>
+          <w:color w:val="00B050"/>
+        </w:rPr>
+        <w:t xml:space="preserve">of an </w:t>
+      </w:r>
+      <w:r>
+        <w:rPr>
+          <w:b/>
+          <w:noProof/>
+          <w:color w:val="00B050"/>
+        </w:rPr>
+        <w:t>movie</w:t>
+      </w:r>
+      <w:r>
+        <w:rPr>
+          <w:bCs/>
+          <w:noProof/>
+          <w:color w:val="00B050"/>
         </w:rPr>
         <w:t xml:space="preserve"> </w:t>
       </w:r>
       <w:r>
         <w:rPr>
           <w:noProof/>
-        </w:rPr>
-        <w:t>movies</w:t>
-      </w:r>
-      <w:r>
-        <w:rPr>
-          <w:noProof/>
-        </w:rPr>
-        <w:t xml:space="preserve">. </w:t>
-      </w:r>
-    </w:p>
-    <w:p>
-      <w:pPr>
-        <w:rPr>
-          <w:noProof/>
-          <w:lang w:val="bg-BG"/>
-        </w:rPr>
-      </w:pPr>
-      <w:r>
-        <w:rPr>
-          <w:noProof/>
-        </w:rPr>
-        <w:t xml:space="preserve">Clicking the </w:t>
-      </w:r>
-      <w:r>
-        <w:rPr>
+          <w:color w:val="00B050"/>
+        </w:rPr>
+        <w:t xml:space="preserve">(on the </w:t>
+      </w:r>
+      <w:r>
+        <w:rPr>
+          <w:rStyle w:val="CodeChar"/>
+          <w:color w:val="00B050"/>
+        </w:rPr>
+        <w:t>Movie</w:t>
+      </w:r>
+      <w:r>
+        <w:rPr>
+          <w:noProof/>
+          <w:color w:val="00B050"/>
+        </w:rPr>
+        <w:t xml:space="preserve"> </w:t>
+      </w:r>
+      <w:r>
+        <w:rPr>
+          <w:rStyle w:val="CodeChar"/>
+          <w:color w:val="00B050"/>
+        </w:rPr>
+        <w:t>Details</w:t>
+      </w:r>
+      <w:r>
+        <w:rPr>
+          <w:noProof/>
+          <w:color w:val="00B050"/>
+        </w:rPr>
+        <w:t xml:space="preserve"> </w:t>
+      </w:r>
+      <w:r>
+        <w:rPr>
+          <w:rStyle w:val="CodeChar"/>
+          <w:color w:val="00B050"/>
+        </w:rPr>
+        <w:t>page</w:t>
+      </w:r>
+      <w:r>
+        <w:rPr>
+          <w:noProof/>
+          <w:color w:val="00B050"/>
+        </w:rPr>
+        <w:t xml:space="preserve">) should </w:t>
+      </w:r>
+      <w:r>
+        <w:rPr>
+          <w:b/>
+          <w:noProof/>
+          <w:color w:val="00B050"/>
+        </w:rPr>
+        <w:t>delete</w:t>
+      </w:r>
+      <w:r>
+        <w:rPr>
+          <w:noProof/>
+          <w:color w:val="00B050"/>
+        </w:rPr>
+        <w:t xml:space="preserve"> the </w:t>
+      </w:r>
+      <w:r>
+        <w:rPr>
+          <w:b/>
+          <w:noProof/>
+          <w:color w:val="00B050"/>
+        </w:rPr>
+        <w:t>movie</w:t>
+      </w:r>
+      <w:r>
+        <w:rPr>
+          <w:noProof/>
+          <w:color w:val="00B050"/>
+        </w:rPr>
+        <w:t>.</w:t>
+      </w:r>
+    </w:p>
+    <w:p>
+      <w:pPr>
+        <w:rPr>
+          <w:b/>
+          <w:noProof/>
+          <w:color w:val="00B050"/>
+        </w:rPr>
+      </w:pPr>
+      <w:r>
+        <w:rPr>
+          <w:noProof/>
+          <w:color w:val="00B050"/>
+        </w:rPr>
+        <w:t xml:space="preserve">After </w:t>
+      </w:r>
+      <w:r>
+        <w:rPr>
+          <w:b/>
+          <w:noProof/>
+          <w:color w:val="00B050"/>
+        </w:rPr>
+        <w:t>successful</w:t>
+      </w:r>
+      <w:r>
+        <w:rPr>
+          <w:noProof/>
+          <w:color w:val="00B050"/>
+        </w:rPr>
+        <w:t xml:space="preserve"> </w:t>
+      </w:r>
+      <w:r>
+        <w:rPr>
+          <w:b/>
+          <w:noProof/>
+          <w:color w:val="00B050"/>
+        </w:rPr>
+        <w:t>movie</w:t>
+      </w:r>
+      <w:r>
+        <w:rPr>
+          <w:b/>
           <w:bCs/>
           <w:noProof/>
-        </w:rPr>
-        <w:t>[</w:t>
+          <w:color w:val="00B050"/>
+        </w:rPr>
+        <w:t xml:space="preserve"> delete</w:t>
+      </w:r>
+      <w:r>
+        <w:rPr>
+          <w:noProof/>
+          <w:color w:val="00B050"/>
+        </w:rPr>
+        <w:t xml:space="preserve"> the </w:t>
       </w:r>
       <w:r>
         <w:rPr>
           <w:rStyle w:val="CodeChar"/>
-        </w:rPr>
-        <w:t>Delete</w:t>
-      </w:r>
-      <w:r>
-        <w:rPr>
-          <w:bCs/>
-          <w:noProof/>
-        </w:rPr>
-        <w:t>]</w:t>
-      </w:r>
-      <w:r>
-        <w:rPr>
-          <w:b/>
-          <w:noProof/>
+          <w:color w:val="00B050"/>
+        </w:rPr>
+        <w:t>Home</w:t>
+      </w:r>
+      <w:r>
+        <w:rPr>
+          <w:noProof/>
+          <w:color w:val="00B050"/>
         </w:rPr>
         <w:t xml:space="preserve"> </w:t>
       </w:r>
       <w:r>
         <w:rPr>
-          <w:b/>
-          <w:noProof/>
-        </w:rPr>
-        <w:t>button</w:t>
-      </w:r>
-      <w:r>
-        <w:rPr>
-          <w:b/>
-          <w:noProof/>
+          <w:rStyle w:val="CodeChar"/>
+          <w:color w:val="00B050"/>
+        </w:rPr>
+        <w:t>page</w:t>
+      </w:r>
+      <w:r>
+        <w:rPr>
+          <w:b/>
+          <w:noProof/>
+          <w:color w:val="00B050"/>
         </w:rPr>
         <w:t xml:space="preserve"> </w:t>
       </w:r>
       <w:r>
         <w:rPr>
-          <w:bCs/>
-          <w:noProof/>
-        </w:rPr>
-        <w:t xml:space="preserve">of an </w:t>
-      </w:r>
-      <w:r>
-        <w:rPr>
-          <w:b/>
-          <w:noProof/>
-        </w:rPr>
-        <w:t>movie</w:t>
-      </w:r>
-      <w:r>
-        <w:rPr>
-          <w:bCs/>
-          <w:noProof/>
-        </w:rPr>
-        <w:t xml:space="preserve"> </w:t>
-      </w:r>
-      <w:r>
-        <w:rPr>
-          <w:noProof/>
-        </w:rPr>
-        <w:t xml:space="preserve">(on the </w:t>
-      </w:r>
-      <w:r>
-        <w:rPr>
-          <w:rStyle w:val="CodeChar"/>
-        </w:rPr>
-        <w:t>Movie</w:t>
-      </w:r>
-      <w:r>
-        <w:rPr>
-          <w:noProof/>
-        </w:rPr>
-        <w:t xml:space="preserve"> </w:t>
-      </w:r>
-      <w:r>
-        <w:rPr>
-          <w:rStyle w:val="CodeChar"/>
-        </w:rPr>
-        <w:t>Details</w:t>
-      </w:r>
-      <w:r>
-        <w:rPr>
-          <w:noProof/>
-        </w:rPr>
-        <w:t xml:space="preserve"> </w:t>
-      </w:r>
-      <w:r>
-        <w:rPr>
-          <w:rStyle w:val="CodeChar"/>
-        </w:rPr>
-        <w:t>page</w:t>
-      </w:r>
-      <w:r>
-        <w:rPr>
-          <w:noProof/>
-        </w:rPr>
-        <w:t xml:space="preserve">) should </w:t>
-      </w:r>
-      <w:r>
-        <w:rPr>
-          <w:b/>
-          <w:noProof/>
-        </w:rPr>
-        <w:t>delete</w:t>
-      </w:r>
-      <w:r>
-        <w:rPr>
-          <w:noProof/>
-        </w:rPr>
-        <w:t xml:space="preserve"> the </w:t>
-      </w:r>
-      <w:r>
-        <w:rPr>
-          <w:b/>
-          <w:noProof/>
-        </w:rPr>
-        <w:t>movie</w:t>
-      </w:r>
-      <w:r>
-        <w:rPr>
-          <w:noProof/>
-        </w:rPr>
-        <w:t>.</w:t>
-      </w:r>
-    </w:p>
-    <w:p>
-      <w:pPr>
-        <w:rPr>
-          <w:b/>
-          <w:noProof/>
-        </w:rPr>
-      </w:pPr>
-      <w:r>
-        <w:rPr>
-          <w:noProof/>
-        </w:rPr>
-        <w:t xml:space="preserve">After </w:t>
-      </w:r>
-      <w:r>
-        <w:rPr>
-          <w:b/>
-          <w:noProof/>
-        </w:rPr>
-        <w:t>successful</w:t>
-      </w:r>
-      <w:r>
-        <w:rPr>
-          <w:noProof/>
-        </w:rPr>
-        <w:t xml:space="preserve"> </w:t>
-      </w:r>
-      <w:r>
-        <w:rPr>
-          <w:b/>
-          <w:noProof/>
-        </w:rPr>
-        <w:t>movie</w:t>
-      </w:r>
-      <w:r>
-        <w:rPr>
-          <w:b/>
-          <w:bCs/>
-          <w:noProof/>
-        </w:rPr>
-        <w:t xml:space="preserve"> delete</w:t>
-      </w:r>
-      <w:r>
-        <w:rPr>
-          <w:noProof/>
-        </w:rPr>
-        <w:t xml:space="preserve"> the </w:t>
-      </w:r>
-      <w:r>
-        <w:rPr>
-          <w:rStyle w:val="CodeChar"/>
-        </w:rPr>
-        <w:t>Home</w:t>
-      </w:r>
-      <w:r>
-        <w:rPr>
-          <w:noProof/>
-        </w:rPr>
-        <w:t xml:space="preserve"> </w:t>
-      </w:r>
-      <w:r>
-        <w:rPr>
-          <w:rStyle w:val="CodeChar"/>
-        </w:rPr>
-        <w:t>page</w:t>
-      </w:r>
-      <w:r>
-        <w:rPr>
-          <w:b/>
-          <w:noProof/>
-        </w:rPr>
-        <w:t xml:space="preserve"> </w:t>
-      </w:r>
-      <w:r>
-        <w:rPr>
-          <w:noProof/>
+          <w:noProof/>
+          <w:color w:val="00B050"/>
         </w:rPr>
         <w:t xml:space="preserve">should be </w:t>
       </w:r>
@@ -5835,6 +5693,7 @@
         <w:rPr>
           <w:b/>
           <w:noProof/>
+          <w:color w:val="00B050"/>
         </w:rPr>
         <w:t>shown</w:t>
       </w:r>

</xml_diff>